<commit_message>
stukje tekst opdracht a
</commit_message>
<xml_diff>
--- a/Casus DI verslag Erik Knaake en Jannick Joosten.docx
+++ b/Casus DI verslag Erik Knaake en Jannick Joosten.docx
@@ -4,9 +4,6 @@
   <w:body>
     <w:sdt>
       <w:sdtPr>
-        <w:rPr>
-          <w:lang w:val="nl-NL"/>
-        </w:rPr>
         <w:id w:val="1995599440"/>
         <w:docPartObj>
           <w:docPartGallery w:val="Cover Pages"/>
@@ -15,13 +12,7 @@
       </w:sdtPr>
       <w:sdtEndPr/>
       <w:sdtContent>
-        <w:p>
-          <w:pPr>
-            <w:rPr>
-              <w:lang w:val="nl-NL"/>
-            </w:rPr>
-          </w:pPr>
-        </w:p>
+        <w:p/>
         <w:tbl>
           <w:tblPr>
             <w:tblpPr w:leftFromText="187" w:rightFromText="187" w:horzAnchor="margin" w:tblpXSpec="center" w:tblpY="2881"/>
@@ -399,15 +390,7 @@
           </w:tr>
         </w:tbl>
         <w:p>
-          <w:pPr>
-            <w:rPr>
-              <w:lang w:val="nl-NL"/>
-            </w:rPr>
-          </w:pPr>
           <w:r>
-            <w:rPr>
-              <w:lang w:val="nl-NL"/>
-            </w:rPr>
             <w:br w:type="page"/>
           </w:r>
         </w:p>
@@ -420,7 +403,6 @@
           <w:color w:val="auto"/>
           <w:sz w:val="22"/>
           <w:szCs w:val="22"/>
-          <w:lang w:val="nl-NL"/>
         </w:rPr>
         <w:id w:val="1254168360"/>
         <w:docPartObj>
@@ -439,14 +421,8 @@
         <w:p>
           <w:pPr>
             <w:pStyle w:val="Kopvaninhoudsopgave"/>
-            <w:rPr>
-              <w:lang w:val="nl-NL"/>
-            </w:rPr>
           </w:pPr>
           <w:r>
-            <w:rPr>
-              <w:lang w:val="nl-NL"/>
-            </w:rPr>
             <w:t>Inhoudsopgave</w:t>
           </w:r>
         </w:p>
@@ -466,7 +442,6 @@
               <w:b/>
               <w:bCs/>
               <w:noProof/>
-              <w:lang w:val="nl-NL"/>
             </w:rPr>
             <w:fldChar w:fldCharType="begin"/>
           </w:r>
@@ -475,7 +450,6 @@
               <w:b/>
               <w:bCs/>
               <w:noProof/>
-              <w:lang w:val="nl-NL"/>
             </w:rPr>
             <w:instrText xml:space="preserve"> TOC \o "1-3" \h \z \u </w:instrText>
           </w:r>
@@ -484,7 +458,6 @@
               <w:b/>
               <w:bCs/>
               <w:noProof/>
-              <w:lang w:val="nl-NL"/>
             </w:rPr>
             <w:fldChar w:fldCharType="separate"/>
           </w:r>
@@ -493,7 +466,6 @@
               <w:rPr>
                 <w:rStyle w:val="Hyperlink"/>
                 <w:noProof/>
-                <w:lang w:val="nl-NL"/>
               </w:rPr>
               <w:t>Introductie</w:t>
             </w:r>
@@ -562,7 +534,6 @@
               <w:rPr>
                 <w:rStyle w:val="Hyperlink"/>
                 <w:noProof/>
-                <w:lang w:val="nl-NL"/>
               </w:rPr>
               <w:t>Folder indeling</w:t>
             </w:r>
@@ -632,7 +603,6 @@
               <w:rPr>
                 <w:rStyle w:val="Hyperlink"/>
                 <w:noProof/>
-                <w:lang w:val="nl-NL"/>
               </w:rPr>
               <w:t>Opdracht A</w:t>
             </w:r>
@@ -702,7 +672,6 @@
               <w:rPr>
                 <w:rStyle w:val="Hyperlink"/>
                 <w:noProof/>
-                <w:lang w:val="nl-NL"/>
               </w:rPr>
               <w:t>Opdracht B</w:t>
             </w:r>
@@ -772,7 +741,6 @@
               <w:rPr>
                 <w:rStyle w:val="Hyperlink"/>
                 <w:noProof/>
-                <w:lang w:val="nl-NL"/>
               </w:rPr>
               <w:t>Opdracht C</w:t>
             </w:r>
@@ -842,7 +810,6 @@
               <w:rPr>
                 <w:rStyle w:val="Hyperlink"/>
                 <w:noProof/>
-                <w:lang w:val="nl-NL"/>
               </w:rPr>
               <w:t>Opdracht D</w:t>
             </w:r>
@@ -912,7 +879,6 @@
               <w:rPr>
                 <w:rStyle w:val="Hyperlink"/>
                 <w:noProof/>
-                <w:lang w:val="nl-NL"/>
               </w:rPr>
               <w:t>Opdracht E</w:t>
             </w:r>
@@ -982,7 +948,6 @@
               <w:rPr>
                 <w:rStyle w:val="Hyperlink"/>
                 <w:noProof/>
-                <w:lang w:val="nl-NL"/>
               </w:rPr>
               <w:t>Opdracht F</w:t>
             </w:r>
@@ -1037,17 +1002,11 @@
           </w:hyperlink>
         </w:p>
         <w:p>
-          <w:pPr>
-            <w:rPr>
-              <w:lang w:val="nl-NL"/>
-            </w:rPr>
-          </w:pPr>
           <w:r>
             <w:rPr>
               <w:b/>
               <w:bCs/>
               <w:noProof/>
-              <w:lang w:val="nl-NL"/>
             </w:rPr>
             <w:fldChar w:fldCharType="end"/>
           </w:r>
@@ -1055,15 +1014,7 @@
       </w:sdtContent>
     </w:sdt>
     <w:p>
-      <w:pPr>
-        <w:rPr>
-          <w:lang w:val="nl-NL"/>
-        </w:rPr>
-      </w:pPr>
-      <w:r>
-        <w:rPr>
-          <w:lang w:val="nl-NL"/>
-        </w:rPr>
+      <w:r>
         <w:br w:type="page"/>
       </w:r>
     </w:p>
@@ -1074,200 +1025,117 @@
           <w:ilvl w:val="0"/>
           <w:numId w:val="2"/>
         </w:numPr>
-        <w:rPr>
-          <w:lang w:val="nl-NL"/>
-        </w:rPr>
       </w:pPr>
       <w:bookmarkStart w:id="0" w:name="_Toc4601852"/>
       <w:r>
-        <w:rPr>
-          <w:lang w:val="nl-NL"/>
-        </w:rPr>
         <w:lastRenderedPageBreak/>
         <w:t>Introductie</w:t>
       </w:r>
       <w:bookmarkEnd w:id="0"/>
     </w:p>
     <w:p>
-      <w:pPr>
-        <w:rPr>
-          <w:lang w:val="nl-NL"/>
-        </w:rPr>
-      </w:pPr>
-      <w:r>
-        <w:rPr>
-          <w:lang w:val="nl-NL"/>
-        </w:rPr>
+      <w:r>
         <w:t>Voor het vak DI …</w:t>
       </w:r>
     </w:p>
     <w:p>
       <w:pPr>
         <w:pStyle w:val="Kop2"/>
-        <w:rPr>
-          <w:lang w:val="nl-NL"/>
-        </w:rPr>
+        <w:numPr>
+          <w:ilvl w:val="1"/>
+          <w:numId w:val="2"/>
+        </w:numPr>
       </w:pPr>
       <w:bookmarkStart w:id="1" w:name="_Toc4601853"/>
       <w:r>
-        <w:rPr>
-          <w:lang w:val="nl-NL"/>
-        </w:rPr>
-        <w:t>Folder indeling</w:t>
+        <w:t>Mappen</w:t>
+      </w:r>
+      <w:r>
+        <w:t xml:space="preserve"> </w:t>
       </w:r>
       <w:bookmarkEnd w:id="1"/>
+      <w:r>
+        <w:t>structuur</w:t>
+      </w:r>
     </w:p>
     <w:p>
-      <w:pPr>
-        <w:rPr>
-          <w:lang w:val="nl-NL"/>
-        </w:rPr>
-      </w:pPr>
-      <w:r>
-        <w:rPr>
-          <w:lang w:val="nl-NL"/>
-        </w:rPr>
+      <w:r>
         <w:t xml:space="preserve">In de hoofdfolder is een bestand genaamd: Di </w:t>
       </w:r>
       <w:proofErr w:type="spellStart"/>
       <w:r>
-        <w:rPr>
-          <w:lang w:val="nl-NL"/>
-        </w:rPr>
         <w:t>Casus.ssmssln</w:t>
       </w:r>
       <w:proofErr w:type="spellEnd"/>
       <w:r>
-        <w:rPr>
-          <w:lang w:val="nl-NL"/>
-        </w:rPr>
         <w:t xml:space="preserve"> aanwezig. Wanneer dit bestand geopend wordt door middel van Microsoft SQL Server Management Studio(</w:t>
       </w:r>
       <w:proofErr w:type="spellStart"/>
       <w:r>
-        <w:rPr>
-          <w:lang w:val="nl-NL"/>
-        </w:rPr>
         <w:t>ssms</w:t>
       </w:r>
       <w:proofErr w:type="spellEnd"/>
       <w:r>
-        <w:rPr>
-          <w:lang w:val="nl-NL"/>
-        </w:rPr>
         <w:t xml:space="preserve">) zal de folder genaamd: DI Casus geopend worden binnen de Solution Explorer van </w:t>
       </w:r>
       <w:proofErr w:type="spellStart"/>
       <w:r>
-        <w:rPr>
-          <w:lang w:val="nl-NL"/>
-        </w:rPr>
         <w:t>ssms</w:t>
       </w:r>
       <w:proofErr w:type="spellEnd"/>
       <w:r>
-        <w:rPr>
-          <w:lang w:val="nl-NL"/>
-        </w:rPr>
         <w:t xml:space="preserve">. Zo hoeft deze folder </w:t>
       </w:r>
       <w:r>
-        <w:rPr>
-          <w:lang w:val="nl-NL"/>
-        </w:rPr>
         <w:t xml:space="preserve">zelf niet benaderd te worden echter is in deze folder wel het </w:t>
       </w:r>
       <w:r>
-        <w:rPr>
-          <w:lang w:val="nl-NL"/>
-        </w:rPr>
         <w:t>W</w:t>
       </w:r>
       <w:r>
-        <w:rPr>
-          <w:lang w:val="nl-NL"/>
-        </w:rPr>
         <w:t>ord bestand te vinden voor opdracht C.</w:t>
       </w:r>
     </w:p>
     <w:p>
-      <w:pPr>
-        <w:rPr>
-          <w:lang w:val="nl-NL"/>
-        </w:rPr>
-      </w:pPr>
-      <w:r>
-        <w:rPr>
-          <w:lang w:val="nl-NL"/>
-        </w:rPr>
+      <w:r>
         <w:t xml:space="preserve">Verder is er een folder aangemaakt voor alle </w:t>
       </w:r>
       <w:proofErr w:type="spellStart"/>
       <w:r>
-        <w:rPr>
-          <w:lang w:val="nl-NL"/>
-        </w:rPr>
         <w:t>execution</w:t>
       </w:r>
       <w:proofErr w:type="spellEnd"/>
       <w:r>
-        <w:rPr>
-          <w:lang w:val="nl-NL"/>
-        </w:rPr>
         <w:t xml:space="preserve"> </w:t>
       </w:r>
       <w:proofErr w:type="spellStart"/>
       <w:r>
-        <w:rPr>
-          <w:lang w:val="nl-NL"/>
-        </w:rPr>
         <w:t>plans</w:t>
       </w:r>
       <w:proofErr w:type="spellEnd"/>
       <w:r>
-        <w:rPr>
-          <w:lang w:val="nl-NL"/>
-        </w:rPr>
         <w:t xml:space="preserve">. </w:t>
       </w:r>
       <w:r>
-        <w:rPr>
-          <w:lang w:val="nl-NL"/>
-        </w:rPr>
         <w:t xml:space="preserve">De </w:t>
       </w:r>
       <w:proofErr w:type="spellStart"/>
       <w:r>
-        <w:rPr>
-          <w:lang w:val="nl-NL"/>
-        </w:rPr>
         <w:t>execution</w:t>
       </w:r>
       <w:proofErr w:type="spellEnd"/>
       <w:r>
-        <w:rPr>
-          <w:lang w:val="nl-NL"/>
-        </w:rPr>
         <w:t xml:space="preserve"> </w:t>
       </w:r>
       <w:proofErr w:type="spellStart"/>
       <w:r>
-        <w:rPr>
-          <w:lang w:val="nl-NL"/>
-        </w:rPr>
         <w:t>plans</w:t>
       </w:r>
       <w:proofErr w:type="spellEnd"/>
       <w:r>
-        <w:rPr>
-          <w:lang w:val="nl-NL"/>
-        </w:rPr>
         <w:t xml:space="preserve"> die hier in staan</w:t>
       </w:r>
       <w:r>
-        <w:rPr>
-          <w:lang w:val="nl-NL"/>
-        </w:rPr>
         <w:t xml:space="preserve"> zijn als aanvulling op opdracht D.</w:t>
       </w:r>
     </w:p>
@@ -1278,13 +1146,9 @@
           <w:color w:val="2F5496" w:themeColor="accent1" w:themeShade="BF"/>
           <w:sz w:val="32"/>
           <w:szCs w:val="32"/>
-          <w:lang w:val="nl-NL"/>
-        </w:rPr>
-      </w:pPr>
-      <w:r>
-        <w:rPr>
-          <w:lang w:val="nl-NL"/>
-        </w:rPr>
+        </w:rPr>
+      </w:pPr>
+      <w:r>
         <w:br w:type="page"/>
       </w:r>
     </w:p>
@@ -1295,15 +1159,9 @@
           <w:ilvl w:val="0"/>
           <w:numId w:val="2"/>
         </w:numPr>
-        <w:rPr>
-          <w:lang w:val="nl-NL"/>
-        </w:rPr>
       </w:pPr>
       <w:bookmarkStart w:id="2" w:name="_Toc4601854"/>
       <w:r>
-        <w:rPr>
-          <w:lang w:val="nl-NL"/>
-        </w:rPr>
         <w:lastRenderedPageBreak/>
         <w:t>Opdracht A</w:t>
       </w:r>
@@ -1311,33 +1169,63 @@
     </w:p>
     <w:p>
       <w:r>
+        <w:t xml:space="preserve">Opdracht A </w:t>
+      </w:r>
+      <w:r>
+        <w:t>luidt</w:t>
+      </w:r>
+      <w:r>
+        <w:t xml:space="preserve">: </w:t>
+      </w:r>
+      <w:r>
         <w:t>“</w:t>
       </w:r>
       <w:r>
+        <w:rPr>
+          <w:lang w:val="en-US"/>
+        </w:rPr>
         <w:t xml:space="preserve">Implement the database according to the </w:t>
       </w:r>
       <w:proofErr w:type="spellStart"/>
       <w:r>
+        <w:rPr>
+          <w:lang w:val="en-US"/>
+        </w:rPr>
         <w:t>PowerDesigner</w:t>
       </w:r>
       <w:proofErr w:type="spellEnd"/>
       <w:r>
+        <w:rPr>
+          <w:lang w:val="en-US"/>
+        </w:rPr>
         <w:t xml:space="preserve"> PDM you find on the last page of this document. Once again you’ll find the scripts to get you started on </w:t>
       </w:r>
       <w:proofErr w:type="spellStart"/>
       <w:r>
+        <w:rPr>
+          <w:lang w:val="en-US"/>
+        </w:rPr>
         <w:t>OnderwijsOnline</w:t>
       </w:r>
       <w:proofErr w:type="spellEnd"/>
       <w:r>
+        <w:rPr>
+          <w:lang w:val="en-US"/>
+        </w:rPr>
         <w:t xml:space="preserve">. Add to the constraint script the foreign key and the cascading rule declarations as depicted in the </w:t>
       </w:r>
       <w:proofErr w:type="spellStart"/>
       <w:r>
+        <w:rPr>
+          <w:lang w:val="en-US"/>
+        </w:rPr>
         <w:t>PowerDesigner</w:t>
       </w:r>
       <w:proofErr w:type="spellEnd"/>
       <w:r>
+        <w:rPr>
+          <w:lang w:val="en-US"/>
+        </w:rPr>
         <w:t xml:space="preserve"> PDM.</w:t>
       </w:r>
       <w:r>
@@ -1345,23 +1233,667 @@
       </w:r>
       <w:proofErr w:type="spellStart"/>
       <w:r>
-        <w:t>z.d</w:t>
+        <w:t>z.d.</w:t>
       </w:r>
       <w:proofErr w:type="spellEnd"/>
       <w:r>
-        <w:t>.)</w:t>
-      </w:r>
-      <w:r>
+        <w:t>)</w:t>
+      </w:r>
+      <w:r>
+        <w:t>.</w:t>
+      </w:r>
+      <w:r>
+        <w:rPr>
+          <w:lang w:val="en-US"/>
+        </w:rPr>
         <w:br/>
       </w:r>
     </w:p>
     <w:p>
-      <w:pPr>
-        <w:rPr>
-          <w:lang w:val="nl-NL"/>
-        </w:rPr>
-      </w:pPr>
+      <w:r>
+        <w:t xml:space="preserve">In het PDM staan de </w:t>
+      </w:r>
+      <w:proofErr w:type="spellStart"/>
+      <w:r>
+        <w:t>foreign</w:t>
+      </w:r>
+      <w:proofErr w:type="spellEnd"/>
+      <w:r>
+        <w:t xml:space="preserve"> </w:t>
+      </w:r>
+      <w:proofErr w:type="spellStart"/>
+      <w:r>
+        <w:t>keys</w:t>
+      </w:r>
+      <w:proofErr w:type="spellEnd"/>
+      <w:r>
+        <w:t xml:space="preserve"> vermeldt, met telkens de acties die worden genomen bij een update of delete. Hierbij staat N voor SET NULL, C voor CASCADE en niets voor NO ACTION.</w:t>
+      </w:r>
+      <w:r>
+        <w:t xml:space="preserve"> </w:t>
+      </w:r>
     </w:p>
+    <w:p>
+      <w:pPr>
+        <w:rPr>
+          <w:lang w:val="en-US"/>
+        </w:rPr>
+      </w:pPr>
+      <w:r>
+        <w:t>Het volgende stuk code is representatief voor hoe wij de code hiervoor hebben geïmplementeerd</w:t>
+      </w:r>
+      <w:r>
+        <w:t xml:space="preserve">: </w:t>
+      </w:r>
+    </w:p>
+    <w:p>
+      <w:pPr>
+        <w:autoSpaceDE w:val="0"/>
+        <w:autoSpaceDN w:val="0"/>
+        <w:adjustRightInd w:val="0"/>
+        <w:spacing w:after="0" w:line="240" w:lineRule="auto"/>
+        <w:rPr>
+          <w:rFonts w:ascii="Consolas" w:hAnsi="Consolas" w:cs="Consolas"/>
+          <w:color w:val="000000"/>
+          <w:sz w:val="19"/>
+          <w:szCs w:val="19"/>
+          <w:highlight w:val="white"/>
+        </w:rPr>
+      </w:pPr>
+      <w:r>
+        <w:rPr>
+          <w:rFonts w:ascii="Consolas" w:hAnsi="Consolas" w:cs="Consolas"/>
+          <w:color w:val="008000"/>
+          <w:sz w:val="19"/>
+          <w:szCs w:val="19"/>
+          <w:highlight w:val="white"/>
+        </w:rPr>
+        <w:t>/*******************************************************************************************</w:t>
+      </w:r>
+    </w:p>
+    <w:p>
+      <w:pPr>
+        <w:autoSpaceDE w:val="0"/>
+        <w:autoSpaceDN w:val="0"/>
+        <w:adjustRightInd w:val="0"/>
+        <w:spacing w:after="0" w:line="240" w:lineRule="auto"/>
+        <w:rPr>
+          <w:rFonts w:ascii="Consolas" w:hAnsi="Consolas" w:cs="Consolas"/>
+          <w:color w:val="000000"/>
+          <w:sz w:val="19"/>
+          <w:szCs w:val="19"/>
+          <w:highlight w:val="white"/>
+        </w:rPr>
+      </w:pPr>
+      <w:r>
+        <w:rPr>
+          <w:rFonts w:ascii="Consolas" w:hAnsi="Consolas" w:cs="Consolas"/>
+          <w:color w:val="008000"/>
+          <w:sz w:val="19"/>
+          <w:szCs w:val="19"/>
+          <w:highlight w:val="white"/>
+        </w:rPr>
+        <w:tab/>
+        <w:t xml:space="preserve">FK </w:t>
+      </w:r>
+      <w:proofErr w:type="spellStart"/>
+      <w:r>
+        <w:rPr>
+          <w:rFonts w:ascii="Consolas" w:hAnsi="Consolas" w:cs="Consolas"/>
+          <w:color w:val="008000"/>
+          <w:sz w:val="19"/>
+          <w:szCs w:val="19"/>
+          <w:highlight w:val="white"/>
+        </w:rPr>
+        <w:t>hist</w:t>
+      </w:r>
+      <w:proofErr w:type="spellEnd"/>
+      <w:r>
+        <w:rPr>
+          <w:rFonts w:ascii="Consolas" w:hAnsi="Consolas" w:cs="Consolas"/>
+          <w:color w:val="008000"/>
+          <w:sz w:val="19"/>
+          <w:szCs w:val="19"/>
+          <w:highlight w:val="white"/>
+        </w:rPr>
+        <w:t xml:space="preserve"> -&gt; </w:t>
+      </w:r>
+      <w:proofErr w:type="spellStart"/>
+      <w:r>
+        <w:rPr>
+          <w:rFonts w:ascii="Consolas" w:hAnsi="Consolas" w:cs="Consolas"/>
+          <w:color w:val="008000"/>
+          <w:sz w:val="19"/>
+          <w:szCs w:val="19"/>
+          <w:highlight w:val="white"/>
+        </w:rPr>
+        <w:t>emp</w:t>
+      </w:r>
+      <w:proofErr w:type="spellEnd"/>
+      <w:r>
+        <w:rPr>
+          <w:rFonts w:ascii="Consolas" w:hAnsi="Consolas" w:cs="Consolas"/>
+          <w:color w:val="008000"/>
+          <w:sz w:val="19"/>
+          <w:szCs w:val="19"/>
+          <w:highlight w:val="white"/>
+        </w:rPr>
+        <w:t xml:space="preserve"> (ON DELETE CASCADE)</w:t>
+      </w:r>
+    </w:p>
+    <w:p>
+      <w:pPr>
+        <w:autoSpaceDE w:val="0"/>
+        <w:autoSpaceDN w:val="0"/>
+        <w:adjustRightInd w:val="0"/>
+        <w:spacing w:after="0" w:line="240" w:lineRule="auto"/>
+        <w:rPr>
+          <w:rFonts w:ascii="Consolas" w:hAnsi="Consolas" w:cs="Consolas"/>
+          <w:color w:val="000000"/>
+          <w:sz w:val="19"/>
+          <w:szCs w:val="19"/>
+          <w:highlight w:val="white"/>
+        </w:rPr>
+      </w:pPr>
+      <w:r>
+        <w:rPr>
+          <w:rFonts w:ascii="Consolas" w:hAnsi="Consolas" w:cs="Consolas"/>
+          <w:color w:val="008000"/>
+          <w:sz w:val="19"/>
+          <w:szCs w:val="19"/>
+          <w:highlight w:val="white"/>
+        </w:rPr>
+        <w:t>*******************************************************************************************/</w:t>
+      </w:r>
+    </w:p>
+    <w:p>
+      <w:pPr>
+        <w:autoSpaceDE w:val="0"/>
+        <w:autoSpaceDN w:val="0"/>
+        <w:adjustRightInd w:val="0"/>
+        <w:spacing w:after="0" w:line="240" w:lineRule="auto"/>
+        <w:rPr>
+          <w:rFonts w:ascii="Consolas" w:hAnsi="Consolas" w:cs="Consolas"/>
+          <w:color w:val="000000"/>
+          <w:sz w:val="19"/>
+          <w:szCs w:val="19"/>
+          <w:highlight w:val="white"/>
+        </w:rPr>
+      </w:pPr>
+      <w:r>
+        <w:rPr>
+          <w:rFonts w:ascii="Consolas" w:hAnsi="Consolas" w:cs="Consolas"/>
+          <w:color w:val="0000FF"/>
+          <w:sz w:val="19"/>
+          <w:szCs w:val="19"/>
+          <w:highlight w:val="white"/>
+        </w:rPr>
+        <w:t>ALTER</w:t>
+      </w:r>
+      <w:r>
+        <w:rPr>
+          <w:rFonts w:ascii="Consolas" w:hAnsi="Consolas" w:cs="Consolas"/>
+          <w:color w:val="000000"/>
+          <w:sz w:val="19"/>
+          <w:szCs w:val="19"/>
+          <w:highlight w:val="white"/>
+        </w:rPr>
+        <w:t xml:space="preserve"> </w:t>
+      </w:r>
+      <w:r>
+        <w:rPr>
+          <w:rFonts w:ascii="Consolas" w:hAnsi="Consolas" w:cs="Consolas"/>
+          <w:color w:val="0000FF"/>
+          <w:sz w:val="19"/>
+          <w:szCs w:val="19"/>
+          <w:highlight w:val="white"/>
+        </w:rPr>
+        <w:t>TABLE</w:t>
+      </w:r>
+      <w:r>
+        <w:rPr>
+          <w:rFonts w:ascii="Consolas" w:hAnsi="Consolas" w:cs="Consolas"/>
+          <w:color w:val="000000"/>
+          <w:sz w:val="19"/>
+          <w:szCs w:val="19"/>
+          <w:highlight w:val="white"/>
+        </w:rPr>
+        <w:t xml:space="preserve"> </w:t>
+      </w:r>
+      <w:proofErr w:type="spellStart"/>
+      <w:r>
+        <w:rPr>
+          <w:rFonts w:ascii="Consolas" w:hAnsi="Consolas" w:cs="Consolas"/>
+          <w:color w:val="000000"/>
+          <w:sz w:val="19"/>
+          <w:szCs w:val="19"/>
+          <w:highlight w:val="white"/>
+        </w:rPr>
+        <w:t>hist</w:t>
+      </w:r>
+      <w:proofErr w:type="spellEnd"/>
+    </w:p>
+    <w:p>
+      <w:pPr>
+        <w:autoSpaceDE w:val="0"/>
+        <w:autoSpaceDN w:val="0"/>
+        <w:adjustRightInd w:val="0"/>
+        <w:spacing w:after="0" w:line="240" w:lineRule="auto"/>
+        <w:rPr>
+          <w:rFonts w:ascii="Consolas" w:hAnsi="Consolas" w:cs="Consolas"/>
+          <w:color w:val="000000"/>
+          <w:sz w:val="19"/>
+          <w:szCs w:val="19"/>
+          <w:highlight w:val="white"/>
+        </w:rPr>
+      </w:pPr>
+      <w:r>
+        <w:rPr>
+          <w:rFonts w:ascii="Consolas" w:hAnsi="Consolas" w:cs="Consolas"/>
+          <w:color w:val="000000"/>
+          <w:sz w:val="19"/>
+          <w:szCs w:val="19"/>
+          <w:highlight w:val="white"/>
+        </w:rPr>
+        <w:tab/>
+      </w:r>
+      <w:r>
+        <w:rPr>
+          <w:rFonts w:ascii="Consolas" w:hAnsi="Consolas" w:cs="Consolas"/>
+          <w:color w:val="0000FF"/>
+          <w:sz w:val="19"/>
+          <w:szCs w:val="19"/>
+          <w:highlight w:val="white"/>
+        </w:rPr>
+        <w:t>ADD</w:t>
+      </w:r>
+      <w:r>
+        <w:rPr>
+          <w:rFonts w:ascii="Consolas" w:hAnsi="Consolas" w:cs="Consolas"/>
+          <w:color w:val="000000"/>
+          <w:sz w:val="19"/>
+          <w:szCs w:val="19"/>
+          <w:highlight w:val="white"/>
+        </w:rPr>
+        <w:t xml:space="preserve"> </w:t>
+      </w:r>
+      <w:r>
+        <w:rPr>
+          <w:rFonts w:ascii="Consolas" w:hAnsi="Consolas" w:cs="Consolas"/>
+          <w:color w:val="0000FF"/>
+          <w:sz w:val="19"/>
+          <w:szCs w:val="19"/>
+          <w:highlight w:val="white"/>
+        </w:rPr>
+        <w:t>CONSTRAINT</w:t>
+      </w:r>
+      <w:r>
+        <w:rPr>
+          <w:rFonts w:ascii="Consolas" w:hAnsi="Consolas" w:cs="Consolas"/>
+          <w:color w:val="000000"/>
+          <w:sz w:val="19"/>
+          <w:szCs w:val="19"/>
+          <w:highlight w:val="white"/>
+        </w:rPr>
+        <w:t xml:space="preserve"> </w:t>
+      </w:r>
+      <w:proofErr w:type="spellStart"/>
+      <w:r>
+        <w:rPr>
+          <w:rFonts w:ascii="Consolas" w:hAnsi="Consolas" w:cs="Consolas"/>
+          <w:color w:val="000000"/>
+          <w:sz w:val="19"/>
+          <w:szCs w:val="19"/>
+          <w:highlight w:val="white"/>
+        </w:rPr>
+        <w:t>FK_hist_emp</w:t>
+      </w:r>
+      <w:proofErr w:type="spellEnd"/>
+    </w:p>
+    <w:p>
+      <w:pPr>
+        <w:autoSpaceDE w:val="0"/>
+        <w:autoSpaceDN w:val="0"/>
+        <w:adjustRightInd w:val="0"/>
+        <w:spacing w:after="0" w:line="240" w:lineRule="auto"/>
+        <w:rPr>
+          <w:rFonts w:ascii="Consolas" w:hAnsi="Consolas" w:cs="Consolas"/>
+          <w:color w:val="000000"/>
+          <w:sz w:val="19"/>
+          <w:szCs w:val="19"/>
+          <w:highlight w:val="white"/>
+        </w:rPr>
+      </w:pPr>
+      <w:r>
+        <w:rPr>
+          <w:rFonts w:ascii="Consolas" w:hAnsi="Consolas" w:cs="Consolas"/>
+          <w:color w:val="000000"/>
+          <w:sz w:val="19"/>
+          <w:szCs w:val="19"/>
+          <w:highlight w:val="white"/>
+        </w:rPr>
+        <w:tab/>
+      </w:r>
+      <w:r>
+        <w:rPr>
+          <w:rFonts w:ascii="Consolas" w:hAnsi="Consolas" w:cs="Consolas"/>
+          <w:color w:val="0000FF"/>
+          <w:sz w:val="19"/>
+          <w:szCs w:val="19"/>
+          <w:highlight w:val="white"/>
+        </w:rPr>
+        <w:t>FOREIGN</w:t>
+      </w:r>
+      <w:r>
+        <w:rPr>
+          <w:rFonts w:ascii="Consolas" w:hAnsi="Consolas" w:cs="Consolas"/>
+          <w:color w:val="000000"/>
+          <w:sz w:val="19"/>
+          <w:szCs w:val="19"/>
+          <w:highlight w:val="white"/>
+        </w:rPr>
+        <w:t xml:space="preserve"> </w:t>
+      </w:r>
+      <w:r>
+        <w:rPr>
+          <w:rFonts w:ascii="Consolas" w:hAnsi="Consolas" w:cs="Consolas"/>
+          <w:color w:val="0000FF"/>
+          <w:sz w:val="19"/>
+          <w:szCs w:val="19"/>
+          <w:highlight w:val="white"/>
+        </w:rPr>
+        <w:t xml:space="preserve">KEY </w:t>
+      </w:r>
+      <w:r>
+        <w:rPr>
+          <w:rFonts w:ascii="Consolas" w:hAnsi="Consolas" w:cs="Consolas"/>
+          <w:color w:val="808080"/>
+          <w:sz w:val="19"/>
+          <w:szCs w:val="19"/>
+          <w:highlight w:val="white"/>
+        </w:rPr>
+        <w:t>(</w:t>
+      </w:r>
+      <w:proofErr w:type="spellStart"/>
+      <w:r>
+        <w:rPr>
+          <w:rFonts w:ascii="Consolas" w:hAnsi="Consolas" w:cs="Consolas"/>
+          <w:color w:val="000000"/>
+          <w:sz w:val="19"/>
+          <w:szCs w:val="19"/>
+          <w:highlight w:val="white"/>
+        </w:rPr>
+        <w:t>empno</w:t>
+      </w:r>
+      <w:proofErr w:type="spellEnd"/>
+      <w:r>
+        <w:rPr>
+          <w:rFonts w:ascii="Consolas" w:hAnsi="Consolas" w:cs="Consolas"/>
+          <w:color w:val="808080"/>
+          <w:sz w:val="19"/>
+          <w:szCs w:val="19"/>
+          <w:highlight w:val="white"/>
+        </w:rPr>
+        <w:t>)</w:t>
+      </w:r>
+      <w:r>
+        <w:rPr>
+          <w:rFonts w:ascii="Consolas" w:hAnsi="Consolas" w:cs="Consolas"/>
+          <w:color w:val="000000"/>
+          <w:sz w:val="19"/>
+          <w:szCs w:val="19"/>
+          <w:highlight w:val="white"/>
+        </w:rPr>
+        <w:t xml:space="preserve"> </w:t>
+      </w:r>
+      <w:r>
+        <w:rPr>
+          <w:rFonts w:ascii="Consolas" w:hAnsi="Consolas" w:cs="Consolas"/>
+          <w:color w:val="0000FF"/>
+          <w:sz w:val="19"/>
+          <w:szCs w:val="19"/>
+          <w:highlight w:val="white"/>
+        </w:rPr>
+        <w:t>REFERENCES</w:t>
+      </w:r>
+      <w:r>
+        <w:rPr>
+          <w:rFonts w:ascii="Consolas" w:hAnsi="Consolas" w:cs="Consolas"/>
+          <w:color w:val="000000"/>
+          <w:sz w:val="19"/>
+          <w:szCs w:val="19"/>
+          <w:highlight w:val="white"/>
+        </w:rPr>
+        <w:t xml:space="preserve"> </w:t>
+      </w:r>
+      <w:proofErr w:type="spellStart"/>
+      <w:r>
+        <w:rPr>
+          <w:rFonts w:ascii="Consolas" w:hAnsi="Consolas" w:cs="Consolas"/>
+          <w:color w:val="000000"/>
+          <w:sz w:val="19"/>
+          <w:szCs w:val="19"/>
+          <w:highlight w:val="white"/>
+        </w:rPr>
+        <w:t>emp</w:t>
+      </w:r>
+      <w:proofErr w:type="spellEnd"/>
+      <w:r>
+        <w:rPr>
+          <w:rFonts w:ascii="Consolas" w:hAnsi="Consolas" w:cs="Consolas"/>
+          <w:color w:val="808080"/>
+          <w:sz w:val="19"/>
+          <w:szCs w:val="19"/>
+          <w:highlight w:val="white"/>
+        </w:rPr>
+        <w:t>(</w:t>
+      </w:r>
+      <w:proofErr w:type="spellStart"/>
+      <w:r>
+        <w:rPr>
+          <w:rFonts w:ascii="Consolas" w:hAnsi="Consolas" w:cs="Consolas"/>
+          <w:color w:val="000000"/>
+          <w:sz w:val="19"/>
+          <w:szCs w:val="19"/>
+          <w:highlight w:val="white"/>
+        </w:rPr>
+        <w:t>empno</w:t>
+      </w:r>
+      <w:proofErr w:type="spellEnd"/>
+      <w:r>
+        <w:rPr>
+          <w:rFonts w:ascii="Consolas" w:hAnsi="Consolas" w:cs="Consolas"/>
+          <w:color w:val="808080"/>
+          <w:sz w:val="19"/>
+          <w:szCs w:val="19"/>
+          <w:highlight w:val="white"/>
+        </w:rPr>
+        <w:t>)</w:t>
+      </w:r>
+    </w:p>
+    <w:p>
+      <w:pPr>
+        <w:autoSpaceDE w:val="0"/>
+        <w:autoSpaceDN w:val="0"/>
+        <w:adjustRightInd w:val="0"/>
+        <w:spacing w:after="0" w:line="240" w:lineRule="auto"/>
+        <w:rPr>
+          <w:rFonts w:ascii="Consolas" w:hAnsi="Consolas" w:cs="Consolas"/>
+          <w:color w:val="000000"/>
+          <w:sz w:val="19"/>
+          <w:szCs w:val="19"/>
+          <w:highlight w:val="white"/>
+        </w:rPr>
+      </w:pPr>
+      <w:r>
+        <w:rPr>
+          <w:rFonts w:ascii="Consolas" w:hAnsi="Consolas" w:cs="Consolas"/>
+          <w:color w:val="000000"/>
+          <w:sz w:val="19"/>
+          <w:szCs w:val="19"/>
+          <w:highlight w:val="white"/>
+        </w:rPr>
+        <w:tab/>
+      </w:r>
+      <w:r>
+        <w:rPr>
+          <w:rFonts w:ascii="Consolas" w:hAnsi="Consolas" w:cs="Consolas"/>
+          <w:color w:val="0000FF"/>
+          <w:sz w:val="19"/>
+          <w:szCs w:val="19"/>
+          <w:highlight w:val="white"/>
+        </w:rPr>
+        <w:t>ON</w:t>
+      </w:r>
+      <w:r>
+        <w:rPr>
+          <w:rFonts w:ascii="Consolas" w:hAnsi="Consolas" w:cs="Consolas"/>
+          <w:color w:val="000000"/>
+          <w:sz w:val="19"/>
+          <w:szCs w:val="19"/>
+          <w:highlight w:val="white"/>
+        </w:rPr>
+        <w:t xml:space="preserve"> </w:t>
+      </w:r>
+      <w:r>
+        <w:rPr>
+          <w:rFonts w:ascii="Consolas" w:hAnsi="Consolas" w:cs="Consolas"/>
+          <w:color w:val="FF00FF"/>
+          <w:sz w:val="19"/>
+          <w:szCs w:val="19"/>
+          <w:highlight w:val="white"/>
+        </w:rPr>
+        <w:t>UPDATE</w:t>
+      </w:r>
+      <w:r>
+        <w:rPr>
+          <w:rFonts w:ascii="Consolas" w:hAnsi="Consolas" w:cs="Consolas"/>
+          <w:color w:val="000000"/>
+          <w:sz w:val="19"/>
+          <w:szCs w:val="19"/>
+          <w:highlight w:val="white"/>
+        </w:rPr>
+        <w:t xml:space="preserve"> </w:t>
+      </w:r>
+      <w:r>
+        <w:rPr>
+          <w:rFonts w:ascii="Consolas" w:hAnsi="Consolas" w:cs="Consolas"/>
+          <w:color w:val="0000FF"/>
+          <w:sz w:val="19"/>
+          <w:szCs w:val="19"/>
+          <w:highlight w:val="white"/>
+        </w:rPr>
+        <w:t>NO</w:t>
+      </w:r>
+      <w:r>
+        <w:rPr>
+          <w:rFonts w:ascii="Consolas" w:hAnsi="Consolas" w:cs="Consolas"/>
+          <w:color w:val="000000"/>
+          <w:sz w:val="19"/>
+          <w:szCs w:val="19"/>
+          <w:highlight w:val="white"/>
+        </w:rPr>
+        <w:t xml:space="preserve"> </w:t>
+      </w:r>
+      <w:r>
+        <w:rPr>
+          <w:rFonts w:ascii="Consolas" w:hAnsi="Consolas" w:cs="Consolas"/>
+          <w:color w:val="0000FF"/>
+          <w:sz w:val="19"/>
+          <w:szCs w:val="19"/>
+          <w:highlight w:val="white"/>
+        </w:rPr>
+        <w:t>ACTION</w:t>
+      </w:r>
+    </w:p>
+    <w:p>
+      <w:pPr>
+        <w:autoSpaceDE w:val="0"/>
+        <w:autoSpaceDN w:val="0"/>
+        <w:adjustRightInd w:val="0"/>
+        <w:spacing w:after="0" w:line="240" w:lineRule="auto"/>
+        <w:rPr>
+          <w:rFonts w:ascii="Consolas" w:hAnsi="Consolas" w:cs="Consolas"/>
+          <w:color w:val="000000"/>
+          <w:sz w:val="19"/>
+          <w:szCs w:val="19"/>
+          <w:highlight w:val="white"/>
+        </w:rPr>
+      </w:pPr>
+      <w:r>
+        <w:rPr>
+          <w:rFonts w:ascii="Consolas" w:hAnsi="Consolas" w:cs="Consolas"/>
+          <w:color w:val="000000"/>
+          <w:sz w:val="19"/>
+          <w:szCs w:val="19"/>
+          <w:highlight w:val="white"/>
+        </w:rPr>
+        <w:tab/>
+      </w:r>
+      <w:r>
+        <w:rPr>
+          <w:rFonts w:ascii="Consolas" w:hAnsi="Consolas" w:cs="Consolas"/>
+          <w:color w:val="0000FF"/>
+          <w:sz w:val="19"/>
+          <w:szCs w:val="19"/>
+          <w:highlight w:val="white"/>
+        </w:rPr>
+        <w:t>ON</w:t>
+      </w:r>
+      <w:r>
+        <w:rPr>
+          <w:rFonts w:ascii="Consolas" w:hAnsi="Consolas" w:cs="Consolas"/>
+          <w:color w:val="000000"/>
+          <w:sz w:val="19"/>
+          <w:szCs w:val="19"/>
+          <w:highlight w:val="white"/>
+        </w:rPr>
+        <w:t xml:space="preserve"> </w:t>
+      </w:r>
+      <w:r>
+        <w:rPr>
+          <w:rFonts w:ascii="Consolas" w:hAnsi="Consolas" w:cs="Consolas"/>
+          <w:color w:val="0000FF"/>
+          <w:sz w:val="19"/>
+          <w:szCs w:val="19"/>
+          <w:highlight w:val="white"/>
+        </w:rPr>
+        <w:t>DELETE</w:t>
+      </w:r>
+      <w:r>
+        <w:rPr>
+          <w:rFonts w:ascii="Consolas" w:hAnsi="Consolas" w:cs="Consolas"/>
+          <w:color w:val="000000"/>
+          <w:sz w:val="19"/>
+          <w:szCs w:val="19"/>
+          <w:highlight w:val="white"/>
+        </w:rPr>
+        <w:t xml:space="preserve"> </w:t>
+      </w:r>
+      <w:r>
+        <w:rPr>
+          <w:rFonts w:ascii="Consolas" w:hAnsi="Consolas" w:cs="Consolas"/>
+          <w:color w:val="0000FF"/>
+          <w:sz w:val="19"/>
+          <w:szCs w:val="19"/>
+          <w:highlight w:val="white"/>
+        </w:rPr>
+        <w:t>CASCADE</w:t>
+      </w:r>
+    </w:p>
+    <w:p>
+      <w:r>
+        <w:rPr>
+          <w:rFonts w:ascii="Consolas" w:hAnsi="Consolas" w:cs="Consolas"/>
+          <w:color w:val="0000FF"/>
+          <w:sz w:val="19"/>
+          <w:szCs w:val="19"/>
+          <w:highlight w:val="white"/>
+        </w:rPr>
+        <w:t>go</w:t>
+      </w:r>
+    </w:p>
+    <w:p/>
     <w:p>
       <w:pPr>
         <w:rPr>
@@ -1369,13 +1901,11 @@
           <w:color w:val="2F5496" w:themeColor="accent1" w:themeShade="BF"/>
           <w:sz w:val="32"/>
           <w:szCs w:val="32"/>
-          <w:lang w:val="nl-NL"/>
-        </w:rPr>
-      </w:pPr>
-      <w:r>
-        <w:rPr>
-          <w:lang w:val="nl-NL"/>
-        </w:rPr>
+        </w:rPr>
+      </w:pPr>
+      <w:bookmarkStart w:id="3" w:name="_GoBack"/>
+      <w:bookmarkEnd w:id="3"/>
+      <w:r>
         <w:br w:type="page"/>
       </w:r>
     </w:p>
@@ -1386,27 +1916,15 @@
           <w:ilvl w:val="0"/>
           <w:numId w:val="2"/>
         </w:numPr>
-        <w:rPr>
-          <w:lang w:val="nl-NL"/>
-        </w:rPr>
-      </w:pPr>
-      <w:bookmarkStart w:id="3" w:name="_Toc4601855"/>
-      <w:r>
-        <w:rPr>
-          <w:lang w:val="nl-NL"/>
-        </w:rPr>
+      </w:pPr>
+      <w:bookmarkStart w:id="4" w:name="_Toc4601855"/>
+      <w:r>
         <w:lastRenderedPageBreak/>
         <w:t>Opdracht B</w:t>
       </w:r>
-      <w:bookmarkEnd w:id="3"/>
+      <w:bookmarkEnd w:id="4"/>
     </w:p>
-    <w:p>
-      <w:pPr>
-        <w:rPr>
-          <w:lang w:val="nl-NL"/>
-        </w:rPr>
-      </w:pPr>
-    </w:p>
+    <w:p/>
     <w:p>
       <w:pPr>
         <w:rPr>
@@ -1414,13 +1932,9 @@
           <w:color w:val="2F5496" w:themeColor="accent1" w:themeShade="BF"/>
           <w:sz w:val="32"/>
           <w:szCs w:val="32"/>
-          <w:lang w:val="nl-NL"/>
-        </w:rPr>
-      </w:pPr>
-      <w:r>
-        <w:rPr>
-          <w:lang w:val="nl-NL"/>
-        </w:rPr>
+        </w:rPr>
+      </w:pPr>
+      <w:r>
         <w:br w:type="page"/>
       </w:r>
     </w:p>
@@ -1431,27 +1945,15 @@
           <w:ilvl w:val="0"/>
           <w:numId w:val="2"/>
         </w:numPr>
-        <w:rPr>
-          <w:lang w:val="nl-NL"/>
-        </w:rPr>
-      </w:pPr>
-      <w:bookmarkStart w:id="4" w:name="_Toc4601856"/>
-      <w:r>
-        <w:rPr>
-          <w:lang w:val="nl-NL"/>
-        </w:rPr>
+      </w:pPr>
+      <w:bookmarkStart w:id="5" w:name="_Toc4601856"/>
+      <w:r>
         <w:lastRenderedPageBreak/>
         <w:t>Opdracht C</w:t>
       </w:r>
-      <w:bookmarkEnd w:id="4"/>
+      <w:bookmarkEnd w:id="5"/>
     </w:p>
-    <w:p>
-      <w:pPr>
-        <w:rPr>
-          <w:lang w:val="nl-NL"/>
-        </w:rPr>
-      </w:pPr>
-    </w:p>
+    <w:p/>
     <w:p>
       <w:pPr>
         <w:rPr>
@@ -1459,13 +1961,9 @@
           <w:color w:val="2F5496" w:themeColor="accent1" w:themeShade="BF"/>
           <w:sz w:val="32"/>
           <w:szCs w:val="32"/>
-          <w:lang w:val="nl-NL"/>
-        </w:rPr>
-      </w:pPr>
-      <w:r>
-        <w:rPr>
-          <w:lang w:val="nl-NL"/>
-        </w:rPr>
+        </w:rPr>
+      </w:pPr>
+      <w:r>
         <w:br w:type="page"/>
       </w:r>
     </w:p>
@@ -1476,27 +1974,15 @@
           <w:ilvl w:val="0"/>
           <w:numId w:val="2"/>
         </w:numPr>
-        <w:rPr>
-          <w:lang w:val="nl-NL"/>
-        </w:rPr>
-      </w:pPr>
-      <w:bookmarkStart w:id="5" w:name="_Toc4601857"/>
-      <w:r>
-        <w:rPr>
-          <w:lang w:val="nl-NL"/>
-        </w:rPr>
+      </w:pPr>
+      <w:bookmarkStart w:id="6" w:name="_Toc4601857"/>
+      <w:r>
         <w:lastRenderedPageBreak/>
         <w:t>Opdracht D</w:t>
       </w:r>
-      <w:bookmarkEnd w:id="5"/>
+      <w:bookmarkEnd w:id="6"/>
     </w:p>
-    <w:p>
-      <w:pPr>
-        <w:rPr>
-          <w:lang w:val="nl-NL"/>
-        </w:rPr>
-      </w:pPr>
-    </w:p>
+    <w:p/>
     <w:p>
       <w:pPr>
         <w:rPr>
@@ -1504,13 +1990,9 @@
           <w:color w:val="2F5496" w:themeColor="accent1" w:themeShade="BF"/>
           <w:sz w:val="32"/>
           <w:szCs w:val="32"/>
-          <w:lang w:val="nl-NL"/>
-        </w:rPr>
-      </w:pPr>
-      <w:r>
-        <w:rPr>
-          <w:lang w:val="nl-NL"/>
-        </w:rPr>
+        </w:rPr>
+      </w:pPr>
+      <w:r>
         <w:br w:type="page"/>
       </w:r>
     </w:p>
@@ -1521,27 +2003,15 @@
           <w:ilvl w:val="0"/>
           <w:numId w:val="2"/>
         </w:numPr>
-        <w:rPr>
-          <w:lang w:val="nl-NL"/>
-        </w:rPr>
-      </w:pPr>
-      <w:bookmarkStart w:id="6" w:name="_Toc4601858"/>
-      <w:r>
-        <w:rPr>
-          <w:lang w:val="nl-NL"/>
-        </w:rPr>
+      </w:pPr>
+      <w:bookmarkStart w:id="7" w:name="_Toc4601858"/>
+      <w:r>
         <w:lastRenderedPageBreak/>
         <w:t>Opdracht E</w:t>
       </w:r>
-      <w:bookmarkEnd w:id="6"/>
+      <w:bookmarkEnd w:id="7"/>
     </w:p>
-    <w:p>
-      <w:pPr>
-        <w:rPr>
-          <w:lang w:val="nl-NL"/>
-        </w:rPr>
-      </w:pPr>
-    </w:p>
+    <w:p/>
     <w:p>
       <w:pPr>
         <w:rPr>
@@ -1549,13 +2019,9 @@
           <w:color w:val="2F5496" w:themeColor="accent1" w:themeShade="BF"/>
           <w:sz w:val="32"/>
           <w:szCs w:val="32"/>
-          <w:lang w:val="nl-NL"/>
-        </w:rPr>
-      </w:pPr>
-      <w:r>
-        <w:rPr>
-          <w:lang w:val="nl-NL"/>
-        </w:rPr>
+        </w:rPr>
+      </w:pPr>
+      <w:r>
         <w:br w:type="page"/>
       </w:r>
     </w:p>
@@ -1566,30 +2032,16 @@
           <w:ilvl w:val="0"/>
           <w:numId w:val="2"/>
         </w:numPr>
-        <w:rPr>
-          <w:lang w:val="nl-NL"/>
-        </w:rPr>
-      </w:pPr>
-      <w:bookmarkStart w:id="7" w:name="_Toc4601859"/>
-      <w:r>
-        <w:rPr>
-          <w:lang w:val="nl-NL"/>
-        </w:rPr>
+      </w:pPr>
+      <w:bookmarkStart w:id="8" w:name="_Toc4601859"/>
+      <w:r>
         <w:lastRenderedPageBreak/>
         <w:t>Opdracht F</w:t>
       </w:r>
-      <w:bookmarkEnd w:id="7"/>
+      <w:bookmarkEnd w:id="8"/>
     </w:p>
     <w:p>
-      <w:pPr>
-        <w:rPr>
-          <w:lang w:val="nl-NL"/>
-        </w:rPr>
-      </w:pPr>
-      <w:r>
-        <w:rPr>
-          <w:lang w:val="nl-NL"/>
-        </w:rPr>
+      <w:r>
         <w:br w:type="page"/>
       </w:r>
     </w:p>
@@ -1600,29 +2052,56 @@
           <w:ilvl w:val="0"/>
           <w:numId w:val="2"/>
         </w:numPr>
-        <w:rPr>
-          <w:lang w:val="nl-NL"/>
-        </w:rPr>
-      </w:pPr>
-      <w:r>
-        <w:rPr>
-          <w:lang w:val="nl-NL"/>
-        </w:rPr>
+      </w:pPr>
+      <w:r>
         <w:lastRenderedPageBreak/>
         <w:t>Literatuurlijst</w:t>
       </w:r>
     </w:p>
     <w:p>
-      <w:pPr>
-        <w:rPr>
-          <w:lang w:val="nl-NL"/>
-        </w:rPr>
-      </w:pPr>
-      <w:bookmarkStart w:id="8" w:name="_GoBack"/>
-      <w:bookmarkEnd w:id="8"/>
+      <w:r>
+        <w:t>HAN (</w:t>
+      </w:r>
+      <w:proofErr w:type="spellStart"/>
+      <w:r>
+        <w:t>z.d.</w:t>
+      </w:r>
+      <w:proofErr w:type="spellEnd"/>
+      <w:r>
+        <w:t xml:space="preserve">), </w:t>
+      </w:r>
+      <w:r>
+        <w:rPr>
+          <w:i/>
+        </w:rPr>
+        <w:t xml:space="preserve">CASE </w:t>
+      </w:r>
+      <w:r>
+        <w:t>DI</w:t>
+      </w:r>
+      <w:r>
+        <w:t xml:space="preserve">. </w:t>
+      </w:r>
+      <w:r>
+        <w:t>Geraadpleegd</w:t>
+      </w:r>
+      <w:r>
+        <w:t xml:space="preserve"> op 27 maart 2019, van </w:t>
+      </w:r>
+      <w:hyperlink r:id="rId8" w:history="1">
+        <w:r>
+          <w:rPr>
+            <w:rStyle w:val="Hyperlink"/>
+          </w:rPr>
+          <w:t>https://onderwijsonline.han.nl/elearning/lessonfile/XyrGK5RD/eyJpdiI6IllmU0phWWRqQW16V0tTWEhWUk9DbEE9PSIsInZhbHVlIjoiRnZia09mZkpVMytRSTB6NmZNZmRraU1qMWp6SWtCY296N3o0ZVVDOXU4VjErTzlHcFpsTm1tS1Q3RFRVXC9UbXFMTDhBV3JWSDVrdHF5cmZwdFRxU3B3PT0iLCJtYWMiOiI4ODg0YTc0ZWRiMGYwZTRmNmJkNzllZjllMGY5OGE2NTVjMjk3MDMzNTc5NWZmMDZiYjhkZDRmNGViYzcyNmJlIn0=</w:t>
+        </w:r>
+      </w:hyperlink>
+      <w:r>
+        <w:t xml:space="preserve"> </w:t>
+      </w:r>
     </w:p>
     <w:sectPr>
-      <w:footerReference w:type="default" r:id="rId8"/>
+      <w:footerReference w:type="default" r:id="rId9"/>
       <w:pgSz w:w="12240" w:h="15840"/>
       <w:pgMar w:top="1417" w:right="1417" w:bottom="1417" w:left="1417" w:header="720" w:footer="720" w:gutter="0"/>
       <w:pgNumType w:start="0"/>
@@ -1830,87 +2309,87 @@
   </w:abstractNum>
   <w:abstractNum w:abstractNumId="1" w15:restartNumberingAfterBreak="0">
     <w:nsid w:val="2DF54557"/>
-    <w:multiLevelType w:val="hybridMultilevel"/>
-    <w:tmpl w:val="A5F2C38E"/>
-    <w:lvl w:ilvl="0" w:tplc="0413000F">
+    <w:multiLevelType w:val="multilevel"/>
+    <w:tmpl w:val="0413001F"/>
+    <w:lvl w:ilvl="0">
       <w:start w:val="1"/>
       <w:numFmt w:val="decimal"/>
       <w:lvlText w:val="%1."/>
       <w:lvlJc w:val="left"/>
       <w:pPr>
-        <w:ind w:left="720" w:hanging="360"/>
+        <w:ind w:left="360" w:hanging="360"/>
       </w:pPr>
     </w:lvl>
-    <w:lvl w:ilvl="1" w:tplc="04130019" w:tentative="1">
-      <w:start w:val="1"/>
-      <w:numFmt w:val="lowerLetter"/>
-      <w:lvlText w:val="%2."/>
-      <w:lvlJc w:val="left"/>
-      <w:pPr>
-        <w:ind w:left="1440" w:hanging="360"/>
-      </w:pPr>
-    </w:lvl>
-    <w:lvl w:ilvl="2" w:tplc="0413001B" w:tentative="1">
-      <w:start w:val="1"/>
-      <w:numFmt w:val="lowerRoman"/>
-      <w:lvlText w:val="%3."/>
-      <w:lvlJc w:val="right"/>
-      <w:pPr>
-        <w:ind w:left="2160" w:hanging="180"/>
-      </w:pPr>
-    </w:lvl>
-    <w:lvl w:ilvl="3" w:tplc="0413000F" w:tentative="1">
+    <w:lvl w:ilvl="1">
       <w:start w:val="1"/>
       <w:numFmt w:val="decimal"/>
-      <w:lvlText w:val="%4."/>
+      <w:lvlText w:val="%1.%2."/>
       <w:lvlJc w:val="left"/>
       <w:pPr>
-        <w:ind w:left="2880" w:hanging="360"/>
+        <w:ind w:left="792" w:hanging="432"/>
       </w:pPr>
     </w:lvl>
-    <w:lvl w:ilvl="4" w:tplc="04130019" w:tentative="1">
-      <w:start w:val="1"/>
-      <w:numFmt w:val="lowerLetter"/>
-      <w:lvlText w:val="%5."/>
-      <w:lvlJc w:val="left"/>
-      <w:pPr>
-        <w:ind w:left="3600" w:hanging="360"/>
-      </w:pPr>
-    </w:lvl>
-    <w:lvl w:ilvl="5" w:tplc="0413001B" w:tentative="1">
-      <w:start w:val="1"/>
-      <w:numFmt w:val="lowerRoman"/>
-      <w:lvlText w:val="%6."/>
-      <w:lvlJc w:val="right"/>
-      <w:pPr>
-        <w:ind w:left="4320" w:hanging="180"/>
-      </w:pPr>
-    </w:lvl>
-    <w:lvl w:ilvl="6" w:tplc="0413000F" w:tentative="1">
+    <w:lvl w:ilvl="2">
       <w:start w:val="1"/>
       <w:numFmt w:val="decimal"/>
-      <w:lvlText w:val="%7."/>
+      <w:lvlText w:val="%1.%2.%3."/>
       <w:lvlJc w:val="left"/>
       <w:pPr>
-        <w:ind w:left="5040" w:hanging="360"/>
+        <w:ind w:left="1224" w:hanging="504"/>
       </w:pPr>
     </w:lvl>
-    <w:lvl w:ilvl="7" w:tplc="04130019" w:tentative="1">
+    <w:lvl w:ilvl="3">
       <w:start w:val="1"/>
-      <w:numFmt w:val="lowerLetter"/>
-      <w:lvlText w:val="%8."/>
+      <w:numFmt w:val="decimal"/>
+      <w:lvlText w:val="%1.%2.%3.%4."/>
       <w:lvlJc w:val="left"/>
       <w:pPr>
-        <w:ind w:left="5760" w:hanging="360"/>
+        <w:ind w:left="1728" w:hanging="648"/>
       </w:pPr>
     </w:lvl>
-    <w:lvl w:ilvl="8" w:tplc="0413001B" w:tentative="1">
+    <w:lvl w:ilvl="4">
       <w:start w:val="1"/>
-      <w:numFmt w:val="lowerRoman"/>
-      <w:lvlText w:val="%9."/>
-      <w:lvlJc w:val="right"/>
-      <w:pPr>
-        <w:ind w:left="6480" w:hanging="180"/>
+      <w:numFmt w:val="decimal"/>
+      <w:lvlText w:val="%1.%2.%3.%4.%5."/>
+      <w:lvlJc w:val="left"/>
+      <w:pPr>
+        <w:ind w:left="2232" w:hanging="792"/>
+      </w:pPr>
+    </w:lvl>
+    <w:lvl w:ilvl="5">
+      <w:start w:val="1"/>
+      <w:numFmt w:val="decimal"/>
+      <w:lvlText w:val="%1.%2.%3.%4.%5.%6."/>
+      <w:lvlJc w:val="left"/>
+      <w:pPr>
+        <w:ind w:left="2736" w:hanging="936"/>
+      </w:pPr>
+    </w:lvl>
+    <w:lvl w:ilvl="6">
+      <w:start w:val="1"/>
+      <w:numFmt w:val="decimal"/>
+      <w:lvlText w:val="%1.%2.%3.%4.%5.%6.%7."/>
+      <w:lvlJc w:val="left"/>
+      <w:pPr>
+        <w:ind w:left="3240" w:hanging="1080"/>
+      </w:pPr>
+    </w:lvl>
+    <w:lvl w:ilvl="7">
+      <w:start w:val="1"/>
+      <w:numFmt w:val="decimal"/>
+      <w:lvlText w:val="%1.%2.%3.%4.%5.%6.%7.%8."/>
+      <w:lvlJc w:val="left"/>
+      <w:pPr>
+        <w:ind w:left="3744" w:hanging="1224"/>
+      </w:pPr>
+    </w:lvl>
+    <w:lvl w:ilvl="8">
+      <w:start w:val="1"/>
+      <w:numFmt w:val="decimal"/>
+      <w:lvlText w:val="%1.%2.%3.%4.%5.%6.%7.%8.%9."/>
+      <w:lvlJc w:val="left"/>
+      <w:pPr>
+        <w:ind w:left="4320" w:hanging="1440"/>
       </w:pPr>
     </w:lvl>
   </w:abstractNum>
@@ -2320,6 +2799,9 @@
   <w:style w:type="paragraph" w:default="1" w:styleId="Standaard">
     <w:name w:val="Normal"/>
     <w:qFormat/>
+    <w:rPr>
+      <w:lang w:val="nl-NL"/>
+    </w:rPr>
   </w:style>
   <w:style w:type="paragraph" w:styleId="Kop1">
     <w:name w:val="heading 1"/>
@@ -2546,7 +3028,19 @@
       <w:rFonts w:ascii="Arial" w:eastAsia="Times New Roman" w:hAnsi="Arial" w:cs="Times New Roman"/>
       <w:sz w:val="18"/>
       <w:szCs w:val="24"/>
-      <w:lang w:val="nl-NL" w:eastAsia="nl-NL"/>
+      <w:lang w:eastAsia="nl-NL"/>
+    </w:rPr>
+  </w:style>
+  <w:style w:type="character" w:styleId="Onopgelostemelding">
+    <w:name w:val="Unresolved Mention"/>
+    <w:basedOn w:val="Standaardalinea-lettertype"/>
+    <w:uiPriority w:val="99"/>
+    <w:semiHidden/>
+    <w:unhideWhenUsed/>
+    <w:rsid w:val="002F768C"/>
+    <w:rPr>
+      <w:color w:val="605E5C"/>
+      <w:shd w:val="clear" w:color="auto" w:fill="E1DFDD"/>
     </w:rPr>
   </w:style>
 </w:styles>
@@ -2745,6 +3239,13 @@
     <w:pitch w:val="variable"/>
     <w:sig w:usb0="E0002EFF" w:usb1="C000785B" w:usb2="00000009" w:usb3="00000000" w:csb0="000001FF" w:csb1="00000000"/>
   </w:font>
+  <w:font w:name="Consolas">
+    <w:panose1 w:val="020B0609020204030204"/>
+    <w:charset w:val="00"/>
+    <w:family w:val="modern"/>
+    <w:pitch w:val="fixed"/>
+    <w:sig w:usb0="E00006FF" w:usb1="0000FCFF" w:usb2="00000001" w:usb3="00000000" w:csb0="0000019F" w:csb1="00000000"/>
+  </w:font>
 </w:fonts>
 </file>
 
@@ -2768,7 +3269,7 @@
     <w:rsid w:val="000C7236"/>
     <w:rsid w:val="002849DA"/>
     <w:rsid w:val="003B40B0"/>
-    <w:rsid w:val="00694625"/>
+    <w:rsid w:val="0067636D"/>
   </w:rsids>
   <m:mathPr>
     <m:mathFont m:val="Cambria Math"/>
@@ -3546,7 +4047,7 @@
 </file>
 
 <file path=customXml/itemProps1.xml><?xml version="1.0" encoding="utf-8"?>
-<ds:datastoreItem xmlns:ds="http://schemas.openxmlformats.org/officeDocument/2006/customXml" ds:itemID="{55AC5782-EEC5-4CB0-9284-7DF28403D33F}">
+<ds:datastoreItem xmlns:ds="http://schemas.openxmlformats.org/officeDocument/2006/customXml" ds:itemID="{510E59BC-C5CD-4595-9A0C-A145902BE438}">
   <ds:schemaRefs>
     <ds:schemaRef ds:uri="http://schemas.openxmlformats.org/officeDocument/2006/bibliography"/>
   </ds:schemaRefs>

</xml_diff>

<commit_message>
Minor fixes + begin E
</commit_message>
<xml_diff>
--- a/Casus DI verslag Erik Knaake en Jannick Joosten.docx
+++ b/Casus DI verslag Erik Knaake en Jannick Joosten.docx
@@ -10,6 +10,7 @@
           <w:docPartUnique/>
         </w:docPartObj>
       </w:sdtPr>
+      <w:sdtEndPr/>
       <w:sdtContent>
         <w:p/>
         <w:tbl>
@@ -45,6 +46,7 @@
                 <w:dataBinding w:prefixMappings="xmlns:ns0='http://schemas.openxmlformats.org/officeDocument/2006/extended-properties'" w:xpath="/ns0:Properties[1]/ns0:Company[1]" w:storeItemID="{6668398D-A668-4E3E-A5EB-62B293D839F1}"/>
                 <w:text/>
               </w:sdtPr>
+              <w:sdtEndPr/>
               <w:sdtContent>
                 <w:tc>
                   <w:tcPr>
@@ -58,7 +60,7 @@
                   </w:tcPr>
                   <w:p>
                     <w:pPr>
-                      <w:pStyle w:val="NoSpacing"/>
+                      <w:pStyle w:val="Geenafstand"/>
                       <w:rPr>
                         <w:color w:val="2F5496" w:themeColor="accent1" w:themeShade="BF"/>
                         <w:sz w:val="24"/>
@@ -101,10 +103,11 @@
                   <w:dataBinding w:prefixMappings="xmlns:ns0='http://schemas.openxmlformats.org/package/2006/metadata/core-properties' xmlns:ns1='http://purl.org/dc/elements/1.1/'" w:xpath="/ns0:coreProperties[1]/ns1:title[1]" w:storeItemID="{6C3C8BC8-F283-45AE-878A-BAB7291924A1}"/>
                   <w:text/>
                 </w:sdtPr>
+                <w:sdtEndPr/>
                 <w:sdtContent>
                   <w:p>
                     <w:pPr>
-                      <w:pStyle w:val="NoSpacing"/>
+                      <w:pStyle w:val="Geenafstand"/>
                       <w:spacing w:line="216" w:lineRule="auto"/>
                       <w:rPr>
                         <w:rFonts w:asciiTheme="majorHAnsi" w:eastAsiaTheme="majorEastAsia" w:hAnsiTheme="majorHAnsi" w:cstheme="majorBidi"/>
@@ -146,6 +149,7 @@
                 <w:dataBinding w:prefixMappings="xmlns:ns0='http://schemas.openxmlformats.org/package/2006/metadata/core-properties' xmlns:ns1='http://purl.org/dc/elements/1.1/'" w:xpath="/ns0:coreProperties[1]/ns1:subject[1]" w:storeItemID="{6C3C8BC8-F283-45AE-878A-BAB7291924A1}"/>
                 <w:text/>
               </w:sdtPr>
+              <w:sdtEndPr/>
               <w:sdtContent>
                 <w:tc>
                   <w:tcPr>
@@ -159,7 +163,7 @@
                   </w:tcPr>
                   <w:p>
                     <w:pPr>
-                      <w:pStyle w:val="NoSpacing"/>
+                      <w:pStyle w:val="Geenafstand"/>
                       <w:rPr>
                         <w:color w:val="2F5496" w:themeColor="accent1" w:themeShade="BF"/>
                         <w:sz w:val="24"/>
@@ -237,10 +241,11 @@
                   <w:dataBinding w:prefixMappings="xmlns:ns0='http://schemas.openxmlformats.org/package/2006/metadata/core-properties' xmlns:ns1='http://purl.org/dc/elements/1.1/'" w:xpath="/ns0:coreProperties[1]/ns1:creator[1]" w:storeItemID="{6C3C8BC8-F283-45AE-878A-BAB7291924A1}"/>
                   <w:text/>
                 </w:sdtPr>
+                <w:sdtEndPr/>
                 <w:sdtContent>
                   <w:p>
                     <w:pPr>
-                      <w:pStyle w:val="NoSpacing"/>
+                      <w:pStyle w:val="Geenafstand"/>
                       <w:rPr>
                         <w:color w:val="4472C4" w:themeColor="accent1"/>
                         <w:sz w:val="28"/>
@@ -255,19 +260,8 @@
                         <w:szCs w:val="28"/>
                         <w:lang w:val="nl-NL"/>
                       </w:rPr>
-                      <w:t xml:space="preserve">Erik </w:t>
+                      <w:t>Erik Knaake</w:t>
                     </w:r>
-                    <w:proofErr w:type="spellStart"/>
-                    <w:r>
-                      <w:rPr>
-                        <w:color w:val="4472C4" w:themeColor="accent1"/>
-                        <w:sz w:val="28"/>
-                        <w:szCs w:val="28"/>
-                        <w:lang w:val="nl-NL"/>
-                      </w:rPr>
-                      <w:t>Knaake</w:t>
-                    </w:r>
-                    <w:proofErr w:type="spellEnd"/>
                     <w:r>
                       <w:rPr>
                         <w:color w:val="4472C4" w:themeColor="accent1"/>
@@ -302,7 +296,27 @@
                         <w:szCs w:val="28"/>
                         <w:lang w:val="nl-NL"/>
                       </w:rPr>
-                      <w:t xml:space="preserve"> &amp; Jannick  Joosten</w:t>
+                      <w:t xml:space="preserve"> &amp; </w:t>
+                    </w:r>
+                    <w:proofErr w:type="spellStart"/>
+                    <w:r>
+                      <w:rPr>
+                        <w:color w:val="4472C4" w:themeColor="accent1"/>
+                        <w:sz w:val="28"/>
+                        <w:szCs w:val="28"/>
+                        <w:lang w:val="nl-NL"/>
+                      </w:rPr>
+                      <w:t>Jannick</w:t>
+                    </w:r>
+                    <w:proofErr w:type="spellEnd"/>
+                    <w:r>
+                      <w:rPr>
+                        <w:color w:val="4472C4" w:themeColor="accent1"/>
+                        <w:sz w:val="28"/>
+                        <w:szCs w:val="28"/>
+                        <w:lang w:val="nl-NL"/>
+                      </w:rPr>
+                      <w:t xml:space="preserve">  Joosten</w:t>
                     </w:r>
                     <w:r>
                       <w:rPr>
@@ -339,10 +353,11 @@
                     <w:calendar w:val="gregorian"/>
                   </w:date>
                 </w:sdtPr>
+                <w:sdtEndPr/>
                 <w:sdtContent>
                   <w:p>
                     <w:pPr>
-                      <w:pStyle w:val="NoSpacing"/>
+                      <w:pStyle w:val="Geenafstand"/>
                       <w:rPr>
                         <w:color w:val="4472C4" w:themeColor="accent1"/>
                         <w:sz w:val="28"/>
@@ -364,7 +379,7 @@
               </w:sdt>
               <w:p>
                 <w:pPr>
-                  <w:pStyle w:val="NoSpacing"/>
+                  <w:pStyle w:val="Geenafstand"/>
                   <w:rPr>
                     <w:color w:val="4472C4" w:themeColor="accent1"/>
                     <w:lang w:val="nl-NL"/>
@@ -405,7 +420,7 @@
       <w:sdtContent>
         <w:p>
           <w:pPr>
-            <w:pStyle w:val="TOCHeading"/>
+            <w:pStyle w:val="Kopvaninhoudsopgave"/>
             <w:numPr>
               <w:ilvl w:val="0"/>
               <w:numId w:val="0"/>
@@ -418,7 +433,7 @@
         </w:p>
         <w:p>
           <w:pPr>
-            <w:pStyle w:val="TOC1"/>
+            <w:pStyle w:val="Inhopg1"/>
             <w:tabs>
               <w:tab w:val="left" w:pos="440"/>
               <w:tab w:val="right" w:leader="dot" w:pos="9396"/>
@@ -528,7 +543,7 @@
         </w:p>
         <w:p>
           <w:pPr>
-            <w:pStyle w:val="TOC2"/>
+            <w:pStyle w:val="Inhopg2"/>
             <w:tabs>
               <w:tab w:val="left" w:pos="880"/>
               <w:tab w:val="right" w:leader="dot" w:pos="9396"/>
@@ -614,7 +629,7 @@
         </w:p>
         <w:p>
           <w:pPr>
-            <w:pStyle w:val="TOC1"/>
+            <w:pStyle w:val="Inhopg1"/>
             <w:tabs>
               <w:tab w:val="left" w:pos="440"/>
               <w:tab w:val="right" w:leader="dot" w:pos="9396"/>
@@ -700,7 +715,7 @@
         </w:p>
         <w:p>
           <w:pPr>
-            <w:pStyle w:val="TOC1"/>
+            <w:pStyle w:val="Inhopg1"/>
             <w:tabs>
               <w:tab w:val="left" w:pos="440"/>
               <w:tab w:val="right" w:leader="dot" w:pos="9396"/>
@@ -786,7 +801,7 @@
         </w:p>
         <w:p>
           <w:pPr>
-            <w:pStyle w:val="TOC1"/>
+            <w:pStyle w:val="Inhopg1"/>
             <w:tabs>
               <w:tab w:val="left" w:pos="440"/>
               <w:tab w:val="right" w:leader="dot" w:pos="9396"/>
@@ -872,7 +887,7 @@
         </w:p>
         <w:p>
           <w:pPr>
-            <w:pStyle w:val="TOC2"/>
+            <w:pStyle w:val="Inhopg2"/>
             <w:tabs>
               <w:tab w:val="left" w:pos="880"/>
               <w:tab w:val="right" w:leader="dot" w:pos="9396"/>
@@ -958,7 +973,7 @@
         </w:p>
         <w:p>
           <w:pPr>
-            <w:pStyle w:val="TOC2"/>
+            <w:pStyle w:val="Inhopg2"/>
             <w:tabs>
               <w:tab w:val="left" w:pos="880"/>
               <w:tab w:val="right" w:leader="dot" w:pos="9396"/>
@@ -1044,7 +1059,7 @@
         </w:p>
         <w:p>
           <w:pPr>
-            <w:pStyle w:val="TOC1"/>
+            <w:pStyle w:val="Inhopg1"/>
             <w:tabs>
               <w:tab w:val="left" w:pos="440"/>
               <w:tab w:val="right" w:leader="dot" w:pos="9396"/>
@@ -1130,7 +1145,7 @@
         </w:p>
         <w:p>
           <w:pPr>
-            <w:pStyle w:val="TOC1"/>
+            <w:pStyle w:val="Inhopg1"/>
             <w:tabs>
               <w:tab w:val="left" w:pos="440"/>
               <w:tab w:val="right" w:leader="dot" w:pos="9396"/>
@@ -1216,7 +1231,7 @@
         </w:p>
         <w:p>
           <w:pPr>
-            <w:pStyle w:val="TOC1"/>
+            <w:pStyle w:val="Inhopg1"/>
             <w:tabs>
               <w:tab w:val="left" w:pos="440"/>
               <w:tab w:val="right" w:leader="dot" w:pos="9396"/>
@@ -1302,7 +1317,7 @@
         </w:p>
         <w:p>
           <w:pPr>
-            <w:pStyle w:val="TOC1"/>
+            <w:pStyle w:val="Inhopg1"/>
             <w:tabs>
               <w:tab w:val="left" w:pos="440"/>
               <w:tab w:val="right" w:leader="dot" w:pos="9396"/>
@@ -1402,40 +1417,38 @@
       <w:r>
         <w:br w:type="page"/>
       </w:r>
-      <w:bookmarkStart w:id="0" w:name="_GoBack"/>
-      <w:bookmarkEnd w:id="0"/>
-    </w:p>
-    <w:p>
-      <w:pPr>
-        <w:pStyle w:val="Heading1"/>
-      </w:pPr>
-      <w:bookmarkStart w:id="1" w:name="_Toc4615468"/>
+    </w:p>
+    <w:p>
+      <w:pPr>
+        <w:pStyle w:val="Kop1"/>
+      </w:pPr>
+      <w:bookmarkStart w:id="0" w:name="_Toc4615468"/>
       <w:r>
         <w:lastRenderedPageBreak/>
         <w:t>Introductie</w:t>
       </w:r>
+      <w:bookmarkEnd w:id="0"/>
+    </w:p>
+    <w:p>
+      <w:r>
+        <w:t>Voor het vak DI …</w:t>
+      </w:r>
+    </w:p>
+    <w:p>
+      <w:pPr>
+        <w:pStyle w:val="Kop2"/>
+      </w:pPr>
+      <w:bookmarkStart w:id="1" w:name="_Toc4615469"/>
+      <w:r>
+        <w:t>Mappen</w:t>
+      </w:r>
+      <w:r>
+        <w:t xml:space="preserve"> </w:t>
+      </w:r>
+      <w:r>
+        <w:t>structuur</w:t>
+      </w:r>
       <w:bookmarkEnd w:id="1"/>
-    </w:p>
-    <w:p>
-      <w:r>
-        <w:t>Voor het vak DI …</w:t>
-      </w:r>
-    </w:p>
-    <w:p>
-      <w:pPr>
-        <w:pStyle w:val="Heading2"/>
-      </w:pPr>
-      <w:bookmarkStart w:id="2" w:name="_Toc4615469"/>
-      <w:r>
-        <w:t>Mappen</w:t>
-      </w:r>
-      <w:r>
-        <w:t xml:space="preserve"> </w:t>
-      </w:r>
-      <w:r>
-        <w:t>structuur</w:t>
-      </w:r>
-      <w:bookmarkEnd w:id="2"/>
     </w:p>
     <w:p>
       <w:r>
@@ -1539,14 +1552,14 @@
     </w:p>
     <w:p>
       <w:pPr>
-        <w:pStyle w:val="Heading1"/>
-      </w:pPr>
-      <w:bookmarkStart w:id="3" w:name="_Toc4615470"/>
+        <w:pStyle w:val="Kop1"/>
+      </w:pPr>
+      <w:bookmarkStart w:id="2" w:name="_Toc4615470"/>
       <w:r>
         <w:lastRenderedPageBreak/>
         <w:t>Opdracht A</w:t>
       </w:r>
-      <w:bookmarkEnd w:id="3"/>
+      <w:bookmarkEnd w:id="2"/>
     </w:p>
     <w:p>
       <w:proofErr w:type="spellStart"/>
@@ -1694,7 +1707,29 @@
     </w:p>
     <w:p>
       <w:r>
-        <w:t>Het volgende stuk code is representatief voor hoe wij de code hiervoor hebben geïmplementeerd</w:t>
+        <w:t xml:space="preserve">Het volgende stuk code is representatief voor </w:t>
+      </w:r>
+      <w:r>
+        <w:t xml:space="preserve">alle </w:t>
+      </w:r>
+      <w:proofErr w:type="spellStart"/>
+      <w:r>
+        <w:t>foreign</w:t>
+      </w:r>
+      <w:proofErr w:type="spellEnd"/>
+      <w:r>
+        <w:t xml:space="preserve"> </w:t>
+      </w:r>
+      <w:proofErr w:type="spellStart"/>
+      <w:r>
+        <w:t>keys</w:t>
+      </w:r>
+      <w:proofErr w:type="spellEnd"/>
+      <w:r>
+        <w:t xml:space="preserve"> die wij hebben</w:t>
+      </w:r>
+      <w:r>
+        <w:t xml:space="preserve"> geïmplementeerd</w:t>
       </w:r>
       <w:r>
         <w:t xml:space="preserve">: </w:t>
@@ -2303,14 +2338,14 @@
     </w:p>
     <w:p>
       <w:pPr>
-        <w:pStyle w:val="Heading1"/>
-      </w:pPr>
-      <w:bookmarkStart w:id="4" w:name="_Toc4615471"/>
+        <w:pStyle w:val="Kop1"/>
+      </w:pPr>
+      <w:bookmarkStart w:id="3" w:name="_Toc4615471"/>
       <w:r>
         <w:lastRenderedPageBreak/>
         <w:t>Opdracht B</w:t>
       </w:r>
-      <w:bookmarkEnd w:id="4"/>
+      <w:bookmarkEnd w:id="3"/>
     </w:p>
     <w:p>
       <w:pPr>
@@ -9622,14 +9657,13 @@
     </w:p>
     <w:p>
       <w:pPr>
-        <w:pStyle w:val="ListParagraph"/>
+        <w:pStyle w:val="Lijstalinea"/>
         <w:numPr>
           <w:ilvl w:val="0"/>
           <w:numId w:val="3"/>
         </w:numPr>
         <w:rPr>
           <w:rFonts w:ascii="Consolas" w:hAnsi="Consolas" w:cs="Consolas"/>
-          <w:color w:val="0000FF"/>
           <w:sz w:val="19"/>
           <w:szCs w:val="19"/>
         </w:rPr>
@@ -9640,14 +9674,13 @@
     </w:p>
     <w:p>
       <w:pPr>
-        <w:pStyle w:val="ListParagraph"/>
+        <w:pStyle w:val="Lijstalinea"/>
         <w:numPr>
           <w:ilvl w:val="0"/>
           <w:numId w:val="3"/>
         </w:numPr>
         <w:rPr>
           <w:rFonts w:ascii="Consolas" w:hAnsi="Consolas" w:cs="Consolas"/>
-          <w:color w:val="0000FF"/>
           <w:sz w:val="19"/>
           <w:szCs w:val="19"/>
         </w:rPr>
@@ -9672,35 +9705,26 @@
         <w:t xml:space="preserve"> die de tabellen com</w:t>
       </w:r>
       <w:r>
-        <w:t xml:space="preserve">pleet vrij maakt van andere </w:t>
+        <w:t xml:space="preserve">pleet vrij maakt van andere constraints, zodat de </w:t>
       </w:r>
       <w:proofErr w:type="spellStart"/>
       <w:r>
-        <w:t>constraints</w:t>
+        <w:t>constraint</w:t>
       </w:r>
       <w:proofErr w:type="spellEnd"/>
       <w:r>
-        <w:t xml:space="preserve">, zodat de </w:t>
-      </w:r>
-      <w:proofErr w:type="spellStart"/>
-      <w:r>
-        <w:t>constraint</w:t>
-      </w:r>
-      <w:proofErr w:type="spellEnd"/>
-      <w:r>
         <w:t xml:space="preserve"> in isolatie te testen is</w:t>
       </w:r>
     </w:p>
     <w:p>
       <w:pPr>
-        <w:pStyle w:val="ListParagraph"/>
+        <w:pStyle w:val="Lijstalinea"/>
         <w:numPr>
           <w:ilvl w:val="0"/>
           <w:numId w:val="3"/>
         </w:numPr>
         <w:rPr>
           <w:rFonts w:ascii="Consolas" w:hAnsi="Consolas" w:cs="Consolas"/>
-          <w:color w:val="0000FF"/>
           <w:sz w:val="19"/>
           <w:szCs w:val="19"/>
         </w:rPr>
@@ -9711,14 +9735,13 @@
     </w:p>
     <w:p>
       <w:pPr>
-        <w:pStyle w:val="ListParagraph"/>
+        <w:pStyle w:val="Lijstalinea"/>
         <w:numPr>
           <w:ilvl w:val="1"/>
           <w:numId w:val="3"/>
         </w:numPr>
         <w:rPr>
           <w:rFonts w:ascii="Consolas" w:hAnsi="Consolas" w:cs="Consolas"/>
-          <w:color w:val="0000FF"/>
           <w:sz w:val="19"/>
           <w:szCs w:val="19"/>
         </w:rPr>
@@ -9734,14 +9757,13 @@
     </w:p>
     <w:p>
       <w:pPr>
-        <w:pStyle w:val="ListParagraph"/>
+        <w:pStyle w:val="Lijstalinea"/>
         <w:numPr>
           <w:ilvl w:val="1"/>
           <w:numId w:val="3"/>
         </w:numPr>
         <w:rPr>
           <w:rFonts w:ascii="Consolas" w:hAnsi="Consolas" w:cs="Consolas"/>
-          <w:color w:val="0000FF"/>
           <w:sz w:val="19"/>
           <w:szCs w:val="19"/>
         </w:rPr>
@@ -9752,14 +9774,13 @@
     </w:p>
     <w:p>
       <w:pPr>
-        <w:pStyle w:val="ListParagraph"/>
+        <w:pStyle w:val="Lijstalinea"/>
         <w:numPr>
           <w:ilvl w:val="1"/>
           <w:numId w:val="3"/>
         </w:numPr>
         <w:rPr>
           <w:rFonts w:ascii="Consolas" w:hAnsi="Consolas" w:cs="Consolas"/>
-          <w:color w:val="0000FF"/>
           <w:sz w:val="19"/>
           <w:szCs w:val="19"/>
         </w:rPr>
@@ -9778,16 +9799,16 @@
     </w:p>
     <w:p>
       <w:pPr>
-        <w:pStyle w:val="Heading1"/>
-      </w:pPr>
-      <w:bookmarkStart w:id="5" w:name="_Ref4613530"/>
-      <w:bookmarkStart w:id="6" w:name="_Toc4615472"/>
+        <w:pStyle w:val="Kop1"/>
+      </w:pPr>
+      <w:bookmarkStart w:id="4" w:name="_Ref4613530"/>
+      <w:bookmarkStart w:id="5" w:name="_Toc4615472"/>
       <w:r>
         <w:lastRenderedPageBreak/>
         <w:t>Opdracht C</w:t>
       </w:r>
+      <w:bookmarkEnd w:id="4"/>
       <w:bookmarkEnd w:id="5"/>
-      <w:bookmarkEnd w:id="6"/>
     </w:p>
     <w:p>
       <w:pPr>
@@ -9891,18 +9912,24 @@
         </w:rPr>
         <w:t>For every scenario describe what kind of locks are acquired (e.g. s-locks and x-locks), when, why and for how long.”</w:t>
       </w:r>
-    </w:p>
-    <w:p>
-      <w:r>
-        <w:t xml:space="preserve">Voor deze opdracht hebben wij gekeken naar twee van onze </w:t>
+      <w:r>
+        <w:t xml:space="preserve"> </w:t>
+      </w:r>
+      <w:r>
+        <w:t xml:space="preserve">(HAN, </w:t>
       </w:r>
       <w:proofErr w:type="spellStart"/>
       <w:r>
-        <w:t>constraints</w:t>
+        <w:t>z.d.</w:t>
       </w:r>
       <w:proofErr w:type="spellEnd"/>
       <w:r>
-        <w:t xml:space="preserve">. Met gebruik van tabellen, waarin twee connecties / transacties zich bevinden, tonen wij aan hoe het zit met de </w:t>
+        <w:t>).</w:t>
+      </w:r>
+    </w:p>
+    <w:p>
+      <w:r>
+        <w:t xml:space="preserve">Voor deze opdracht hebben wij gekeken naar twee van onze constraints. Met gebruik van tabellen, waarin twee connecties / transacties zich bevinden, tonen wij aan hoe het zit met de </w:t>
       </w:r>
       <w:proofErr w:type="spellStart"/>
       <w:r>
@@ -9915,9 +9942,9 @@
     </w:p>
     <w:p>
       <w:pPr>
-        <w:pStyle w:val="Heading2"/>
-      </w:pPr>
-      <w:bookmarkStart w:id="7" w:name="_Toc4615473"/>
+        <w:pStyle w:val="Kop2"/>
+      </w:pPr>
+      <w:bookmarkStart w:id="6" w:name="_Toc4615473"/>
       <w:proofErr w:type="spellStart"/>
       <w:r>
         <w:t>Constraint</w:t>
@@ -9934,7 +9961,7 @@
       <w:r>
         <w:t xml:space="preserve"> problemen</w:t>
       </w:r>
-      <w:bookmarkEnd w:id="7"/>
+      <w:bookmarkEnd w:id="6"/>
     </w:p>
     <w:p>
       <w:r>
@@ -9967,7 +9994,7 @@
     </w:p>
     <w:tbl>
       <w:tblPr>
-        <w:tblStyle w:val="GridTable4-Accent1"/>
+        <w:tblStyle w:val="Rastertabel4-Accent1"/>
         <w:tblW w:w="0" w:type="auto"/>
         <w:tblLook w:val="04A0" w:firstRow="1" w:lastRow="0" w:firstColumn="1" w:lastColumn="0" w:noHBand="0" w:noVBand="1"/>
       </w:tblPr>
@@ -10893,9 +10920,9 @@
     </w:p>
     <w:p>
       <w:pPr>
-        <w:pStyle w:val="Heading2"/>
-      </w:pPr>
-      <w:bookmarkStart w:id="8" w:name="_Toc4615474"/>
+        <w:pStyle w:val="Kop2"/>
+      </w:pPr>
+      <w:bookmarkStart w:id="7" w:name="_Toc4615474"/>
       <w:proofErr w:type="spellStart"/>
       <w:r>
         <w:lastRenderedPageBreak/>
@@ -10913,7 +10940,7 @@
       <w:r>
         <w:t xml:space="preserve"> Read</w:t>
       </w:r>
-      <w:bookmarkEnd w:id="8"/>
+      <w:bookmarkEnd w:id="7"/>
     </w:p>
     <w:p>
       <w:r>
@@ -10922,7 +10949,7 @@
     </w:p>
     <w:tbl>
       <w:tblPr>
-        <w:tblStyle w:val="GridTable4-Accent1"/>
+        <w:tblStyle w:val="Rastertabel4-Accent1"/>
         <w:tblW w:w="0" w:type="auto"/>
         <w:tblLook w:val="04A0" w:firstRow="1" w:lastRow="0" w:firstColumn="1" w:lastColumn="0" w:noHBand="0" w:noVBand="1"/>
       </w:tblPr>
@@ -12085,7 +12112,7 @@
     </w:p>
     <w:tbl>
       <w:tblPr>
-        <w:tblStyle w:val="GridTable4-Accent1"/>
+        <w:tblStyle w:val="Rastertabel4-Accent1"/>
         <w:tblW w:w="0" w:type="auto"/>
         <w:tblLook w:val="04A0" w:firstRow="1" w:lastRow="0" w:firstColumn="1" w:lastColumn="0" w:noHBand="0" w:noVBand="1"/>
       </w:tblPr>
@@ -12756,14 +12783,14 @@
     </w:p>
     <w:p>
       <w:pPr>
-        <w:pStyle w:val="Heading1"/>
-      </w:pPr>
-      <w:bookmarkStart w:id="9" w:name="_Toc4615475"/>
+        <w:pStyle w:val="Kop1"/>
+      </w:pPr>
+      <w:bookmarkStart w:id="8" w:name="_Toc4615475"/>
       <w:r>
         <w:lastRenderedPageBreak/>
         <w:t>Opdracht D</w:t>
       </w:r>
-      <w:bookmarkEnd w:id="9"/>
+      <w:bookmarkEnd w:id="8"/>
     </w:p>
     <w:p>
       <w:pPr>
@@ -12857,150 +12884,436 @@
     </w:p>
     <w:p>
       <w:pPr>
-        <w:pStyle w:val="Heading1"/>
-      </w:pPr>
-      <w:bookmarkStart w:id="10" w:name="_Toc4615476"/>
+        <w:pStyle w:val="Kop1"/>
+      </w:pPr>
+      <w:bookmarkStart w:id="9" w:name="_Toc4615476"/>
       <w:r>
         <w:lastRenderedPageBreak/>
         <w:t>Opdracht E</w:t>
       </w:r>
+      <w:bookmarkEnd w:id="9"/>
+    </w:p>
+    <w:p>
+      <w:pPr>
+        <w:rPr>
+          <w:i/>
+          <w:lang w:val="en-US"/>
+        </w:rPr>
+      </w:pPr>
+      <w:proofErr w:type="spellStart"/>
+      <w:r>
+        <w:rPr>
+          <w:lang w:val="en-US"/>
+        </w:rPr>
+        <w:t>Opdracht</w:t>
+      </w:r>
+      <w:proofErr w:type="spellEnd"/>
+      <w:r>
+        <w:rPr>
+          <w:lang w:val="en-US"/>
+        </w:rPr>
+        <w:t xml:space="preserve"> E </w:t>
+      </w:r>
+      <w:proofErr w:type="spellStart"/>
+      <w:r>
+        <w:rPr>
+          <w:lang w:val="en-US"/>
+        </w:rPr>
+        <w:t>luidt</w:t>
+      </w:r>
+      <w:proofErr w:type="spellEnd"/>
+      <w:r>
+        <w:rPr>
+          <w:lang w:val="en-US"/>
+        </w:rPr>
+        <w:t xml:space="preserve">: </w:t>
+      </w:r>
+      <w:r>
+        <w:rPr>
+          <w:i/>
+          <w:lang w:val="en-US"/>
+        </w:rPr>
+        <w:t xml:space="preserve">The Course Database implements a bit of history awareness like in for instance the HIST table (changes in employee’s department and/or the salary amount are recorded by stacking the historical state in the HIST table). We want the history of all data changes to be automatically recorded in history tables belonging to the original tables using database triggers. Note: assume primary keys are immutable! </w:t>
+      </w:r>
+    </w:p>
+    <w:p>
+      <w:pPr>
+        <w:rPr>
+          <w:i/>
+          <w:lang w:val="en-US"/>
+        </w:rPr>
+      </w:pPr>
+      <w:r>
+        <w:rPr>
+          <w:i/>
+          <w:lang w:val="en-US"/>
+        </w:rPr>
+        <w:t>For every table in the Course Database a history version table needs to be available with name HIST_&lt;table name&gt; so HIST_EMP, DEPT etc.</w:t>
+      </w:r>
+    </w:p>
+    <w:p>
+      <w:pPr>
+        <w:rPr>
+          <w:i/>
+          <w:lang w:val="en-US"/>
+        </w:rPr>
+      </w:pPr>
+      <w:r>
+        <w:rPr>
+          <w:i/>
+          <w:lang w:val="en-US"/>
+        </w:rPr>
+        <w:t>These history tables versions need to have the same structure as the original tables, but with a different primary key consisting of the original primary key col-</w:t>
+      </w:r>
+      <w:proofErr w:type="spellStart"/>
+      <w:r>
+        <w:rPr>
+          <w:i/>
+          <w:lang w:val="en-US"/>
+        </w:rPr>
+        <w:t>umn</w:t>
+      </w:r>
+      <w:proofErr w:type="spellEnd"/>
+      <w:r>
+        <w:rPr>
+          <w:i/>
+          <w:lang w:val="en-US"/>
+        </w:rPr>
+        <w:t>(s) combined with a timestamp column (type timestamp). The primary key is the only constraint of these history tables.</w:t>
+      </w:r>
+    </w:p>
+    <w:p>
+      <w:pPr>
+        <w:rPr>
+          <w:i/>
+          <w:lang w:val="en-US"/>
+        </w:rPr>
+      </w:pPr>
+      <w:r>
+        <w:rPr>
+          <w:i/>
+          <w:lang w:val="en-US"/>
+        </w:rPr>
+        <w:t>Assignment:</w:t>
+      </w:r>
+    </w:p>
+    <w:p>
+      <w:pPr>
+        <w:ind w:left="720"/>
+        <w:rPr>
+          <w:i/>
+          <w:lang w:val="en-US"/>
+        </w:rPr>
+      </w:pPr>
+      <w:r>
+        <w:rPr>
+          <w:i/>
+          <w:lang w:val="en-US"/>
+        </w:rPr>
+        <w:t>- isolate the fixed boilerplate template T-SQL trigger code and determine where you can find (using the Information Schema Views) and retrieve the parameter values you have to generate into the fixed boilerplate template T-SQL code to produce the specific trigger;</w:t>
+      </w:r>
+    </w:p>
+    <w:p>
+      <w:pPr>
+        <w:ind w:left="720"/>
+      </w:pPr>
+      <w:r>
+        <w:rPr>
+          <w:i/>
+          <w:lang w:val="en-US"/>
+        </w:rPr>
+        <w:t>- write at minimum two stored procedures that do the job, one generating the trigger code per table (on the basis of an input parameter), one calling this stored procedure as many times as there are non-history tables.</w:t>
+      </w:r>
+      <w:r>
+        <w:rPr>
+          <w:i/>
+          <w:lang w:val="en-US"/>
+        </w:rPr>
+        <w:t>”</w:t>
+      </w:r>
+      <w:r>
+        <w:t xml:space="preserve"> </w:t>
+      </w:r>
+      <w:r>
+        <w:t xml:space="preserve">(HAN, </w:t>
+      </w:r>
+      <w:proofErr w:type="spellStart"/>
+      <w:r>
+        <w:t>z.d.</w:t>
+      </w:r>
+      <w:proofErr w:type="spellEnd"/>
+      <w:r>
+        <w:t>).</w:t>
+      </w:r>
+    </w:p>
+    <w:p>
+      <w:pPr>
+        <w:rPr>
+          <w:lang w:val="en-US"/>
+        </w:rPr>
+      </w:pPr>
+      <w:r>
+        <w:rPr>
+          <w:lang w:val="en-US"/>
+        </w:rPr>
+        <w:t xml:space="preserve">Om </w:t>
+      </w:r>
+      <w:proofErr w:type="spellStart"/>
+      <w:r>
+        <w:rPr>
+          <w:lang w:val="en-US"/>
+        </w:rPr>
+        <w:t>opdracht</w:t>
+      </w:r>
+      <w:proofErr w:type="spellEnd"/>
+      <w:r>
+        <w:rPr>
+          <w:lang w:val="en-US"/>
+        </w:rPr>
+        <w:t xml:space="preserve"> E </w:t>
+      </w:r>
+      <w:proofErr w:type="spellStart"/>
+      <w:r>
+        <w:rPr>
+          <w:lang w:val="en-US"/>
+        </w:rPr>
+        <w:t>te</w:t>
+      </w:r>
+      <w:proofErr w:type="spellEnd"/>
+      <w:r>
+        <w:rPr>
+          <w:lang w:val="en-US"/>
+        </w:rPr>
+        <w:t xml:space="preserve"> </w:t>
+      </w:r>
+      <w:proofErr w:type="spellStart"/>
+      <w:r>
+        <w:rPr>
+          <w:lang w:val="en-US"/>
+        </w:rPr>
+        <w:t>implementeren</w:t>
+      </w:r>
+      <w:proofErr w:type="spellEnd"/>
+      <w:r>
+        <w:rPr>
+          <w:lang w:val="en-US"/>
+        </w:rPr>
+        <w:t xml:space="preserve"> is </w:t>
+      </w:r>
+      <w:proofErr w:type="spellStart"/>
+      <w:r>
+        <w:rPr>
+          <w:lang w:val="en-US"/>
+        </w:rPr>
+        <w:t>als</w:t>
+      </w:r>
+      <w:proofErr w:type="spellEnd"/>
+      <w:r>
+        <w:rPr>
+          <w:lang w:val="en-US"/>
+        </w:rPr>
+        <w:t xml:space="preserve"> </w:t>
+      </w:r>
+      <w:proofErr w:type="spellStart"/>
+      <w:r>
+        <w:rPr>
+          <w:lang w:val="en-US"/>
+        </w:rPr>
+        <w:t>eerste</w:t>
+      </w:r>
+      <w:proofErr w:type="spellEnd"/>
+      <w:r>
+        <w:rPr>
+          <w:lang w:val="en-US"/>
+        </w:rPr>
+        <w:t xml:space="preserve"> </w:t>
+      </w:r>
+      <w:proofErr w:type="spellStart"/>
+      <w:r>
+        <w:rPr>
+          <w:lang w:val="en-US"/>
+        </w:rPr>
+        <w:t>een</w:t>
+      </w:r>
+      <w:proofErr w:type="spellEnd"/>
+      <w:r>
+        <w:rPr>
+          <w:lang w:val="en-US"/>
+        </w:rPr>
+        <w:t xml:space="preserve"> </w:t>
+      </w:r>
+      <w:proofErr w:type="spellStart"/>
+      <w:r>
+        <w:rPr>
+          <w:lang w:val="en-US"/>
+        </w:rPr>
+        <w:t>analyse</w:t>
+      </w:r>
+      <w:proofErr w:type="spellEnd"/>
+      <w:r>
+        <w:rPr>
+          <w:lang w:val="en-US"/>
+        </w:rPr>
+        <w:t xml:space="preserve"> </w:t>
+      </w:r>
+      <w:proofErr w:type="spellStart"/>
+      <w:r>
+        <w:rPr>
+          <w:lang w:val="en-US"/>
+        </w:rPr>
+        <w:t>gedaan</w:t>
+      </w:r>
+      <w:proofErr w:type="spellEnd"/>
+      <w:r>
+        <w:rPr>
+          <w:lang w:val="en-US"/>
+        </w:rPr>
+        <w:t xml:space="preserve"> </w:t>
+      </w:r>
+      <w:proofErr w:type="spellStart"/>
+      <w:r>
+        <w:rPr>
+          <w:lang w:val="en-US"/>
+        </w:rPr>
+        <w:t>welke</w:t>
+      </w:r>
+      <w:proofErr w:type="spellEnd"/>
+      <w:r>
+        <w:rPr>
+          <w:lang w:val="en-US"/>
+        </w:rPr>
+        <w:t xml:space="preserve"> code </w:t>
+      </w:r>
+      <w:proofErr w:type="spellStart"/>
+      <w:r>
+        <w:rPr>
+          <w:lang w:val="en-US"/>
+        </w:rPr>
+        <w:t>er</w:t>
+      </w:r>
+      <w:proofErr w:type="spellEnd"/>
+      <w:r>
+        <w:rPr>
+          <w:lang w:val="en-US"/>
+        </w:rPr>
+        <w:t xml:space="preserve"> </w:t>
+      </w:r>
+      <w:proofErr w:type="spellStart"/>
+      <w:r>
+        <w:rPr>
+          <w:lang w:val="en-US"/>
+        </w:rPr>
+        <w:t>nodig</w:t>
+      </w:r>
+      <w:proofErr w:type="spellEnd"/>
+      <w:r>
+        <w:rPr>
+          <w:lang w:val="en-US"/>
+        </w:rPr>
+        <w:t xml:space="preserve"> is om </w:t>
+      </w:r>
+      <w:proofErr w:type="spellStart"/>
+      <w:r>
+        <w:rPr>
+          <w:lang w:val="en-US"/>
+        </w:rPr>
+        <w:t>te</w:t>
+      </w:r>
+      <w:proofErr w:type="spellEnd"/>
+      <w:r>
+        <w:rPr>
+          <w:lang w:val="en-US"/>
+        </w:rPr>
+        <w:t xml:space="preserve"> </w:t>
+      </w:r>
+      <w:proofErr w:type="spellStart"/>
+      <w:r>
+        <w:rPr>
+          <w:lang w:val="en-US"/>
+        </w:rPr>
+        <w:t>generen</w:t>
+      </w:r>
+      <w:proofErr w:type="spellEnd"/>
+      <w:r>
+        <w:rPr>
+          <w:lang w:val="en-US"/>
+        </w:rPr>
+        <w:t xml:space="preserve"> per table, </w:t>
+      </w:r>
+      <w:proofErr w:type="spellStart"/>
+      <w:r>
+        <w:rPr>
+          <w:lang w:val="en-US"/>
+        </w:rPr>
+        <w:t>hier</w:t>
+      </w:r>
+      <w:proofErr w:type="spellEnd"/>
+      <w:r>
+        <w:rPr>
+          <w:lang w:val="en-US"/>
+        </w:rPr>
+        <w:t xml:space="preserve"> </w:t>
+      </w:r>
+      <w:proofErr w:type="spellStart"/>
+      <w:r>
+        <w:rPr>
+          <w:lang w:val="en-US"/>
+        </w:rPr>
+        <w:t>kwam</w:t>
+      </w:r>
+      <w:proofErr w:type="spellEnd"/>
+      <w:r>
+        <w:rPr>
+          <w:lang w:val="en-US"/>
+        </w:rPr>
+        <w:t xml:space="preserve"> de </w:t>
+      </w:r>
+      <w:proofErr w:type="spellStart"/>
+      <w:r>
+        <w:rPr>
+          <w:lang w:val="en-US"/>
+        </w:rPr>
+        <w:t>volgende</w:t>
+      </w:r>
+      <w:proofErr w:type="spellEnd"/>
+      <w:r>
+        <w:rPr>
+          <w:lang w:val="en-US"/>
+        </w:rPr>
+        <w:t xml:space="preserve"> ‘predicate’ </w:t>
+      </w:r>
+      <w:proofErr w:type="spellStart"/>
+      <w:r>
+        <w:rPr>
+          <w:lang w:val="en-US"/>
+        </w:rPr>
+        <w:t>uit</w:t>
+      </w:r>
+      <w:proofErr w:type="spellEnd"/>
+      <w:r>
+        <w:rPr>
+          <w:lang w:val="en-US"/>
+        </w:rPr>
+        <w:t xml:space="preserve"> </w:t>
+      </w:r>
+      <w:proofErr w:type="spellStart"/>
+      <w:r>
+        <w:rPr>
+          <w:lang w:val="en-US"/>
+        </w:rPr>
+        <w:t>voort</w:t>
+      </w:r>
+      <w:proofErr w:type="spellEnd"/>
+      <w:r>
+        <w:rPr>
+          <w:lang w:val="en-US"/>
+        </w:rPr>
+        <w:t>:</w:t>
+      </w:r>
+    </w:p>
+    <w:p>
+      <w:bookmarkStart w:id="10" w:name="_GoBack"/>
       <w:bookmarkEnd w:id="10"/>
-    </w:p>
-    <w:p>
-      <w:pPr>
-        <w:rPr>
-          <w:i/>
-          <w:lang w:val="en-US"/>
-        </w:rPr>
-      </w:pPr>
-      <w:proofErr w:type="spellStart"/>
-      <w:r>
-        <w:rPr>
-          <w:lang w:val="en-US"/>
-        </w:rPr>
-        <w:t>Opdracht</w:t>
-      </w:r>
-      <w:proofErr w:type="spellEnd"/>
-      <w:r>
-        <w:rPr>
-          <w:lang w:val="en-US"/>
-        </w:rPr>
-        <w:t xml:space="preserve"> E </w:t>
-      </w:r>
-      <w:proofErr w:type="spellStart"/>
-      <w:r>
-        <w:rPr>
-          <w:lang w:val="en-US"/>
-        </w:rPr>
-        <w:t>luidt</w:t>
-      </w:r>
-      <w:proofErr w:type="spellEnd"/>
-      <w:r>
-        <w:rPr>
-          <w:lang w:val="en-US"/>
-        </w:rPr>
-        <w:t xml:space="preserve">: </w:t>
-      </w:r>
-      <w:r>
-        <w:rPr>
-          <w:i/>
-          <w:lang w:val="en-US"/>
-        </w:rPr>
-        <w:t xml:space="preserve">The Course Database implements a bit of history awareness like in for instance the HIST table (changes in employee’s department and/or the salary amount are recorded by stacking the historical state in the HIST table). We want the history of all data changes to be automatically recorded in history tables belonging to the original tables using database triggers. Note: assume primary keys are immutable! </w:t>
-      </w:r>
-    </w:p>
-    <w:p>
-      <w:pPr>
-        <w:rPr>
-          <w:i/>
-          <w:lang w:val="en-US"/>
-        </w:rPr>
-      </w:pPr>
-      <w:r>
-        <w:rPr>
-          <w:i/>
-          <w:lang w:val="en-US"/>
-        </w:rPr>
-        <w:t>For every table in the Course Database a history version table needs to be available with name HIST_&lt;table name&gt; so HIST_EMP, DEPT etc.</w:t>
-      </w:r>
-    </w:p>
-    <w:p>
-      <w:pPr>
-        <w:rPr>
-          <w:i/>
-          <w:lang w:val="en-US"/>
-        </w:rPr>
-      </w:pPr>
-      <w:r>
-        <w:rPr>
-          <w:i/>
-          <w:lang w:val="en-US"/>
-        </w:rPr>
-        <w:t>These history tables versions need to have the same structure as the original tables, but with a different primary key consisting of the original primary key col-</w:t>
-      </w:r>
-      <w:proofErr w:type="spellStart"/>
-      <w:r>
-        <w:rPr>
-          <w:i/>
-          <w:lang w:val="en-US"/>
-        </w:rPr>
-        <w:t>umn</w:t>
-      </w:r>
-      <w:proofErr w:type="spellEnd"/>
-      <w:r>
-        <w:rPr>
-          <w:i/>
-          <w:lang w:val="en-US"/>
-        </w:rPr>
-        <w:t>(s) combined with a timestamp column (type timestamp). The primary key is the only constraint of these history tables.</w:t>
-      </w:r>
-    </w:p>
-    <w:p>
-      <w:pPr>
-        <w:rPr>
-          <w:i/>
-          <w:lang w:val="en-US"/>
-        </w:rPr>
-      </w:pPr>
-      <w:r>
-        <w:rPr>
-          <w:i/>
-          <w:lang w:val="en-US"/>
-        </w:rPr>
-        <w:t>Assignment:</w:t>
-      </w:r>
-    </w:p>
-    <w:p>
-      <w:pPr>
-        <w:ind w:left="720"/>
-        <w:rPr>
-          <w:i/>
-          <w:lang w:val="en-US"/>
-        </w:rPr>
-      </w:pPr>
-      <w:r>
-        <w:rPr>
-          <w:i/>
-          <w:lang w:val="en-US"/>
-        </w:rPr>
-        <w:t>- isolate the fixed boilerplate template T-SQL trigger code and determine where you can find (using the Information Schema Views) and retrieve the parameter values you have to generate into the fixed boilerplate template T-SQL code to produce the specific trigger;</w:t>
-      </w:r>
-    </w:p>
-    <w:p>
-      <w:pPr>
-        <w:ind w:left="720"/>
-        <w:rPr>
-          <w:i/>
-          <w:lang w:val="en-US"/>
-        </w:rPr>
-      </w:pPr>
-      <w:r>
-        <w:rPr>
-          <w:i/>
-          <w:lang w:val="en-US"/>
-        </w:rPr>
-        <w:t>- write at minimum two stored procedures that do the job, one generating the trigger code per table (on the basis of an input parameter), one calling this stored procedure as many times as there are non-history tables.</w:t>
-      </w:r>
     </w:p>
     <w:p>
       <w:pPr>
@@ -13021,7 +13334,7 @@
     </w:p>
     <w:p>
       <w:pPr>
-        <w:pStyle w:val="Heading1"/>
+        <w:pStyle w:val="Kop1"/>
       </w:pPr>
       <w:bookmarkStart w:id="11" w:name="_Toc4615477"/>
       <w:r>
@@ -13037,7 +13350,7 @@
     </w:p>
     <w:p>
       <w:pPr>
-        <w:pStyle w:val="Heading1"/>
+        <w:pStyle w:val="Kop1"/>
       </w:pPr>
       <w:bookmarkStart w:id="12" w:name="_Toc4615478"/>
       <w:r>
@@ -13294,7 +13607,7 @@
     <w:sdtContent>
       <w:p>
         <w:pPr>
-          <w:pStyle w:val="Footer"/>
+          <w:pStyle w:val="Voettekst"/>
           <w:jc w:val="right"/>
         </w:pPr>
         <w:r>
@@ -13323,7 +13636,7 @@
   </w:sdt>
   <w:p>
     <w:pPr>
-      <w:pStyle w:val="Footer"/>
+      <w:pStyle w:val="Voettekst"/>
     </w:pPr>
   </w:p>
 </w:ftr>
@@ -13452,7 +13765,7 @@
     <w:lvl w:ilvl="0">
       <w:start w:val="1"/>
       <w:numFmt w:val="decimal"/>
-      <w:pStyle w:val="Heading1"/>
+      <w:pStyle w:val="Kop1"/>
       <w:lvlText w:val="%1"/>
       <w:lvlJc w:val="left"/>
       <w:pPr>
@@ -13462,7 +13775,7 @@
     <w:lvl w:ilvl="1">
       <w:start w:val="1"/>
       <w:numFmt w:val="decimal"/>
-      <w:pStyle w:val="Heading2"/>
+      <w:pStyle w:val="Kop2"/>
       <w:lvlText w:val="%1.%2"/>
       <w:lvlJc w:val="left"/>
       <w:pPr>
@@ -13472,7 +13785,7 @@
     <w:lvl w:ilvl="2">
       <w:start w:val="1"/>
       <w:numFmt w:val="decimal"/>
-      <w:pStyle w:val="Heading3"/>
+      <w:pStyle w:val="Kop3"/>
       <w:lvlText w:val="%1.%2.%3"/>
       <w:lvlJc w:val="left"/>
       <w:pPr>
@@ -13482,7 +13795,7 @@
     <w:lvl w:ilvl="3">
       <w:start w:val="1"/>
       <w:numFmt w:val="decimal"/>
-      <w:pStyle w:val="Heading4"/>
+      <w:pStyle w:val="Kop4"/>
       <w:lvlText w:val="%1.%2.%3.%4"/>
       <w:lvlJc w:val="left"/>
       <w:pPr>
@@ -13492,7 +13805,7 @@
     <w:lvl w:ilvl="4">
       <w:start w:val="1"/>
       <w:numFmt w:val="decimal"/>
-      <w:pStyle w:val="Heading5"/>
+      <w:pStyle w:val="Kop5"/>
       <w:lvlText w:val="%1.%2.%3.%4.%5"/>
       <w:lvlJc w:val="left"/>
       <w:pPr>
@@ -13502,7 +13815,7 @@
     <w:lvl w:ilvl="5">
       <w:start w:val="1"/>
       <w:numFmt w:val="decimal"/>
-      <w:pStyle w:val="Heading6"/>
+      <w:pStyle w:val="Kop6"/>
       <w:lvlText w:val="%1.%2.%3.%4.%5.%6"/>
       <w:lvlJc w:val="left"/>
       <w:pPr>
@@ -13512,7 +13825,7 @@
     <w:lvl w:ilvl="6">
       <w:start w:val="1"/>
       <w:numFmt w:val="decimal"/>
-      <w:pStyle w:val="Heading7"/>
+      <w:pStyle w:val="Kop7"/>
       <w:lvlText w:val="%1.%2.%3.%4.%5.%6.%7"/>
       <w:lvlJc w:val="left"/>
       <w:pPr>
@@ -13522,7 +13835,7 @@
     <w:lvl w:ilvl="7">
       <w:start w:val="1"/>
       <w:numFmt w:val="decimal"/>
-      <w:pStyle w:val="Heading8"/>
+      <w:pStyle w:val="Kop8"/>
       <w:lvlText w:val="%1.%2.%3.%4.%5.%6.%7.%8"/>
       <w:lvlJc w:val="left"/>
       <w:pPr>
@@ -13532,7 +13845,7 @@
     <w:lvl w:ilvl="8">
       <w:start w:val="1"/>
       <w:numFmt w:val="decimal"/>
-      <w:pStyle w:val="Heading9"/>
+      <w:pStyle w:val="Kop9"/>
       <w:lvlText w:val="%1.%2.%3.%4.%5.%6.%7.%8.%9"/>
       <w:lvlJc w:val="left"/>
       <w:pPr>
@@ -14238,18 +14551,18 @@
     <w:lsdException w:name="Hashtag" w:semiHidden="1" w:unhideWhenUsed="1"/>
     <w:lsdException w:name="Unresolved Mention" w:semiHidden="1" w:unhideWhenUsed="1"/>
   </w:latentStyles>
-  <w:style w:type="paragraph" w:default="1" w:styleId="Normal">
+  <w:style w:type="paragraph" w:default="1" w:styleId="Standaard">
     <w:name w:val="Normal"/>
     <w:qFormat/>
     <w:rPr>
       <w:lang w:val="nl-NL"/>
     </w:rPr>
   </w:style>
-  <w:style w:type="paragraph" w:styleId="Heading1">
+  <w:style w:type="paragraph" w:styleId="Kop1">
     <w:name w:val="heading 1"/>
-    <w:basedOn w:val="Normal"/>
-    <w:next w:val="Normal"/>
-    <w:link w:val="Heading1Char"/>
+    <w:basedOn w:val="Standaard"/>
+    <w:next w:val="Standaard"/>
+    <w:link w:val="Kop1Char"/>
     <w:uiPriority w:val="9"/>
     <w:qFormat/>
     <w:rsid w:val="00A21A45"/>
@@ -14269,11 +14582,11 @@
       <w:szCs w:val="32"/>
     </w:rPr>
   </w:style>
-  <w:style w:type="paragraph" w:styleId="Heading2">
+  <w:style w:type="paragraph" w:styleId="Kop2">
     <w:name w:val="heading 2"/>
-    <w:basedOn w:val="Normal"/>
-    <w:next w:val="Normal"/>
-    <w:link w:val="Heading2Char"/>
+    <w:basedOn w:val="Standaard"/>
+    <w:next w:val="Standaard"/>
+    <w:link w:val="Kop2Char"/>
     <w:uiPriority w:val="9"/>
     <w:unhideWhenUsed/>
     <w:qFormat/>
@@ -14295,11 +14608,11 @@
       <w:szCs w:val="26"/>
     </w:rPr>
   </w:style>
-  <w:style w:type="paragraph" w:styleId="Heading3">
+  <w:style w:type="paragraph" w:styleId="Kop3">
     <w:name w:val="heading 3"/>
-    <w:basedOn w:val="Normal"/>
-    <w:next w:val="Normal"/>
-    <w:link w:val="Heading3Char"/>
+    <w:basedOn w:val="Standaard"/>
+    <w:next w:val="Standaard"/>
+    <w:link w:val="Kop3Char"/>
     <w:uiPriority w:val="9"/>
     <w:semiHidden/>
     <w:unhideWhenUsed/>
@@ -14322,11 +14635,11 @@
       <w:szCs w:val="24"/>
     </w:rPr>
   </w:style>
-  <w:style w:type="paragraph" w:styleId="Heading4">
+  <w:style w:type="paragraph" w:styleId="Kop4">
     <w:name w:val="heading 4"/>
-    <w:basedOn w:val="Normal"/>
-    <w:next w:val="Normal"/>
-    <w:link w:val="Heading4Char"/>
+    <w:basedOn w:val="Standaard"/>
+    <w:next w:val="Standaard"/>
+    <w:link w:val="Kop4Char"/>
     <w:uiPriority w:val="9"/>
     <w:semiHidden/>
     <w:unhideWhenUsed/>
@@ -14349,11 +14662,11 @@
       <w:color w:val="2F5496" w:themeColor="accent1" w:themeShade="BF"/>
     </w:rPr>
   </w:style>
-  <w:style w:type="paragraph" w:styleId="Heading5">
+  <w:style w:type="paragraph" w:styleId="Kop5">
     <w:name w:val="heading 5"/>
-    <w:basedOn w:val="Normal"/>
-    <w:next w:val="Normal"/>
-    <w:link w:val="Heading5Char"/>
+    <w:basedOn w:val="Standaard"/>
+    <w:next w:val="Standaard"/>
+    <w:link w:val="Kop5Char"/>
     <w:uiPriority w:val="9"/>
     <w:semiHidden/>
     <w:unhideWhenUsed/>
@@ -14374,11 +14687,11 @@
       <w:color w:val="2F5496" w:themeColor="accent1" w:themeShade="BF"/>
     </w:rPr>
   </w:style>
-  <w:style w:type="paragraph" w:styleId="Heading6">
+  <w:style w:type="paragraph" w:styleId="Kop6">
     <w:name w:val="heading 6"/>
-    <w:basedOn w:val="Normal"/>
-    <w:next w:val="Normal"/>
-    <w:link w:val="Heading6Char"/>
+    <w:basedOn w:val="Standaard"/>
+    <w:next w:val="Standaard"/>
+    <w:link w:val="Kop6Char"/>
     <w:uiPriority w:val="9"/>
     <w:semiHidden/>
     <w:unhideWhenUsed/>
@@ -14399,11 +14712,11 @@
       <w:color w:val="1F3763" w:themeColor="accent1" w:themeShade="7F"/>
     </w:rPr>
   </w:style>
-  <w:style w:type="paragraph" w:styleId="Heading7">
+  <w:style w:type="paragraph" w:styleId="Kop7">
     <w:name w:val="heading 7"/>
-    <w:basedOn w:val="Normal"/>
-    <w:next w:val="Normal"/>
-    <w:link w:val="Heading7Char"/>
+    <w:basedOn w:val="Standaard"/>
+    <w:next w:val="Standaard"/>
+    <w:link w:val="Kop7Char"/>
     <w:uiPriority w:val="9"/>
     <w:semiHidden/>
     <w:unhideWhenUsed/>
@@ -14426,11 +14739,11 @@
       <w:color w:val="1F3763" w:themeColor="accent1" w:themeShade="7F"/>
     </w:rPr>
   </w:style>
-  <w:style w:type="paragraph" w:styleId="Heading8">
+  <w:style w:type="paragraph" w:styleId="Kop8">
     <w:name w:val="heading 8"/>
-    <w:basedOn w:val="Normal"/>
-    <w:next w:val="Normal"/>
-    <w:link w:val="Heading8Char"/>
+    <w:basedOn w:val="Standaard"/>
+    <w:next w:val="Standaard"/>
+    <w:link w:val="Kop8Char"/>
     <w:uiPriority w:val="9"/>
     <w:semiHidden/>
     <w:unhideWhenUsed/>
@@ -14453,11 +14766,11 @@
       <w:szCs w:val="21"/>
     </w:rPr>
   </w:style>
-  <w:style w:type="paragraph" w:styleId="Heading9">
+  <w:style w:type="paragraph" w:styleId="Kop9">
     <w:name w:val="heading 9"/>
-    <w:basedOn w:val="Normal"/>
-    <w:next w:val="Normal"/>
-    <w:link w:val="Heading9Char"/>
+    <w:basedOn w:val="Standaard"/>
+    <w:next w:val="Standaard"/>
+    <w:link w:val="Kop9Char"/>
     <w:uiPriority w:val="9"/>
     <w:semiHidden/>
     <w:unhideWhenUsed/>
@@ -14482,13 +14795,13 @@
       <w:szCs w:val="21"/>
     </w:rPr>
   </w:style>
-  <w:style w:type="character" w:default="1" w:styleId="DefaultParagraphFont">
+  <w:style w:type="character" w:default="1" w:styleId="Standaardalinea-lettertype">
     <w:name w:val="Default Paragraph Font"/>
     <w:uiPriority w:val="1"/>
     <w:semiHidden/>
     <w:unhideWhenUsed/>
   </w:style>
-  <w:style w:type="table" w:default="1" w:styleId="TableNormal">
+  <w:style w:type="table" w:default="1" w:styleId="Standaardtabel">
     <w:name w:val="Normal Table"/>
     <w:uiPriority w:val="99"/>
     <w:semiHidden/>
@@ -14503,15 +14816,15 @@
       </w:tblCellMar>
     </w:tblPr>
   </w:style>
-  <w:style w:type="numbering" w:default="1" w:styleId="NoList">
+  <w:style w:type="numbering" w:default="1" w:styleId="Geenlijst">
     <w:name w:val="No List"/>
     <w:uiPriority w:val="99"/>
     <w:semiHidden/>
     <w:unhideWhenUsed/>
   </w:style>
-  <w:style w:type="paragraph" w:styleId="NoSpacing">
+  <w:style w:type="paragraph" w:styleId="Geenafstand">
     <w:name w:val="No Spacing"/>
-    <w:link w:val="NoSpacingChar"/>
+    <w:link w:val="GeenafstandChar"/>
     <w:uiPriority w:val="1"/>
     <w:qFormat/>
     <w:rsid w:val="00A21A45"/>
@@ -14522,20 +14835,20 @@
       <w:rFonts w:eastAsiaTheme="minorEastAsia"/>
     </w:rPr>
   </w:style>
-  <w:style w:type="character" w:customStyle="1" w:styleId="NoSpacingChar">
-    <w:name w:val="No Spacing Char"/>
-    <w:basedOn w:val="DefaultParagraphFont"/>
-    <w:link w:val="NoSpacing"/>
+  <w:style w:type="character" w:customStyle="1" w:styleId="GeenafstandChar">
+    <w:name w:val="Geen afstand Char"/>
+    <w:basedOn w:val="Standaardalinea-lettertype"/>
+    <w:link w:val="Geenafstand"/>
     <w:uiPriority w:val="1"/>
     <w:rsid w:val="00A21A45"/>
     <w:rPr>
       <w:rFonts w:eastAsiaTheme="minorEastAsia"/>
     </w:rPr>
   </w:style>
-  <w:style w:type="character" w:customStyle="1" w:styleId="Heading1Char">
-    <w:name w:val="Heading 1 Char"/>
-    <w:basedOn w:val="DefaultParagraphFont"/>
-    <w:link w:val="Heading1"/>
+  <w:style w:type="character" w:customStyle="1" w:styleId="Kop1Char">
+    <w:name w:val="Kop 1 Char"/>
+    <w:basedOn w:val="Standaardalinea-lettertype"/>
+    <w:link w:val="Kop1"/>
     <w:uiPriority w:val="9"/>
     <w:rsid w:val="00A21A45"/>
     <w:rPr>
@@ -14545,10 +14858,10 @@
       <w:szCs w:val="32"/>
     </w:rPr>
   </w:style>
-  <w:style w:type="paragraph" w:styleId="TOCHeading">
+  <w:style w:type="paragraph" w:styleId="Kopvaninhoudsopgave">
     <w:name w:val="TOC Heading"/>
-    <w:basedOn w:val="Heading1"/>
-    <w:next w:val="Normal"/>
+    <w:basedOn w:val="Kop1"/>
+    <w:next w:val="Standaard"/>
     <w:uiPriority w:val="39"/>
     <w:unhideWhenUsed/>
     <w:qFormat/>
@@ -14557,10 +14870,10 @@
       <w:outlineLvl w:val="9"/>
     </w:pPr>
   </w:style>
-  <w:style w:type="paragraph" w:styleId="Header">
+  <w:style w:type="paragraph" w:styleId="Koptekst">
     <w:name w:val="header"/>
-    <w:basedOn w:val="Normal"/>
-    <w:link w:val="HeaderChar"/>
+    <w:basedOn w:val="Standaard"/>
+    <w:link w:val="KoptekstChar"/>
     <w:uiPriority w:val="99"/>
     <w:unhideWhenUsed/>
     <w:rsid w:val="00A21A45"/>
@@ -14572,17 +14885,17 @@
       <w:spacing w:after="0" w:line="240" w:lineRule="auto"/>
     </w:pPr>
   </w:style>
-  <w:style w:type="character" w:customStyle="1" w:styleId="HeaderChar">
-    <w:name w:val="Header Char"/>
-    <w:basedOn w:val="DefaultParagraphFont"/>
-    <w:link w:val="Header"/>
+  <w:style w:type="character" w:customStyle="1" w:styleId="KoptekstChar">
+    <w:name w:val="Koptekst Char"/>
+    <w:basedOn w:val="Standaardalinea-lettertype"/>
+    <w:link w:val="Koptekst"/>
     <w:uiPriority w:val="99"/>
     <w:rsid w:val="00A21A45"/>
   </w:style>
-  <w:style w:type="paragraph" w:styleId="Footer">
+  <w:style w:type="paragraph" w:styleId="Voettekst">
     <w:name w:val="footer"/>
-    <w:basedOn w:val="Normal"/>
-    <w:link w:val="FooterChar"/>
+    <w:basedOn w:val="Standaard"/>
+    <w:link w:val="VoettekstChar"/>
     <w:uiPriority w:val="99"/>
     <w:unhideWhenUsed/>
     <w:rsid w:val="00A21A45"/>
@@ -14594,17 +14907,17 @@
       <w:spacing w:after="0" w:line="240" w:lineRule="auto"/>
     </w:pPr>
   </w:style>
-  <w:style w:type="character" w:customStyle="1" w:styleId="FooterChar">
-    <w:name w:val="Footer Char"/>
-    <w:basedOn w:val="DefaultParagraphFont"/>
-    <w:link w:val="Footer"/>
+  <w:style w:type="character" w:customStyle="1" w:styleId="VoettekstChar">
+    <w:name w:val="Voettekst Char"/>
+    <w:basedOn w:val="Standaardalinea-lettertype"/>
+    <w:link w:val="Voettekst"/>
     <w:uiPriority w:val="99"/>
     <w:rsid w:val="00A21A45"/>
   </w:style>
-  <w:style w:type="paragraph" w:styleId="TOC1">
+  <w:style w:type="paragraph" w:styleId="Inhopg1">
     <w:name w:val="toc 1"/>
-    <w:basedOn w:val="Normal"/>
-    <w:next w:val="Normal"/>
+    <w:basedOn w:val="Standaard"/>
+    <w:next w:val="Standaard"/>
     <w:autoRedefine/>
     <w:uiPriority w:val="39"/>
     <w:unhideWhenUsed/>
@@ -14615,7 +14928,7 @@
   </w:style>
   <w:style w:type="character" w:styleId="Hyperlink">
     <w:name w:val="Hyperlink"/>
-    <w:basedOn w:val="DefaultParagraphFont"/>
+    <w:basedOn w:val="Standaardalinea-lettertype"/>
     <w:uiPriority w:val="99"/>
     <w:unhideWhenUsed/>
     <w:rsid w:val="00A21A45"/>
@@ -14624,10 +14937,10 @@
       <w:u w:val="single"/>
     </w:rPr>
   </w:style>
-  <w:style w:type="character" w:customStyle="1" w:styleId="Heading2Char">
-    <w:name w:val="Heading 2 Char"/>
-    <w:basedOn w:val="DefaultParagraphFont"/>
-    <w:link w:val="Heading2"/>
+  <w:style w:type="character" w:customStyle="1" w:styleId="Kop2Char">
+    <w:name w:val="Kop 2 Char"/>
+    <w:basedOn w:val="Standaardalinea-lettertype"/>
+    <w:link w:val="Kop2"/>
     <w:uiPriority w:val="9"/>
     <w:rsid w:val="00305143"/>
     <w:rPr>
@@ -14637,10 +14950,10 @@
       <w:szCs w:val="26"/>
     </w:rPr>
   </w:style>
-  <w:style w:type="paragraph" w:styleId="TOC2">
+  <w:style w:type="paragraph" w:styleId="Inhopg2">
     <w:name w:val="toc 2"/>
-    <w:basedOn w:val="Normal"/>
-    <w:next w:val="Normal"/>
+    <w:basedOn w:val="Standaard"/>
+    <w:next w:val="Standaard"/>
     <w:autoRedefine/>
     <w:uiPriority w:val="39"/>
     <w:unhideWhenUsed/>
@@ -14650,9 +14963,9 @@
       <w:ind w:left="220"/>
     </w:pPr>
   </w:style>
-  <w:style w:type="paragraph" w:styleId="ListBullet">
+  <w:style w:type="paragraph" w:styleId="Lijstopsomteken">
     <w:name w:val="List Bullet"/>
-    <w:basedOn w:val="Normal"/>
+    <w:basedOn w:val="Standaard"/>
     <w:rsid w:val="003E377F"/>
     <w:pPr>
       <w:tabs>
@@ -14667,9 +14980,9 @@
       <w:lang w:eastAsia="nl-NL"/>
     </w:rPr>
   </w:style>
-  <w:style w:type="character" w:styleId="UnresolvedMention">
+  <w:style w:type="character" w:styleId="Onopgelostemelding">
     <w:name w:val="Unresolved Mention"/>
-    <w:basedOn w:val="DefaultParagraphFont"/>
+    <w:basedOn w:val="Standaardalinea-lettertype"/>
     <w:uiPriority w:val="99"/>
     <w:semiHidden/>
     <w:unhideWhenUsed/>
@@ -14679,9 +14992,9 @@
       <w:shd w:val="clear" w:color="auto" w:fill="E1DFDD"/>
     </w:rPr>
   </w:style>
-  <w:style w:type="paragraph" w:styleId="ListParagraph">
+  <w:style w:type="paragraph" w:styleId="Lijstalinea">
     <w:name w:val="List Paragraph"/>
-    <w:basedOn w:val="Normal"/>
+    <w:basedOn w:val="Standaard"/>
     <w:uiPriority w:val="34"/>
     <w:qFormat/>
     <w:rsid w:val="008E7E53"/>
@@ -14690,9 +15003,9 @@
       <w:contextualSpacing/>
     </w:pPr>
   </w:style>
-  <w:style w:type="table" w:styleId="GridTable4-Accent1">
+  <w:style w:type="table" w:styleId="Rastertabel4-Accent1">
     <w:name w:val="Grid Table 4 Accent 1"/>
-    <w:basedOn w:val="TableNormal"/>
+    <w:basedOn w:val="Standaardtabel"/>
     <w:uiPriority w:val="49"/>
     <w:rsid w:val="00010022"/>
     <w:pPr>
@@ -14769,10 +15082,10 @@
       </w:tcPr>
     </w:tblStylePr>
   </w:style>
-  <w:style w:type="paragraph" w:styleId="FootnoteText">
+  <w:style w:type="paragraph" w:styleId="Voetnoottekst">
     <w:name w:val="footnote text"/>
-    <w:basedOn w:val="Normal"/>
-    <w:link w:val="FootnoteTextChar"/>
+    <w:basedOn w:val="Standaard"/>
+    <w:link w:val="VoetnoottekstChar"/>
     <w:uiPriority w:val="99"/>
     <w:semiHidden/>
     <w:unhideWhenUsed/>
@@ -14785,10 +15098,10 @@
       <w:szCs w:val="20"/>
     </w:rPr>
   </w:style>
-  <w:style w:type="character" w:customStyle="1" w:styleId="FootnoteTextChar">
-    <w:name w:val="Footnote Text Char"/>
-    <w:basedOn w:val="DefaultParagraphFont"/>
-    <w:link w:val="FootnoteText"/>
+  <w:style w:type="character" w:customStyle="1" w:styleId="VoetnoottekstChar">
+    <w:name w:val="Voetnoottekst Char"/>
+    <w:basedOn w:val="Standaardalinea-lettertype"/>
+    <w:link w:val="Voetnoottekst"/>
     <w:uiPriority w:val="99"/>
     <w:semiHidden/>
     <w:rsid w:val="00010022"/>
@@ -14798,10 +15111,10 @@
       <w:lang w:val="nl-NL"/>
     </w:rPr>
   </w:style>
-  <w:style w:type="character" w:customStyle="1" w:styleId="Heading3Char">
-    <w:name w:val="Heading 3 Char"/>
-    <w:basedOn w:val="DefaultParagraphFont"/>
-    <w:link w:val="Heading3"/>
+  <w:style w:type="character" w:customStyle="1" w:styleId="Kop3Char">
+    <w:name w:val="Kop 3 Char"/>
+    <w:basedOn w:val="Standaardalinea-lettertype"/>
+    <w:link w:val="Kop3"/>
     <w:uiPriority w:val="9"/>
     <w:semiHidden/>
     <w:rsid w:val="006A21C8"/>
@@ -14813,10 +15126,10 @@
       <w:lang w:val="nl-NL"/>
     </w:rPr>
   </w:style>
-  <w:style w:type="character" w:customStyle="1" w:styleId="Heading4Char">
-    <w:name w:val="Heading 4 Char"/>
-    <w:basedOn w:val="DefaultParagraphFont"/>
-    <w:link w:val="Heading4"/>
+  <w:style w:type="character" w:customStyle="1" w:styleId="Kop4Char">
+    <w:name w:val="Kop 4 Char"/>
+    <w:basedOn w:val="Standaardalinea-lettertype"/>
+    <w:link w:val="Kop4"/>
     <w:uiPriority w:val="9"/>
     <w:semiHidden/>
     <w:rsid w:val="006A21C8"/>
@@ -14828,10 +15141,10 @@
       <w:lang w:val="nl-NL"/>
     </w:rPr>
   </w:style>
-  <w:style w:type="character" w:customStyle="1" w:styleId="Heading5Char">
-    <w:name w:val="Heading 5 Char"/>
-    <w:basedOn w:val="DefaultParagraphFont"/>
-    <w:link w:val="Heading5"/>
+  <w:style w:type="character" w:customStyle="1" w:styleId="Kop5Char">
+    <w:name w:val="Kop 5 Char"/>
+    <w:basedOn w:val="Standaardalinea-lettertype"/>
+    <w:link w:val="Kop5"/>
     <w:uiPriority w:val="9"/>
     <w:semiHidden/>
     <w:rsid w:val="006A21C8"/>
@@ -14841,10 +15154,10 @@
       <w:lang w:val="nl-NL"/>
     </w:rPr>
   </w:style>
-  <w:style w:type="character" w:customStyle="1" w:styleId="Heading6Char">
-    <w:name w:val="Heading 6 Char"/>
-    <w:basedOn w:val="DefaultParagraphFont"/>
-    <w:link w:val="Heading6"/>
+  <w:style w:type="character" w:customStyle="1" w:styleId="Kop6Char">
+    <w:name w:val="Kop 6 Char"/>
+    <w:basedOn w:val="Standaardalinea-lettertype"/>
+    <w:link w:val="Kop6"/>
     <w:uiPriority w:val="9"/>
     <w:semiHidden/>
     <w:rsid w:val="006A21C8"/>
@@ -14854,10 +15167,10 @@
       <w:lang w:val="nl-NL"/>
     </w:rPr>
   </w:style>
-  <w:style w:type="character" w:customStyle="1" w:styleId="Heading7Char">
-    <w:name w:val="Heading 7 Char"/>
-    <w:basedOn w:val="DefaultParagraphFont"/>
-    <w:link w:val="Heading7"/>
+  <w:style w:type="character" w:customStyle="1" w:styleId="Kop7Char">
+    <w:name w:val="Kop 7 Char"/>
+    <w:basedOn w:val="Standaardalinea-lettertype"/>
+    <w:link w:val="Kop7"/>
     <w:uiPriority w:val="9"/>
     <w:semiHidden/>
     <w:rsid w:val="006A21C8"/>
@@ -14869,10 +15182,10 @@
       <w:lang w:val="nl-NL"/>
     </w:rPr>
   </w:style>
-  <w:style w:type="character" w:customStyle="1" w:styleId="Heading8Char">
-    <w:name w:val="Heading 8 Char"/>
-    <w:basedOn w:val="DefaultParagraphFont"/>
-    <w:link w:val="Heading8"/>
+  <w:style w:type="character" w:customStyle="1" w:styleId="Kop8Char">
+    <w:name w:val="Kop 8 Char"/>
+    <w:basedOn w:val="Standaardalinea-lettertype"/>
+    <w:link w:val="Kop8"/>
     <w:uiPriority w:val="9"/>
     <w:semiHidden/>
     <w:rsid w:val="006A21C8"/>
@@ -14884,10 +15197,10 @@
       <w:lang w:val="nl-NL"/>
     </w:rPr>
   </w:style>
-  <w:style w:type="character" w:customStyle="1" w:styleId="Heading9Char">
-    <w:name w:val="Heading 9 Char"/>
-    <w:basedOn w:val="DefaultParagraphFont"/>
-    <w:link w:val="Heading9"/>
+  <w:style w:type="character" w:customStyle="1" w:styleId="Kop9Char">
+    <w:name w:val="Kop 9 Char"/>
+    <w:basedOn w:val="Standaardalinea-lettertype"/>
+    <w:link w:val="Kop9"/>
     <w:uiPriority w:val="9"/>
     <w:semiHidden/>
     <w:rsid w:val="006A21C8"/>
@@ -15074,14 +15387,14 @@
     <w:charset w:val="00"/>
     <w:family w:val="roman"/>
     <w:pitch w:val="variable"/>
-    <w:sig w:usb0="E0002AFF" w:usb1="C0007843" w:usb2="00000009" w:usb3="00000000" w:csb0="000001FF" w:csb1="00000000"/>
+    <w:sig w:usb0="E0002EFF" w:usb1="C000785B" w:usb2="00000009" w:usb3="00000000" w:csb0="000001FF" w:csb1="00000000"/>
   </w:font>
   <w:font w:name="Calibri">
     <w:panose1 w:val="020F0502020204030204"/>
     <w:charset w:val="00"/>
     <w:family w:val="swiss"/>
     <w:pitch w:val="variable"/>
-    <w:sig w:usb0="E0002AFF" w:usb1="4000ACFF" w:usb2="00000001" w:usb3="00000000" w:csb0="000001FF" w:csb1="00000000"/>
+    <w:sig w:usb0="E0002EFF" w:usb1="C000247B" w:usb2="00000009" w:usb3="00000000" w:csb0="000001FF" w:csb1="00000000"/>
   </w:font>
   <w:font w:name="Courier New">
     <w:panose1 w:val="02070309020205020404"/>
@@ -15109,14 +15422,14 @@
     <w:charset w:val="00"/>
     <w:family w:val="swiss"/>
     <w:pitch w:val="variable"/>
-    <w:sig w:usb0="A0002AEF" w:usb1="4000207B" w:usb2="00000000" w:usb3="00000000" w:csb0="000001FF" w:csb1="00000000"/>
+    <w:sig w:usb0="E0002AFF" w:usb1="C000247B" w:usb2="00000009" w:usb3="00000000" w:csb0="000001FF" w:csb1="00000000"/>
   </w:font>
   <w:font w:name="Arial">
     <w:panose1 w:val="020B0604020202020204"/>
     <w:charset w:val="00"/>
     <w:family w:val="swiss"/>
     <w:pitch w:val="variable"/>
-    <w:sig w:usb0="E0002AFF" w:usb1="C0007843" w:usb2="00000009" w:usb3="00000000" w:csb0="000001FF" w:csb1="00000000"/>
+    <w:sig w:usb0="E0002EFF" w:usb1="C000785B" w:usb2="00000009" w:usb3="00000000" w:csb0="000001FF" w:csb1="00000000"/>
   </w:font>
   <w:font w:name="Consolas">
     <w:panose1 w:val="020B0609020204030204"/>
@@ -15149,6 +15462,7 @@
     <w:rsid w:val="002849DA"/>
     <w:rsid w:val="003B40B0"/>
     <w:rsid w:val="0066089F"/>
+    <w:rsid w:val="00A44A2D"/>
     <w:rsid w:val="00C7042B"/>
     <w:rsid w:val="00CC079B"/>
   </w:rsids>
@@ -15167,8 +15481,8 @@
   </m:mathPr>
   <w:themeFontLang w:val="en-US"/>
   <w:clrSchemeMapping w:bg1="light1" w:t1="dark1" w:bg2="light2" w:t2="dark2" w:accent1="accent1" w:accent2="accent2" w:accent3="accent3" w:accent4="accent4" w:accent5="accent5" w:accent6="accent6" w:hyperlink="hyperlink" w:followedHyperlink="followedHyperlink"/>
-  <w:decimalSymbol w:val="."/>
-  <w:listSeparator w:val=","/>
+  <w:decimalSymbol w:val=","/>
+  <w:listSeparator w:val=";"/>
   <w15:chartTrackingRefBased/>
 </w:settings>
 </file>
@@ -15567,17 +15881,17 @@
     <w:lsdException w:name="Hashtag" w:semiHidden="1" w:unhideWhenUsed="1"/>
     <w:lsdException w:name="Unresolved Mention" w:semiHidden="1" w:unhideWhenUsed="1"/>
   </w:latentStyles>
-  <w:style w:type="paragraph" w:default="1" w:styleId="Normal">
+  <w:style w:type="paragraph" w:default="1" w:styleId="Standaard">
     <w:name w:val="Normal"/>
     <w:qFormat/>
   </w:style>
-  <w:style w:type="character" w:default="1" w:styleId="DefaultParagraphFont">
+  <w:style w:type="character" w:default="1" w:styleId="Standaardalinea-lettertype">
     <w:name w:val="Default Paragraph Font"/>
     <w:uiPriority w:val="1"/>
     <w:semiHidden/>
     <w:unhideWhenUsed/>
   </w:style>
-  <w:style w:type="table" w:default="1" w:styleId="TableNormal">
+  <w:style w:type="table" w:default="1" w:styleId="Standaardtabel">
     <w:name w:val="Normal Table"/>
     <w:uiPriority w:val="99"/>
     <w:semiHidden/>
@@ -15592,7 +15906,7 @@
       </w:tblCellMar>
     </w:tblPr>
   </w:style>
-  <w:style w:type="numbering" w:default="1" w:styleId="NoList">
+  <w:style w:type="numbering" w:default="1" w:styleId="Geenlijst">
     <w:name w:val="No List"/>
     <w:uiPriority w:val="99"/>
     <w:semiHidden/>
@@ -15928,7 +16242,7 @@
 </file>
 
 <file path=customXml/itemProps1.xml><?xml version="1.0" encoding="utf-8"?>
-<ds:datastoreItem xmlns:ds="http://schemas.openxmlformats.org/officeDocument/2006/customXml" ds:itemID="{8DE91EE8-3969-464E-A71F-E55821E06187}">
+<ds:datastoreItem xmlns:ds="http://schemas.openxmlformats.org/officeDocument/2006/customXml" ds:itemID="{4B0BD0EF-76B4-4859-9911-929981F50C74}">
   <ds:schemaRefs>
     <ds:schemaRef ds:uri="http://schemas.openxmlformats.org/officeDocument/2006/bibliography"/>
   </ds:schemaRefs>

</xml_diff>

<commit_message>
B constraint 5 voorbeeld
</commit_message>
<xml_diff>
--- a/Casus DI verslag Erik Knaake en Jannick Joosten.docx
+++ b/Casus DI verslag Erik Knaake en Jannick Joosten.docx
@@ -11748,22 +11748,3937 @@
       <w:r>
         <w:t>, hierin wordt gecontroleerd of de actie daadwerkelijk heeft gedaan wat er verwacht word.</w:t>
       </w:r>
-      <w:r>
-        <w:br w:type="page"/>
+    </w:p>
+    <w:p>
+      <w:r>
+        <w:t xml:space="preserve">Een ander belangrijk voorbeeld is </w:t>
+      </w:r>
+      <w:proofErr w:type="spellStart"/>
+      <w:r>
+        <w:t>constraint</w:t>
+      </w:r>
+      <w:proofErr w:type="spellEnd"/>
+      <w:r>
+        <w:t xml:space="preserve"> 5: “</w:t>
+      </w:r>
+      <w:r>
+        <w:rPr>
+          <w:i/>
+          <w:lang w:val="en-US"/>
+        </w:rPr>
+        <w:t>The start date and known trainer uniquely identify course offerings. Note: the use of a filtered index is not allowed.</w:t>
+      </w:r>
+      <w:r>
+        <w:rPr>
+          <w:i/>
+        </w:rPr>
+        <w:t>”</w:t>
+      </w:r>
+      <w:r>
+        <w:t xml:space="preserve"> (HAN, </w:t>
+      </w:r>
+      <w:proofErr w:type="spellStart"/>
+      <w:r>
+        <w:t>z.d.</w:t>
+      </w:r>
+      <w:proofErr w:type="spellEnd"/>
+      <w:r>
+        <w:t xml:space="preserve">) Hiervoor was namelijk al een </w:t>
+      </w:r>
+      <w:proofErr w:type="spellStart"/>
+      <w:r>
+        <w:t>unique</w:t>
+      </w:r>
+      <w:proofErr w:type="spellEnd"/>
+      <w:r>
+        <w:t xml:space="preserve"> </w:t>
+      </w:r>
+      <w:proofErr w:type="spellStart"/>
+      <w:r>
+        <w:t>constraint</w:t>
+      </w:r>
+      <w:proofErr w:type="spellEnd"/>
+      <w:r>
+        <w:t xml:space="preserve"> in de database aanwezig, na overleg met de docent, bleek dat het de bedoeling was dat dezelfde starts wel mag voorkomen wanneer trainer NULL is, maar niet als de trainer niet NULL is. Om dit te realiseren, is de oude </w:t>
+      </w:r>
+      <w:proofErr w:type="spellStart"/>
+      <w:r>
+        <w:t>unique</w:t>
+      </w:r>
+      <w:proofErr w:type="spellEnd"/>
+      <w:r>
+        <w:t xml:space="preserve"> </w:t>
+      </w:r>
+      <w:proofErr w:type="spellStart"/>
+      <w:r>
+        <w:t>constraint</w:t>
+      </w:r>
+      <w:proofErr w:type="spellEnd"/>
+      <w:r>
+        <w:t xml:space="preserve"> gedropt en is er een trigger voor in de plaats geïmplementeerd.</w:t>
+      </w:r>
+      <w:bookmarkStart w:id="4" w:name="_GoBack"/>
+      <w:bookmarkEnd w:id="4"/>
+    </w:p>
+    <w:p>
+      <w:pPr>
+        <w:rPr>
+          <w:rFonts w:ascii="Consolas" w:hAnsi="Consolas" w:cs="Consolas"/>
+          <w:color w:val="000000"/>
+          <w:sz w:val="19"/>
+          <w:szCs w:val="19"/>
+          <w:highlight w:val="white"/>
+        </w:rPr>
+      </w:pPr>
+      <w:r>
+        <w:rPr>
+          <w:rFonts w:ascii="Consolas" w:hAnsi="Consolas" w:cs="Consolas"/>
+          <w:color w:val="008000"/>
+          <w:sz w:val="19"/>
+          <w:szCs w:val="19"/>
+          <w:highlight w:val="white"/>
+        </w:rPr>
+        <w:t>/*******************************************************************************************</w:t>
+      </w:r>
+    </w:p>
+    <w:p>
+      <w:pPr>
+        <w:autoSpaceDE w:val="0"/>
+        <w:autoSpaceDN w:val="0"/>
+        <w:adjustRightInd w:val="0"/>
+        <w:spacing w:after="0" w:line="240" w:lineRule="auto"/>
+        <w:rPr>
+          <w:rFonts w:ascii="Consolas" w:hAnsi="Consolas" w:cs="Consolas"/>
+          <w:color w:val="000000"/>
+          <w:sz w:val="19"/>
+          <w:szCs w:val="19"/>
+          <w:highlight w:val="white"/>
+        </w:rPr>
+      </w:pPr>
+      <w:r>
+        <w:rPr>
+          <w:rFonts w:ascii="Consolas" w:hAnsi="Consolas" w:cs="Consolas"/>
+          <w:color w:val="008000"/>
+          <w:sz w:val="19"/>
+          <w:szCs w:val="19"/>
+          <w:highlight w:val="white"/>
+        </w:rPr>
+        <w:tab/>
+        <w:t>5.</w:t>
+      </w:r>
+      <w:r>
+        <w:rPr>
+          <w:rFonts w:ascii="Consolas" w:hAnsi="Consolas" w:cs="Consolas"/>
+          <w:color w:val="008000"/>
+          <w:sz w:val="19"/>
+          <w:szCs w:val="19"/>
+          <w:highlight w:val="white"/>
+        </w:rPr>
+        <w:tab/>
+        <w:t xml:space="preserve">The start date </w:t>
+      </w:r>
+      <w:proofErr w:type="spellStart"/>
+      <w:r>
+        <w:rPr>
+          <w:rFonts w:ascii="Consolas" w:hAnsi="Consolas" w:cs="Consolas"/>
+          <w:color w:val="008000"/>
+          <w:sz w:val="19"/>
+          <w:szCs w:val="19"/>
+          <w:highlight w:val="white"/>
+        </w:rPr>
+        <w:t>and</w:t>
+      </w:r>
+      <w:proofErr w:type="spellEnd"/>
+      <w:r>
+        <w:rPr>
+          <w:rFonts w:ascii="Consolas" w:hAnsi="Consolas" w:cs="Consolas"/>
+          <w:color w:val="008000"/>
+          <w:sz w:val="19"/>
+          <w:szCs w:val="19"/>
+          <w:highlight w:val="white"/>
+        </w:rPr>
+        <w:t xml:space="preserve"> </w:t>
+      </w:r>
+      <w:proofErr w:type="spellStart"/>
+      <w:r>
+        <w:rPr>
+          <w:rFonts w:ascii="Consolas" w:hAnsi="Consolas" w:cs="Consolas"/>
+          <w:color w:val="008000"/>
+          <w:sz w:val="19"/>
+          <w:szCs w:val="19"/>
+          <w:highlight w:val="white"/>
+        </w:rPr>
+        <w:t>known</w:t>
+      </w:r>
+      <w:proofErr w:type="spellEnd"/>
+      <w:r>
+        <w:rPr>
+          <w:rFonts w:ascii="Consolas" w:hAnsi="Consolas" w:cs="Consolas"/>
+          <w:color w:val="008000"/>
+          <w:sz w:val="19"/>
+          <w:szCs w:val="19"/>
+          <w:highlight w:val="white"/>
+        </w:rPr>
+        <w:t xml:space="preserve"> trainer </w:t>
+      </w:r>
+      <w:proofErr w:type="spellStart"/>
+      <w:r>
+        <w:rPr>
+          <w:rFonts w:ascii="Consolas" w:hAnsi="Consolas" w:cs="Consolas"/>
+          <w:color w:val="008000"/>
+          <w:sz w:val="19"/>
+          <w:szCs w:val="19"/>
+          <w:highlight w:val="white"/>
+        </w:rPr>
+        <w:t>uniquely</w:t>
+      </w:r>
+      <w:proofErr w:type="spellEnd"/>
+      <w:r>
+        <w:rPr>
+          <w:rFonts w:ascii="Consolas" w:hAnsi="Consolas" w:cs="Consolas"/>
+          <w:color w:val="008000"/>
+          <w:sz w:val="19"/>
+          <w:szCs w:val="19"/>
+          <w:highlight w:val="white"/>
+        </w:rPr>
+        <w:t xml:space="preserve"> </w:t>
+      </w:r>
+      <w:proofErr w:type="spellStart"/>
+      <w:r>
+        <w:rPr>
+          <w:rFonts w:ascii="Consolas" w:hAnsi="Consolas" w:cs="Consolas"/>
+          <w:color w:val="008000"/>
+          <w:sz w:val="19"/>
+          <w:szCs w:val="19"/>
+          <w:highlight w:val="white"/>
+        </w:rPr>
+        <w:t>identify</w:t>
+      </w:r>
+      <w:proofErr w:type="spellEnd"/>
+      <w:r>
+        <w:rPr>
+          <w:rFonts w:ascii="Consolas" w:hAnsi="Consolas" w:cs="Consolas"/>
+          <w:color w:val="008000"/>
+          <w:sz w:val="19"/>
+          <w:szCs w:val="19"/>
+          <w:highlight w:val="white"/>
+        </w:rPr>
+        <w:t xml:space="preserve"> course </w:t>
+      </w:r>
+      <w:proofErr w:type="spellStart"/>
+      <w:r>
+        <w:rPr>
+          <w:rFonts w:ascii="Consolas" w:hAnsi="Consolas" w:cs="Consolas"/>
+          <w:color w:val="008000"/>
+          <w:sz w:val="19"/>
+          <w:szCs w:val="19"/>
+          <w:highlight w:val="white"/>
+        </w:rPr>
+        <w:t>offerings</w:t>
+      </w:r>
+      <w:proofErr w:type="spellEnd"/>
+      <w:r>
+        <w:rPr>
+          <w:rFonts w:ascii="Consolas" w:hAnsi="Consolas" w:cs="Consolas"/>
+          <w:color w:val="008000"/>
+          <w:sz w:val="19"/>
+          <w:szCs w:val="19"/>
+          <w:highlight w:val="white"/>
+        </w:rPr>
+        <w:t xml:space="preserve">. </w:t>
+      </w:r>
+    </w:p>
+    <w:p>
+      <w:pPr>
+        <w:autoSpaceDE w:val="0"/>
+        <w:autoSpaceDN w:val="0"/>
+        <w:adjustRightInd w:val="0"/>
+        <w:spacing w:after="0" w:line="240" w:lineRule="auto"/>
+        <w:rPr>
+          <w:rFonts w:ascii="Consolas" w:hAnsi="Consolas" w:cs="Consolas"/>
+          <w:color w:val="000000"/>
+          <w:sz w:val="19"/>
+          <w:szCs w:val="19"/>
+          <w:highlight w:val="white"/>
+        </w:rPr>
+      </w:pPr>
+      <w:r>
+        <w:rPr>
+          <w:rFonts w:ascii="Consolas" w:hAnsi="Consolas" w:cs="Consolas"/>
+          <w:color w:val="008000"/>
+          <w:sz w:val="19"/>
+          <w:szCs w:val="19"/>
+          <w:highlight w:val="white"/>
+        </w:rPr>
+        <w:tab/>
+      </w:r>
+      <w:proofErr w:type="spellStart"/>
+      <w:r>
+        <w:rPr>
+          <w:rFonts w:ascii="Consolas" w:hAnsi="Consolas" w:cs="Consolas"/>
+          <w:color w:val="008000"/>
+          <w:sz w:val="19"/>
+          <w:szCs w:val="19"/>
+          <w:highlight w:val="white"/>
+        </w:rPr>
+        <w:t>Note</w:t>
+      </w:r>
+      <w:proofErr w:type="spellEnd"/>
+      <w:r>
+        <w:rPr>
+          <w:rFonts w:ascii="Consolas" w:hAnsi="Consolas" w:cs="Consolas"/>
+          <w:color w:val="008000"/>
+          <w:sz w:val="19"/>
+          <w:szCs w:val="19"/>
+          <w:highlight w:val="white"/>
+        </w:rPr>
+        <w:t xml:space="preserve">: </w:t>
+      </w:r>
+      <w:proofErr w:type="spellStart"/>
+      <w:r>
+        <w:rPr>
+          <w:rFonts w:ascii="Consolas" w:hAnsi="Consolas" w:cs="Consolas"/>
+          <w:color w:val="008000"/>
+          <w:sz w:val="19"/>
+          <w:szCs w:val="19"/>
+          <w:highlight w:val="white"/>
+        </w:rPr>
+        <w:t>the</w:t>
+      </w:r>
+      <w:proofErr w:type="spellEnd"/>
+      <w:r>
+        <w:rPr>
+          <w:rFonts w:ascii="Consolas" w:hAnsi="Consolas" w:cs="Consolas"/>
+          <w:color w:val="008000"/>
+          <w:sz w:val="19"/>
+          <w:szCs w:val="19"/>
+          <w:highlight w:val="white"/>
+        </w:rPr>
+        <w:t xml:space="preserve"> </w:t>
+      </w:r>
+      <w:proofErr w:type="spellStart"/>
+      <w:r>
+        <w:rPr>
+          <w:rFonts w:ascii="Consolas" w:hAnsi="Consolas" w:cs="Consolas"/>
+          <w:color w:val="008000"/>
+          <w:sz w:val="19"/>
+          <w:szCs w:val="19"/>
+          <w:highlight w:val="white"/>
+        </w:rPr>
+        <w:t>use</w:t>
+      </w:r>
+      <w:proofErr w:type="spellEnd"/>
+      <w:r>
+        <w:rPr>
+          <w:rFonts w:ascii="Consolas" w:hAnsi="Consolas" w:cs="Consolas"/>
+          <w:color w:val="008000"/>
+          <w:sz w:val="19"/>
+          <w:szCs w:val="19"/>
+          <w:highlight w:val="white"/>
+        </w:rPr>
+        <w:t xml:space="preserve"> of a </w:t>
+      </w:r>
+      <w:proofErr w:type="spellStart"/>
+      <w:r>
+        <w:rPr>
+          <w:rFonts w:ascii="Consolas" w:hAnsi="Consolas" w:cs="Consolas"/>
+          <w:color w:val="008000"/>
+          <w:sz w:val="19"/>
+          <w:szCs w:val="19"/>
+          <w:highlight w:val="white"/>
+        </w:rPr>
+        <w:t>filtered</w:t>
+      </w:r>
+      <w:proofErr w:type="spellEnd"/>
+      <w:r>
+        <w:rPr>
+          <w:rFonts w:ascii="Consolas" w:hAnsi="Consolas" w:cs="Consolas"/>
+          <w:color w:val="008000"/>
+          <w:sz w:val="19"/>
+          <w:szCs w:val="19"/>
+          <w:highlight w:val="white"/>
+        </w:rPr>
+        <w:t xml:space="preserve"> index is </w:t>
+      </w:r>
+      <w:proofErr w:type="spellStart"/>
+      <w:r>
+        <w:rPr>
+          <w:rFonts w:ascii="Consolas" w:hAnsi="Consolas" w:cs="Consolas"/>
+          <w:color w:val="008000"/>
+          <w:sz w:val="19"/>
+          <w:szCs w:val="19"/>
+          <w:highlight w:val="white"/>
+        </w:rPr>
+        <w:t>not</w:t>
+      </w:r>
+      <w:proofErr w:type="spellEnd"/>
+      <w:r>
+        <w:rPr>
+          <w:rFonts w:ascii="Consolas" w:hAnsi="Consolas" w:cs="Consolas"/>
+          <w:color w:val="008000"/>
+          <w:sz w:val="19"/>
+          <w:szCs w:val="19"/>
+          <w:highlight w:val="white"/>
+        </w:rPr>
+        <w:t xml:space="preserve"> allowed.</w:t>
+      </w:r>
+    </w:p>
+    <w:p>
+      <w:pPr>
+        <w:autoSpaceDE w:val="0"/>
+        <w:autoSpaceDN w:val="0"/>
+        <w:adjustRightInd w:val="0"/>
+        <w:spacing w:after="0" w:line="240" w:lineRule="auto"/>
+        <w:rPr>
+          <w:rFonts w:ascii="Consolas" w:hAnsi="Consolas" w:cs="Consolas"/>
+          <w:color w:val="000000"/>
+          <w:sz w:val="19"/>
+          <w:szCs w:val="19"/>
+          <w:highlight w:val="white"/>
+        </w:rPr>
+      </w:pPr>
+    </w:p>
+    <w:p>
+      <w:pPr>
+        <w:autoSpaceDE w:val="0"/>
+        <w:autoSpaceDN w:val="0"/>
+        <w:adjustRightInd w:val="0"/>
+        <w:spacing w:after="0" w:line="240" w:lineRule="auto"/>
+        <w:rPr>
+          <w:rFonts w:ascii="Consolas" w:hAnsi="Consolas" w:cs="Consolas"/>
+          <w:color w:val="000000"/>
+          <w:sz w:val="19"/>
+          <w:szCs w:val="19"/>
+          <w:highlight w:val="white"/>
+        </w:rPr>
+      </w:pPr>
+      <w:r>
+        <w:rPr>
+          <w:rFonts w:ascii="Consolas" w:hAnsi="Consolas" w:cs="Consolas"/>
+          <w:color w:val="008000"/>
+          <w:sz w:val="19"/>
+          <w:szCs w:val="19"/>
+          <w:highlight w:val="white"/>
+        </w:rPr>
+        <w:tab/>
+        <w:t xml:space="preserve">Er mag geen nieuwe </w:t>
+      </w:r>
+      <w:proofErr w:type="spellStart"/>
+      <w:r>
+        <w:rPr>
+          <w:rFonts w:ascii="Consolas" w:hAnsi="Consolas" w:cs="Consolas"/>
+          <w:color w:val="008000"/>
+          <w:sz w:val="19"/>
+          <w:szCs w:val="19"/>
+          <w:highlight w:val="white"/>
+        </w:rPr>
+        <w:t>offr</w:t>
+      </w:r>
+      <w:proofErr w:type="spellEnd"/>
+      <w:r>
+        <w:rPr>
+          <w:rFonts w:ascii="Consolas" w:hAnsi="Consolas" w:cs="Consolas"/>
+          <w:color w:val="008000"/>
+          <w:sz w:val="19"/>
+          <w:szCs w:val="19"/>
+          <w:highlight w:val="white"/>
+        </w:rPr>
+        <w:t xml:space="preserve"> worden toegevoegd wanneer er al een </w:t>
+      </w:r>
+      <w:proofErr w:type="spellStart"/>
+      <w:r>
+        <w:rPr>
+          <w:rFonts w:ascii="Consolas" w:hAnsi="Consolas" w:cs="Consolas"/>
+          <w:color w:val="008000"/>
+          <w:sz w:val="19"/>
+          <w:szCs w:val="19"/>
+          <w:highlight w:val="white"/>
+        </w:rPr>
+        <w:t>offr</w:t>
+      </w:r>
+      <w:proofErr w:type="spellEnd"/>
+      <w:r>
+        <w:rPr>
+          <w:rFonts w:ascii="Consolas" w:hAnsi="Consolas" w:cs="Consolas"/>
+          <w:color w:val="008000"/>
+          <w:sz w:val="19"/>
+          <w:szCs w:val="19"/>
+          <w:highlight w:val="white"/>
+        </w:rPr>
+        <w:t xml:space="preserve"> bestaat met dezelfde</w:t>
+      </w:r>
+    </w:p>
+    <w:p>
+      <w:pPr>
+        <w:autoSpaceDE w:val="0"/>
+        <w:autoSpaceDN w:val="0"/>
+        <w:adjustRightInd w:val="0"/>
+        <w:spacing w:after="0" w:line="240" w:lineRule="auto"/>
+        <w:rPr>
+          <w:rFonts w:ascii="Consolas" w:hAnsi="Consolas" w:cs="Consolas"/>
+          <w:color w:val="000000"/>
+          <w:sz w:val="19"/>
+          <w:szCs w:val="19"/>
+          <w:highlight w:val="white"/>
+        </w:rPr>
+      </w:pPr>
+      <w:r>
+        <w:rPr>
+          <w:rFonts w:ascii="Consolas" w:hAnsi="Consolas" w:cs="Consolas"/>
+          <w:color w:val="008000"/>
+          <w:sz w:val="19"/>
+          <w:szCs w:val="19"/>
+          <w:highlight w:val="white"/>
+        </w:rPr>
+        <w:tab/>
+        <w:t xml:space="preserve">start tijd en trainer. Maar er mogen wel meerdere </w:t>
+      </w:r>
+      <w:proofErr w:type="spellStart"/>
+      <w:r>
+        <w:rPr>
+          <w:rFonts w:ascii="Consolas" w:hAnsi="Consolas" w:cs="Consolas"/>
+          <w:color w:val="008000"/>
+          <w:sz w:val="19"/>
+          <w:szCs w:val="19"/>
+          <w:highlight w:val="white"/>
+        </w:rPr>
+        <w:t>offrs</w:t>
+      </w:r>
+      <w:proofErr w:type="spellEnd"/>
+      <w:r>
+        <w:rPr>
+          <w:rFonts w:ascii="Consolas" w:hAnsi="Consolas" w:cs="Consolas"/>
+          <w:color w:val="008000"/>
+          <w:sz w:val="19"/>
+          <w:szCs w:val="19"/>
+          <w:highlight w:val="white"/>
+        </w:rPr>
+        <w:t xml:space="preserve"> worden toegevoegd met dezelfde</w:t>
+      </w:r>
+    </w:p>
+    <w:p>
+      <w:pPr>
+        <w:autoSpaceDE w:val="0"/>
+        <w:autoSpaceDN w:val="0"/>
+        <w:adjustRightInd w:val="0"/>
+        <w:spacing w:after="0" w:line="240" w:lineRule="auto"/>
+        <w:rPr>
+          <w:rFonts w:ascii="Consolas" w:hAnsi="Consolas" w:cs="Consolas"/>
+          <w:color w:val="000000"/>
+          <w:sz w:val="19"/>
+          <w:szCs w:val="19"/>
+          <w:highlight w:val="white"/>
+        </w:rPr>
+      </w:pPr>
+      <w:r>
+        <w:rPr>
+          <w:rFonts w:ascii="Consolas" w:hAnsi="Consolas" w:cs="Consolas"/>
+          <w:color w:val="008000"/>
+          <w:sz w:val="19"/>
+          <w:szCs w:val="19"/>
+          <w:highlight w:val="white"/>
+        </w:rPr>
+        <w:tab/>
+        <w:t xml:space="preserve">start datum met </w:t>
+      </w:r>
+      <w:proofErr w:type="spellStart"/>
+      <w:r>
+        <w:rPr>
+          <w:rFonts w:ascii="Consolas" w:hAnsi="Consolas" w:cs="Consolas"/>
+          <w:color w:val="008000"/>
+          <w:sz w:val="19"/>
+          <w:szCs w:val="19"/>
+          <w:highlight w:val="white"/>
+        </w:rPr>
+        <w:t>null</w:t>
+      </w:r>
+      <w:proofErr w:type="spellEnd"/>
+      <w:r>
+        <w:rPr>
+          <w:rFonts w:ascii="Consolas" w:hAnsi="Consolas" w:cs="Consolas"/>
+          <w:color w:val="008000"/>
+          <w:sz w:val="19"/>
+          <w:szCs w:val="19"/>
+          <w:highlight w:val="white"/>
+        </w:rPr>
+        <w:t xml:space="preserve"> als trainer.</w:t>
+      </w:r>
+    </w:p>
+    <w:p>
+      <w:pPr>
+        <w:autoSpaceDE w:val="0"/>
+        <w:autoSpaceDN w:val="0"/>
+        <w:adjustRightInd w:val="0"/>
+        <w:spacing w:after="0" w:line="240" w:lineRule="auto"/>
+        <w:rPr>
+          <w:rFonts w:ascii="Consolas" w:hAnsi="Consolas" w:cs="Consolas"/>
+          <w:color w:val="000000"/>
+          <w:sz w:val="19"/>
+          <w:szCs w:val="19"/>
+          <w:highlight w:val="white"/>
+        </w:rPr>
+      </w:pPr>
+    </w:p>
+    <w:p>
+      <w:pPr>
+        <w:autoSpaceDE w:val="0"/>
+        <w:autoSpaceDN w:val="0"/>
+        <w:adjustRightInd w:val="0"/>
+        <w:spacing w:after="0" w:line="240" w:lineRule="auto"/>
+        <w:rPr>
+          <w:rFonts w:ascii="Consolas" w:hAnsi="Consolas" w:cs="Consolas"/>
+          <w:color w:val="000000"/>
+          <w:sz w:val="19"/>
+          <w:szCs w:val="19"/>
+          <w:highlight w:val="white"/>
+        </w:rPr>
+      </w:pPr>
+      <w:r>
+        <w:rPr>
+          <w:rFonts w:ascii="Consolas" w:hAnsi="Consolas" w:cs="Consolas"/>
+          <w:color w:val="008000"/>
+          <w:sz w:val="19"/>
+          <w:szCs w:val="19"/>
+          <w:highlight w:val="white"/>
+        </w:rPr>
+        <w:tab/>
+        <w:t>Kan misgaan bij:</w:t>
+      </w:r>
+    </w:p>
+    <w:p>
+      <w:pPr>
+        <w:autoSpaceDE w:val="0"/>
+        <w:autoSpaceDN w:val="0"/>
+        <w:adjustRightInd w:val="0"/>
+        <w:spacing w:after="0" w:line="240" w:lineRule="auto"/>
+        <w:rPr>
+          <w:rFonts w:ascii="Consolas" w:hAnsi="Consolas" w:cs="Consolas"/>
+          <w:color w:val="000000"/>
+          <w:sz w:val="19"/>
+          <w:szCs w:val="19"/>
+          <w:highlight w:val="white"/>
+        </w:rPr>
+      </w:pPr>
+      <w:r>
+        <w:rPr>
+          <w:rFonts w:ascii="Consolas" w:hAnsi="Consolas" w:cs="Consolas"/>
+          <w:color w:val="008000"/>
+          <w:sz w:val="19"/>
+          <w:szCs w:val="19"/>
+          <w:highlight w:val="white"/>
+        </w:rPr>
+        <w:tab/>
+      </w:r>
+      <w:r>
+        <w:rPr>
+          <w:rFonts w:ascii="Consolas" w:hAnsi="Consolas" w:cs="Consolas"/>
+          <w:color w:val="008000"/>
+          <w:sz w:val="19"/>
+          <w:szCs w:val="19"/>
+          <w:highlight w:val="white"/>
+        </w:rPr>
+        <w:tab/>
+        <w:t xml:space="preserve">- </w:t>
+      </w:r>
+      <w:proofErr w:type="spellStart"/>
+      <w:r>
+        <w:rPr>
+          <w:rFonts w:ascii="Consolas" w:hAnsi="Consolas" w:cs="Consolas"/>
+          <w:color w:val="008000"/>
+          <w:sz w:val="19"/>
+          <w:szCs w:val="19"/>
+          <w:highlight w:val="white"/>
+        </w:rPr>
+        <w:t>Insert</w:t>
+      </w:r>
+      <w:proofErr w:type="spellEnd"/>
+      <w:r>
+        <w:rPr>
+          <w:rFonts w:ascii="Consolas" w:hAnsi="Consolas" w:cs="Consolas"/>
+          <w:color w:val="008000"/>
+          <w:sz w:val="19"/>
+          <w:szCs w:val="19"/>
+          <w:highlight w:val="white"/>
+        </w:rPr>
+        <w:t xml:space="preserve"> in </w:t>
+      </w:r>
+      <w:proofErr w:type="spellStart"/>
+      <w:r>
+        <w:rPr>
+          <w:rFonts w:ascii="Consolas" w:hAnsi="Consolas" w:cs="Consolas"/>
+          <w:color w:val="008000"/>
+          <w:sz w:val="19"/>
+          <w:szCs w:val="19"/>
+          <w:highlight w:val="white"/>
+        </w:rPr>
+        <w:t>offr</w:t>
+      </w:r>
+      <w:proofErr w:type="spellEnd"/>
+      <w:r>
+        <w:rPr>
+          <w:rFonts w:ascii="Consolas" w:hAnsi="Consolas" w:cs="Consolas"/>
+          <w:color w:val="008000"/>
+          <w:sz w:val="19"/>
+          <w:szCs w:val="19"/>
+          <w:highlight w:val="white"/>
+        </w:rPr>
+        <w:t xml:space="preserve"> waarbij de trainer en starts gelijk zijn aan een bestaande </w:t>
+      </w:r>
+      <w:proofErr w:type="spellStart"/>
+      <w:r>
+        <w:rPr>
+          <w:rFonts w:ascii="Consolas" w:hAnsi="Consolas" w:cs="Consolas"/>
+          <w:color w:val="008000"/>
+          <w:sz w:val="19"/>
+          <w:szCs w:val="19"/>
+          <w:highlight w:val="white"/>
+        </w:rPr>
+        <w:t>offr</w:t>
+      </w:r>
+      <w:proofErr w:type="spellEnd"/>
+    </w:p>
+    <w:p>
+      <w:pPr>
+        <w:autoSpaceDE w:val="0"/>
+        <w:autoSpaceDN w:val="0"/>
+        <w:adjustRightInd w:val="0"/>
+        <w:spacing w:after="0" w:line="240" w:lineRule="auto"/>
+        <w:rPr>
+          <w:rFonts w:ascii="Consolas" w:hAnsi="Consolas" w:cs="Consolas"/>
+          <w:color w:val="000000"/>
+          <w:sz w:val="19"/>
+          <w:szCs w:val="19"/>
+          <w:highlight w:val="white"/>
+        </w:rPr>
+      </w:pPr>
+      <w:r>
+        <w:rPr>
+          <w:rFonts w:ascii="Consolas" w:hAnsi="Consolas" w:cs="Consolas"/>
+          <w:color w:val="008000"/>
+          <w:sz w:val="19"/>
+          <w:szCs w:val="19"/>
+          <w:highlight w:val="white"/>
+        </w:rPr>
+        <w:tab/>
+      </w:r>
+      <w:r>
+        <w:rPr>
+          <w:rFonts w:ascii="Consolas" w:hAnsi="Consolas" w:cs="Consolas"/>
+          <w:color w:val="008000"/>
+          <w:sz w:val="19"/>
+          <w:szCs w:val="19"/>
+          <w:highlight w:val="white"/>
+        </w:rPr>
+        <w:tab/>
+        <w:t xml:space="preserve">- Update van </w:t>
+      </w:r>
+      <w:proofErr w:type="spellStart"/>
+      <w:r>
+        <w:rPr>
+          <w:rFonts w:ascii="Consolas" w:hAnsi="Consolas" w:cs="Consolas"/>
+          <w:color w:val="008000"/>
+          <w:sz w:val="19"/>
+          <w:szCs w:val="19"/>
+          <w:highlight w:val="white"/>
+        </w:rPr>
+        <w:t>offr</w:t>
+      </w:r>
+      <w:proofErr w:type="spellEnd"/>
+      <w:r>
+        <w:rPr>
+          <w:rFonts w:ascii="Consolas" w:hAnsi="Consolas" w:cs="Consolas"/>
+          <w:color w:val="008000"/>
+          <w:sz w:val="19"/>
+          <w:szCs w:val="19"/>
+          <w:highlight w:val="white"/>
+        </w:rPr>
+        <w:t xml:space="preserve"> waarbij de trainer gelijk raakt aan een bestaande </w:t>
+      </w:r>
+      <w:proofErr w:type="spellStart"/>
+      <w:r>
+        <w:rPr>
+          <w:rFonts w:ascii="Consolas" w:hAnsi="Consolas" w:cs="Consolas"/>
+          <w:color w:val="008000"/>
+          <w:sz w:val="19"/>
+          <w:szCs w:val="19"/>
+          <w:highlight w:val="white"/>
+        </w:rPr>
+        <w:t>offr</w:t>
+      </w:r>
+      <w:proofErr w:type="spellEnd"/>
+      <w:r>
+        <w:rPr>
+          <w:rFonts w:ascii="Consolas" w:hAnsi="Consolas" w:cs="Consolas"/>
+          <w:color w:val="008000"/>
+          <w:sz w:val="19"/>
+          <w:szCs w:val="19"/>
+          <w:highlight w:val="white"/>
+        </w:rPr>
+        <w:t xml:space="preserve"> trainer</w:t>
+      </w:r>
+    </w:p>
+    <w:p>
+      <w:pPr>
+        <w:autoSpaceDE w:val="0"/>
+        <w:autoSpaceDN w:val="0"/>
+        <w:adjustRightInd w:val="0"/>
+        <w:spacing w:after="0" w:line="240" w:lineRule="auto"/>
+        <w:rPr>
+          <w:rFonts w:ascii="Consolas" w:hAnsi="Consolas" w:cs="Consolas"/>
+          <w:color w:val="000000"/>
+          <w:sz w:val="19"/>
+          <w:szCs w:val="19"/>
+          <w:highlight w:val="white"/>
+        </w:rPr>
+      </w:pPr>
+      <w:r>
+        <w:rPr>
+          <w:rFonts w:ascii="Consolas" w:hAnsi="Consolas" w:cs="Consolas"/>
+          <w:color w:val="008000"/>
+          <w:sz w:val="19"/>
+          <w:szCs w:val="19"/>
+          <w:highlight w:val="white"/>
+        </w:rPr>
+        <w:tab/>
+      </w:r>
+      <w:r>
+        <w:rPr>
+          <w:rFonts w:ascii="Consolas" w:hAnsi="Consolas" w:cs="Consolas"/>
+          <w:color w:val="008000"/>
+          <w:sz w:val="19"/>
+          <w:szCs w:val="19"/>
+          <w:highlight w:val="white"/>
+        </w:rPr>
+        <w:tab/>
+      </w:r>
+      <w:r>
+        <w:rPr>
+          <w:rFonts w:ascii="Consolas" w:hAnsi="Consolas" w:cs="Consolas"/>
+          <w:color w:val="008000"/>
+          <w:sz w:val="19"/>
+          <w:szCs w:val="19"/>
+          <w:highlight w:val="white"/>
+        </w:rPr>
+        <w:tab/>
+        <w:t>met dezelfde start datum</w:t>
+      </w:r>
+    </w:p>
+    <w:p>
+      <w:pPr>
+        <w:autoSpaceDE w:val="0"/>
+        <w:autoSpaceDN w:val="0"/>
+        <w:adjustRightInd w:val="0"/>
+        <w:spacing w:after="0" w:line="240" w:lineRule="auto"/>
+        <w:rPr>
+          <w:rFonts w:ascii="Consolas" w:hAnsi="Consolas" w:cs="Consolas"/>
+          <w:color w:val="000000"/>
+          <w:sz w:val="19"/>
+          <w:szCs w:val="19"/>
+          <w:highlight w:val="white"/>
+        </w:rPr>
+      </w:pPr>
+      <w:r>
+        <w:rPr>
+          <w:rFonts w:ascii="Consolas" w:hAnsi="Consolas" w:cs="Consolas"/>
+          <w:color w:val="008000"/>
+          <w:sz w:val="19"/>
+          <w:szCs w:val="19"/>
+          <w:highlight w:val="white"/>
+        </w:rPr>
+        <w:tab/>
+      </w:r>
+      <w:r>
+        <w:rPr>
+          <w:rFonts w:ascii="Consolas" w:hAnsi="Consolas" w:cs="Consolas"/>
+          <w:color w:val="008000"/>
+          <w:sz w:val="19"/>
+          <w:szCs w:val="19"/>
+          <w:highlight w:val="white"/>
+        </w:rPr>
+        <w:tab/>
+        <w:t xml:space="preserve">- Update van </w:t>
+      </w:r>
+      <w:proofErr w:type="spellStart"/>
+      <w:r>
+        <w:rPr>
+          <w:rFonts w:ascii="Consolas" w:hAnsi="Consolas" w:cs="Consolas"/>
+          <w:color w:val="008000"/>
+          <w:sz w:val="19"/>
+          <w:szCs w:val="19"/>
+          <w:highlight w:val="white"/>
+        </w:rPr>
+        <w:t>offr</w:t>
+      </w:r>
+      <w:proofErr w:type="spellEnd"/>
+      <w:r>
+        <w:rPr>
+          <w:rFonts w:ascii="Consolas" w:hAnsi="Consolas" w:cs="Consolas"/>
+          <w:color w:val="008000"/>
+          <w:sz w:val="19"/>
+          <w:szCs w:val="19"/>
+          <w:highlight w:val="white"/>
+        </w:rPr>
+        <w:t xml:space="preserve"> waarbij de start datum gelijk raakt aan een bestaande </w:t>
+      </w:r>
+      <w:proofErr w:type="spellStart"/>
+      <w:r>
+        <w:rPr>
+          <w:rFonts w:ascii="Consolas" w:hAnsi="Consolas" w:cs="Consolas"/>
+          <w:color w:val="008000"/>
+          <w:sz w:val="19"/>
+          <w:szCs w:val="19"/>
+          <w:highlight w:val="white"/>
+        </w:rPr>
+        <w:t>offr</w:t>
+      </w:r>
+      <w:proofErr w:type="spellEnd"/>
+    </w:p>
+    <w:p>
+      <w:pPr>
+        <w:autoSpaceDE w:val="0"/>
+        <w:autoSpaceDN w:val="0"/>
+        <w:adjustRightInd w:val="0"/>
+        <w:spacing w:after="0" w:line="240" w:lineRule="auto"/>
+        <w:rPr>
+          <w:rFonts w:ascii="Consolas" w:hAnsi="Consolas" w:cs="Consolas"/>
+          <w:color w:val="000000"/>
+          <w:sz w:val="19"/>
+          <w:szCs w:val="19"/>
+          <w:highlight w:val="white"/>
+        </w:rPr>
+      </w:pPr>
+      <w:r>
+        <w:rPr>
+          <w:rFonts w:ascii="Consolas" w:hAnsi="Consolas" w:cs="Consolas"/>
+          <w:color w:val="008000"/>
+          <w:sz w:val="19"/>
+          <w:szCs w:val="19"/>
+          <w:highlight w:val="white"/>
+        </w:rPr>
+        <w:tab/>
+      </w:r>
+      <w:r>
+        <w:rPr>
+          <w:rFonts w:ascii="Consolas" w:hAnsi="Consolas" w:cs="Consolas"/>
+          <w:color w:val="008000"/>
+          <w:sz w:val="19"/>
+          <w:szCs w:val="19"/>
+          <w:highlight w:val="white"/>
+        </w:rPr>
+        <w:tab/>
+      </w:r>
+      <w:r>
+        <w:rPr>
+          <w:rFonts w:ascii="Consolas" w:hAnsi="Consolas" w:cs="Consolas"/>
+          <w:color w:val="008000"/>
+          <w:sz w:val="19"/>
+          <w:szCs w:val="19"/>
+          <w:highlight w:val="white"/>
+        </w:rPr>
+        <w:tab/>
+        <w:t>met dezelfde trainer</w:t>
+      </w:r>
+    </w:p>
+    <w:p>
+      <w:pPr>
+        <w:autoSpaceDE w:val="0"/>
+        <w:autoSpaceDN w:val="0"/>
+        <w:adjustRightInd w:val="0"/>
+        <w:spacing w:after="0" w:line="240" w:lineRule="auto"/>
+        <w:rPr>
+          <w:rFonts w:ascii="Consolas" w:hAnsi="Consolas" w:cs="Consolas"/>
+          <w:color w:val="000000"/>
+          <w:sz w:val="19"/>
+          <w:szCs w:val="19"/>
+          <w:highlight w:val="white"/>
+        </w:rPr>
+      </w:pPr>
+    </w:p>
+    <w:p>
+      <w:pPr>
+        <w:autoSpaceDE w:val="0"/>
+        <w:autoSpaceDN w:val="0"/>
+        <w:adjustRightInd w:val="0"/>
+        <w:spacing w:after="0" w:line="240" w:lineRule="auto"/>
+        <w:rPr>
+          <w:rFonts w:ascii="Consolas" w:hAnsi="Consolas" w:cs="Consolas"/>
+          <w:color w:val="000000"/>
+          <w:sz w:val="19"/>
+          <w:szCs w:val="19"/>
+          <w:highlight w:val="white"/>
+        </w:rPr>
+      </w:pPr>
+      <w:r>
+        <w:rPr>
+          <w:rFonts w:ascii="Consolas" w:hAnsi="Consolas" w:cs="Consolas"/>
+          <w:color w:val="008000"/>
+          <w:sz w:val="19"/>
+          <w:szCs w:val="19"/>
+          <w:highlight w:val="white"/>
+        </w:rPr>
+        <w:tab/>
+        <w:t xml:space="preserve">Aangezien er bij </w:t>
+      </w:r>
+      <w:proofErr w:type="spellStart"/>
+      <w:r>
+        <w:rPr>
+          <w:rFonts w:ascii="Consolas" w:hAnsi="Consolas" w:cs="Consolas"/>
+          <w:color w:val="008000"/>
+          <w:sz w:val="19"/>
+          <w:szCs w:val="19"/>
+          <w:highlight w:val="white"/>
+        </w:rPr>
+        <w:t>constraint</w:t>
+      </w:r>
+      <w:proofErr w:type="spellEnd"/>
+      <w:r>
+        <w:rPr>
+          <w:rFonts w:ascii="Consolas" w:hAnsi="Consolas" w:cs="Consolas"/>
+          <w:color w:val="008000"/>
+          <w:sz w:val="19"/>
+          <w:szCs w:val="19"/>
+          <w:highlight w:val="white"/>
+        </w:rPr>
+        <w:t xml:space="preserve"> 11 gebruik gemaakt wordt van een </w:t>
+      </w:r>
+      <w:proofErr w:type="spellStart"/>
+      <w:r>
+        <w:rPr>
+          <w:rFonts w:ascii="Consolas" w:hAnsi="Consolas" w:cs="Consolas"/>
+          <w:color w:val="008000"/>
+          <w:sz w:val="19"/>
+          <w:szCs w:val="19"/>
+          <w:highlight w:val="white"/>
+        </w:rPr>
+        <w:t>stored</w:t>
+      </w:r>
+      <w:proofErr w:type="spellEnd"/>
+      <w:r>
+        <w:rPr>
+          <w:rFonts w:ascii="Consolas" w:hAnsi="Consolas" w:cs="Consolas"/>
+          <w:color w:val="008000"/>
+          <w:sz w:val="19"/>
+          <w:szCs w:val="19"/>
+          <w:highlight w:val="white"/>
+        </w:rPr>
+        <w:t xml:space="preserve"> procedure die</w:t>
+      </w:r>
+    </w:p>
+    <w:p>
+      <w:pPr>
+        <w:autoSpaceDE w:val="0"/>
+        <w:autoSpaceDN w:val="0"/>
+        <w:adjustRightInd w:val="0"/>
+        <w:spacing w:after="0" w:line="240" w:lineRule="auto"/>
+        <w:rPr>
+          <w:rFonts w:ascii="Consolas" w:hAnsi="Consolas" w:cs="Consolas"/>
+          <w:color w:val="000000"/>
+          <w:sz w:val="19"/>
+          <w:szCs w:val="19"/>
+          <w:highlight w:val="white"/>
+        </w:rPr>
+      </w:pPr>
+      <w:r>
+        <w:rPr>
+          <w:rFonts w:ascii="Consolas" w:hAnsi="Consolas" w:cs="Consolas"/>
+          <w:color w:val="008000"/>
+          <w:sz w:val="19"/>
+          <w:szCs w:val="19"/>
+          <w:highlight w:val="white"/>
+        </w:rPr>
+        <w:tab/>
+        <w:t xml:space="preserve">er voor zorgt dat er een </w:t>
+      </w:r>
+      <w:proofErr w:type="spellStart"/>
+      <w:r>
+        <w:rPr>
+          <w:rFonts w:ascii="Consolas" w:hAnsi="Consolas" w:cs="Consolas"/>
+          <w:color w:val="008000"/>
+          <w:sz w:val="19"/>
+          <w:szCs w:val="19"/>
+          <w:highlight w:val="white"/>
+        </w:rPr>
+        <w:t>insert</w:t>
+      </w:r>
+      <w:proofErr w:type="spellEnd"/>
+      <w:r>
+        <w:rPr>
+          <w:rFonts w:ascii="Consolas" w:hAnsi="Consolas" w:cs="Consolas"/>
+          <w:color w:val="008000"/>
+          <w:sz w:val="19"/>
+          <w:szCs w:val="19"/>
+          <w:highlight w:val="white"/>
+        </w:rPr>
+        <w:t xml:space="preserve"> gedaan wordt in de </w:t>
+      </w:r>
+      <w:proofErr w:type="spellStart"/>
+      <w:r>
+        <w:rPr>
+          <w:rFonts w:ascii="Consolas" w:hAnsi="Consolas" w:cs="Consolas"/>
+          <w:color w:val="008000"/>
+          <w:sz w:val="19"/>
+          <w:szCs w:val="19"/>
+          <w:highlight w:val="white"/>
+        </w:rPr>
+        <w:t>offr</w:t>
+      </w:r>
+      <w:proofErr w:type="spellEnd"/>
+      <w:r>
+        <w:rPr>
+          <w:rFonts w:ascii="Consolas" w:hAnsi="Consolas" w:cs="Consolas"/>
+          <w:color w:val="008000"/>
+          <w:sz w:val="19"/>
+          <w:szCs w:val="19"/>
+          <w:highlight w:val="white"/>
+        </w:rPr>
+        <w:t xml:space="preserve"> tabel, is er bij deze</w:t>
+      </w:r>
+    </w:p>
+    <w:p>
+      <w:pPr>
+        <w:autoSpaceDE w:val="0"/>
+        <w:autoSpaceDN w:val="0"/>
+        <w:adjustRightInd w:val="0"/>
+        <w:spacing w:after="0" w:line="240" w:lineRule="auto"/>
+        <w:rPr>
+          <w:rFonts w:ascii="Consolas" w:hAnsi="Consolas" w:cs="Consolas"/>
+          <w:color w:val="000000"/>
+          <w:sz w:val="19"/>
+          <w:szCs w:val="19"/>
+          <w:highlight w:val="white"/>
+        </w:rPr>
+      </w:pPr>
+      <w:r>
+        <w:rPr>
+          <w:rFonts w:ascii="Consolas" w:hAnsi="Consolas" w:cs="Consolas"/>
+          <w:color w:val="008000"/>
+          <w:sz w:val="19"/>
+          <w:szCs w:val="19"/>
+          <w:highlight w:val="white"/>
+        </w:rPr>
+        <w:tab/>
+      </w:r>
+      <w:proofErr w:type="spellStart"/>
+      <w:r>
+        <w:rPr>
+          <w:rFonts w:ascii="Consolas" w:hAnsi="Consolas" w:cs="Consolas"/>
+          <w:color w:val="008000"/>
+          <w:sz w:val="19"/>
+          <w:szCs w:val="19"/>
+          <w:highlight w:val="white"/>
+        </w:rPr>
+        <w:t>constraint</w:t>
+      </w:r>
+      <w:proofErr w:type="spellEnd"/>
+      <w:r>
+        <w:rPr>
+          <w:rFonts w:ascii="Consolas" w:hAnsi="Consolas" w:cs="Consolas"/>
+          <w:color w:val="008000"/>
+          <w:sz w:val="19"/>
+          <w:szCs w:val="19"/>
+          <w:highlight w:val="white"/>
+        </w:rPr>
+        <w:t xml:space="preserve"> voor gekozen om een trigger toe te passen. Dit zodat er geen </w:t>
+      </w:r>
+    </w:p>
+    <w:p>
+      <w:pPr>
+        <w:autoSpaceDE w:val="0"/>
+        <w:autoSpaceDN w:val="0"/>
+        <w:adjustRightInd w:val="0"/>
+        <w:spacing w:after="0" w:line="240" w:lineRule="auto"/>
+        <w:rPr>
+          <w:rFonts w:ascii="Consolas" w:hAnsi="Consolas" w:cs="Consolas"/>
+          <w:color w:val="000000"/>
+          <w:sz w:val="19"/>
+          <w:szCs w:val="19"/>
+          <w:highlight w:val="white"/>
+        </w:rPr>
+      </w:pPr>
+      <w:r>
+        <w:rPr>
+          <w:rFonts w:ascii="Consolas" w:hAnsi="Consolas" w:cs="Consolas"/>
+          <w:color w:val="008000"/>
+          <w:sz w:val="19"/>
+          <w:szCs w:val="19"/>
+          <w:highlight w:val="white"/>
+        </w:rPr>
+        <w:tab/>
+        <w:t xml:space="preserve">onduidelijkheid </w:t>
+      </w:r>
+      <w:proofErr w:type="spellStart"/>
+      <w:r>
+        <w:rPr>
+          <w:rFonts w:ascii="Consolas" w:hAnsi="Consolas" w:cs="Consolas"/>
+          <w:color w:val="008000"/>
+          <w:sz w:val="19"/>
+          <w:szCs w:val="19"/>
+          <w:highlight w:val="white"/>
+        </w:rPr>
+        <w:t>onstaat</w:t>
+      </w:r>
+      <w:proofErr w:type="spellEnd"/>
+      <w:r>
+        <w:rPr>
+          <w:rFonts w:ascii="Consolas" w:hAnsi="Consolas" w:cs="Consolas"/>
+          <w:color w:val="008000"/>
+          <w:sz w:val="19"/>
+          <w:szCs w:val="19"/>
+          <w:highlight w:val="white"/>
+        </w:rPr>
+        <w:t xml:space="preserve"> over welke </w:t>
+      </w:r>
+      <w:proofErr w:type="spellStart"/>
+      <w:r>
+        <w:rPr>
+          <w:rFonts w:ascii="Consolas" w:hAnsi="Consolas" w:cs="Consolas"/>
+          <w:color w:val="008000"/>
+          <w:sz w:val="19"/>
+          <w:szCs w:val="19"/>
+          <w:highlight w:val="white"/>
+        </w:rPr>
+        <w:t>stored</w:t>
+      </w:r>
+      <w:proofErr w:type="spellEnd"/>
+      <w:r>
+        <w:rPr>
+          <w:rFonts w:ascii="Consolas" w:hAnsi="Consolas" w:cs="Consolas"/>
+          <w:color w:val="008000"/>
+          <w:sz w:val="19"/>
+          <w:szCs w:val="19"/>
+          <w:highlight w:val="white"/>
+        </w:rPr>
+        <w:t xml:space="preserve"> procedure er gebruikt moet gaan</w:t>
+      </w:r>
+    </w:p>
+    <w:p>
+      <w:pPr>
+        <w:autoSpaceDE w:val="0"/>
+        <w:autoSpaceDN w:val="0"/>
+        <w:adjustRightInd w:val="0"/>
+        <w:spacing w:after="0" w:line="240" w:lineRule="auto"/>
+        <w:rPr>
+          <w:rFonts w:ascii="Consolas" w:hAnsi="Consolas" w:cs="Consolas"/>
+          <w:color w:val="000000"/>
+          <w:sz w:val="19"/>
+          <w:szCs w:val="19"/>
+          <w:highlight w:val="white"/>
+        </w:rPr>
+      </w:pPr>
+      <w:r>
+        <w:rPr>
+          <w:rFonts w:ascii="Consolas" w:hAnsi="Consolas" w:cs="Consolas"/>
+          <w:color w:val="008000"/>
+          <w:sz w:val="19"/>
+          <w:szCs w:val="19"/>
+          <w:highlight w:val="white"/>
+        </w:rPr>
+        <w:tab/>
+        <w:t>worden. Het zou ook een mogelijkheid zijn om de procedure bij 11 uit te breiden</w:t>
+      </w:r>
+    </w:p>
+    <w:p>
+      <w:pPr>
+        <w:autoSpaceDE w:val="0"/>
+        <w:autoSpaceDN w:val="0"/>
+        <w:adjustRightInd w:val="0"/>
+        <w:spacing w:after="0" w:line="240" w:lineRule="auto"/>
+        <w:rPr>
+          <w:rFonts w:ascii="Consolas" w:hAnsi="Consolas" w:cs="Consolas"/>
+          <w:color w:val="000000"/>
+          <w:sz w:val="19"/>
+          <w:szCs w:val="19"/>
+          <w:highlight w:val="white"/>
+        </w:rPr>
+      </w:pPr>
+      <w:r>
+        <w:rPr>
+          <w:rFonts w:ascii="Consolas" w:hAnsi="Consolas" w:cs="Consolas"/>
+          <w:color w:val="008000"/>
+          <w:sz w:val="19"/>
+          <w:szCs w:val="19"/>
+          <w:highlight w:val="white"/>
+        </w:rPr>
+        <w:tab/>
+        <w:t>maar voor de duidelijkheid is dit los getrokken.</w:t>
+      </w:r>
+    </w:p>
+    <w:p>
+      <w:pPr>
+        <w:autoSpaceDE w:val="0"/>
+        <w:autoSpaceDN w:val="0"/>
+        <w:adjustRightInd w:val="0"/>
+        <w:spacing w:after="0" w:line="240" w:lineRule="auto"/>
+        <w:rPr>
+          <w:rFonts w:ascii="Consolas" w:hAnsi="Consolas" w:cs="Consolas"/>
+          <w:color w:val="000000"/>
+          <w:sz w:val="19"/>
+          <w:szCs w:val="19"/>
+          <w:highlight w:val="white"/>
+        </w:rPr>
+      </w:pPr>
+      <w:r>
+        <w:rPr>
+          <w:rFonts w:ascii="Consolas" w:hAnsi="Consolas" w:cs="Consolas"/>
+          <w:color w:val="008000"/>
+          <w:sz w:val="19"/>
+          <w:szCs w:val="19"/>
+          <w:highlight w:val="white"/>
+        </w:rPr>
+        <w:t>*******************************************************************************************/</w:t>
+      </w:r>
+    </w:p>
+    <w:p>
+      <w:pPr>
+        <w:autoSpaceDE w:val="0"/>
+        <w:autoSpaceDN w:val="0"/>
+        <w:adjustRightInd w:val="0"/>
+        <w:spacing w:after="0" w:line="240" w:lineRule="auto"/>
+        <w:rPr>
+          <w:rFonts w:ascii="Consolas" w:hAnsi="Consolas" w:cs="Consolas"/>
+          <w:color w:val="000000"/>
+          <w:sz w:val="19"/>
+          <w:szCs w:val="19"/>
+          <w:highlight w:val="white"/>
+        </w:rPr>
+      </w:pPr>
+      <w:r>
+        <w:rPr>
+          <w:rFonts w:ascii="Consolas" w:hAnsi="Consolas" w:cs="Consolas"/>
+          <w:color w:val="0000FF"/>
+          <w:sz w:val="19"/>
+          <w:szCs w:val="19"/>
+          <w:highlight w:val="white"/>
+        </w:rPr>
+        <w:t>IF</w:t>
+      </w:r>
+      <w:r>
+        <w:rPr>
+          <w:rFonts w:ascii="Consolas" w:hAnsi="Consolas" w:cs="Consolas"/>
+          <w:color w:val="000000"/>
+          <w:sz w:val="19"/>
+          <w:szCs w:val="19"/>
+          <w:highlight w:val="white"/>
+        </w:rPr>
+        <w:t xml:space="preserve"> </w:t>
+      </w:r>
+      <w:r>
+        <w:rPr>
+          <w:rFonts w:ascii="Consolas" w:hAnsi="Consolas" w:cs="Consolas"/>
+          <w:color w:val="FF00FF"/>
+          <w:sz w:val="19"/>
+          <w:szCs w:val="19"/>
+          <w:highlight w:val="white"/>
+        </w:rPr>
+        <w:t>OBJECT_ID</w:t>
+      </w:r>
+      <w:r>
+        <w:rPr>
+          <w:rFonts w:ascii="Consolas" w:hAnsi="Consolas" w:cs="Consolas"/>
+          <w:color w:val="808080"/>
+          <w:sz w:val="19"/>
+          <w:szCs w:val="19"/>
+          <w:highlight w:val="white"/>
+        </w:rPr>
+        <w:t>(</w:t>
+      </w:r>
+      <w:r>
+        <w:rPr>
+          <w:rFonts w:ascii="Consolas" w:hAnsi="Consolas" w:cs="Consolas"/>
+          <w:color w:val="FF0000"/>
+          <w:sz w:val="19"/>
+          <w:szCs w:val="19"/>
+          <w:highlight w:val="white"/>
+        </w:rPr>
+        <w:t>'</w:t>
+      </w:r>
+      <w:proofErr w:type="spellStart"/>
+      <w:r>
+        <w:rPr>
+          <w:rFonts w:ascii="Consolas" w:hAnsi="Consolas" w:cs="Consolas"/>
+          <w:color w:val="FF0000"/>
+          <w:sz w:val="19"/>
+          <w:szCs w:val="19"/>
+          <w:highlight w:val="white"/>
+        </w:rPr>
+        <w:t>dbo.ofr_unq</w:t>
+      </w:r>
+      <w:proofErr w:type="spellEnd"/>
+      <w:r>
+        <w:rPr>
+          <w:rFonts w:ascii="Consolas" w:hAnsi="Consolas" w:cs="Consolas"/>
+          <w:color w:val="FF0000"/>
+          <w:sz w:val="19"/>
+          <w:szCs w:val="19"/>
+          <w:highlight w:val="white"/>
+        </w:rPr>
+        <w:t>'</w:t>
+      </w:r>
+      <w:r>
+        <w:rPr>
+          <w:rFonts w:ascii="Consolas" w:hAnsi="Consolas" w:cs="Consolas"/>
+          <w:color w:val="808080"/>
+          <w:sz w:val="19"/>
+          <w:szCs w:val="19"/>
+          <w:highlight w:val="white"/>
+        </w:rPr>
+        <w:t>,</w:t>
+      </w:r>
+      <w:r>
+        <w:rPr>
+          <w:rFonts w:ascii="Consolas" w:hAnsi="Consolas" w:cs="Consolas"/>
+          <w:color w:val="000000"/>
+          <w:sz w:val="19"/>
+          <w:szCs w:val="19"/>
+          <w:highlight w:val="white"/>
+        </w:rPr>
+        <w:t xml:space="preserve"> </w:t>
+      </w:r>
+      <w:r>
+        <w:rPr>
+          <w:rFonts w:ascii="Consolas" w:hAnsi="Consolas" w:cs="Consolas"/>
+          <w:color w:val="FF0000"/>
+          <w:sz w:val="19"/>
+          <w:szCs w:val="19"/>
+          <w:highlight w:val="white"/>
+        </w:rPr>
+        <w:t>'UQ'</w:t>
+      </w:r>
+      <w:r>
+        <w:rPr>
+          <w:rFonts w:ascii="Consolas" w:hAnsi="Consolas" w:cs="Consolas"/>
+          <w:color w:val="808080"/>
+          <w:sz w:val="19"/>
+          <w:szCs w:val="19"/>
+          <w:highlight w:val="white"/>
+        </w:rPr>
+        <w:t>)</w:t>
+      </w:r>
+      <w:r>
+        <w:rPr>
+          <w:rFonts w:ascii="Consolas" w:hAnsi="Consolas" w:cs="Consolas"/>
+          <w:color w:val="000000"/>
+          <w:sz w:val="19"/>
+          <w:szCs w:val="19"/>
+          <w:highlight w:val="white"/>
+        </w:rPr>
+        <w:t xml:space="preserve"> </w:t>
+      </w:r>
+      <w:r>
+        <w:rPr>
+          <w:rFonts w:ascii="Consolas" w:hAnsi="Consolas" w:cs="Consolas"/>
+          <w:color w:val="808080"/>
+          <w:sz w:val="19"/>
+          <w:szCs w:val="19"/>
+          <w:highlight w:val="white"/>
+        </w:rPr>
+        <w:t>IS</w:t>
+      </w:r>
+      <w:r>
+        <w:rPr>
+          <w:rFonts w:ascii="Consolas" w:hAnsi="Consolas" w:cs="Consolas"/>
+          <w:color w:val="000000"/>
+          <w:sz w:val="19"/>
+          <w:szCs w:val="19"/>
+          <w:highlight w:val="white"/>
+        </w:rPr>
+        <w:t xml:space="preserve"> </w:t>
+      </w:r>
+      <w:r>
+        <w:rPr>
+          <w:rFonts w:ascii="Consolas" w:hAnsi="Consolas" w:cs="Consolas"/>
+          <w:color w:val="808080"/>
+          <w:sz w:val="19"/>
+          <w:szCs w:val="19"/>
+          <w:highlight w:val="white"/>
+        </w:rPr>
+        <w:t>NOT</w:t>
+      </w:r>
+      <w:r>
+        <w:rPr>
+          <w:rFonts w:ascii="Consolas" w:hAnsi="Consolas" w:cs="Consolas"/>
+          <w:color w:val="000000"/>
+          <w:sz w:val="19"/>
+          <w:szCs w:val="19"/>
+          <w:highlight w:val="white"/>
+        </w:rPr>
+        <w:t xml:space="preserve"> </w:t>
+      </w:r>
+      <w:r>
+        <w:rPr>
+          <w:rFonts w:ascii="Consolas" w:hAnsi="Consolas" w:cs="Consolas"/>
+          <w:color w:val="808080"/>
+          <w:sz w:val="19"/>
+          <w:szCs w:val="19"/>
+          <w:highlight w:val="white"/>
+        </w:rPr>
+        <w:t>NULL</w:t>
+      </w:r>
+      <w:r>
+        <w:rPr>
+          <w:rFonts w:ascii="Consolas" w:hAnsi="Consolas" w:cs="Consolas"/>
+          <w:color w:val="000000"/>
+          <w:sz w:val="19"/>
+          <w:szCs w:val="19"/>
+          <w:highlight w:val="white"/>
+        </w:rPr>
+        <w:t xml:space="preserve"> </w:t>
+      </w:r>
+      <w:r>
+        <w:rPr>
+          <w:rFonts w:ascii="Consolas" w:hAnsi="Consolas" w:cs="Consolas"/>
+          <w:color w:val="008000"/>
+          <w:sz w:val="19"/>
+          <w:szCs w:val="19"/>
+          <w:highlight w:val="white"/>
+        </w:rPr>
+        <w:t xml:space="preserve">--Deze </w:t>
+      </w:r>
+      <w:proofErr w:type="spellStart"/>
+      <w:r>
+        <w:rPr>
+          <w:rFonts w:ascii="Consolas" w:hAnsi="Consolas" w:cs="Consolas"/>
+          <w:color w:val="008000"/>
+          <w:sz w:val="19"/>
+          <w:szCs w:val="19"/>
+          <w:highlight w:val="white"/>
+        </w:rPr>
+        <w:t>constraint</w:t>
+      </w:r>
+      <w:proofErr w:type="spellEnd"/>
+      <w:r>
+        <w:rPr>
+          <w:rFonts w:ascii="Consolas" w:hAnsi="Consolas" w:cs="Consolas"/>
+          <w:color w:val="008000"/>
+          <w:sz w:val="19"/>
+          <w:szCs w:val="19"/>
+          <w:highlight w:val="white"/>
+        </w:rPr>
+        <w:t xml:space="preserve"> moest verwijderd worden om vervolgens zelf een uitgebreidere versie ervan te implementeren</w:t>
+      </w:r>
+    </w:p>
+    <w:p>
+      <w:pPr>
+        <w:autoSpaceDE w:val="0"/>
+        <w:autoSpaceDN w:val="0"/>
+        <w:adjustRightInd w:val="0"/>
+        <w:spacing w:after="0" w:line="240" w:lineRule="auto"/>
+        <w:rPr>
+          <w:rFonts w:ascii="Consolas" w:hAnsi="Consolas" w:cs="Consolas"/>
+          <w:color w:val="000000"/>
+          <w:sz w:val="19"/>
+          <w:szCs w:val="19"/>
+          <w:highlight w:val="white"/>
+        </w:rPr>
+      </w:pPr>
+      <w:r>
+        <w:rPr>
+          <w:rFonts w:ascii="Consolas" w:hAnsi="Consolas" w:cs="Consolas"/>
+          <w:color w:val="000000"/>
+          <w:sz w:val="19"/>
+          <w:szCs w:val="19"/>
+          <w:highlight w:val="white"/>
+        </w:rPr>
+        <w:tab/>
+      </w:r>
+      <w:r>
+        <w:rPr>
+          <w:rFonts w:ascii="Consolas" w:hAnsi="Consolas" w:cs="Consolas"/>
+          <w:color w:val="0000FF"/>
+          <w:sz w:val="19"/>
+          <w:szCs w:val="19"/>
+          <w:highlight w:val="white"/>
+        </w:rPr>
+        <w:t>ALTER</w:t>
+      </w:r>
+      <w:r>
+        <w:rPr>
+          <w:rFonts w:ascii="Consolas" w:hAnsi="Consolas" w:cs="Consolas"/>
+          <w:color w:val="000000"/>
+          <w:sz w:val="19"/>
+          <w:szCs w:val="19"/>
+          <w:highlight w:val="white"/>
+        </w:rPr>
+        <w:t xml:space="preserve"> </w:t>
+      </w:r>
+      <w:r>
+        <w:rPr>
+          <w:rFonts w:ascii="Consolas" w:hAnsi="Consolas" w:cs="Consolas"/>
+          <w:color w:val="0000FF"/>
+          <w:sz w:val="19"/>
+          <w:szCs w:val="19"/>
+          <w:highlight w:val="white"/>
+        </w:rPr>
+        <w:t>TABLE</w:t>
+      </w:r>
+      <w:r>
+        <w:rPr>
+          <w:rFonts w:ascii="Consolas" w:hAnsi="Consolas" w:cs="Consolas"/>
+          <w:color w:val="000000"/>
+          <w:sz w:val="19"/>
+          <w:szCs w:val="19"/>
+          <w:highlight w:val="white"/>
+        </w:rPr>
+        <w:t xml:space="preserve"> </w:t>
+      </w:r>
+      <w:proofErr w:type="spellStart"/>
+      <w:r>
+        <w:rPr>
+          <w:rFonts w:ascii="Consolas" w:hAnsi="Consolas" w:cs="Consolas"/>
+          <w:color w:val="000000"/>
+          <w:sz w:val="19"/>
+          <w:szCs w:val="19"/>
+          <w:highlight w:val="white"/>
+        </w:rPr>
+        <w:t>offr</w:t>
+      </w:r>
+      <w:proofErr w:type="spellEnd"/>
+      <w:r>
+        <w:rPr>
+          <w:rFonts w:ascii="Consolas" w:hAnsi="Consolas" w:cs="Consolas"/>
+          <w:color w:val="000000"/>
+          <w:sz w:val="19"/>
+          <w:szCs w:val="19"/>
+          <w:highlight w:val="white"/>
+        </w:rPr>
+        <w:t xml:space="preserve"> </w:t>
+      </w:r>
+      <w:r>
+        <w:rPr>
+          <w:rFonts w:ascii="Consolas" w:hAnsi="Consolas" w:cs="Consolas"/>
+          <w:color w:val="0000FF"/>
+          <w:sz w:val="19"/>
+          <w:szCs w:val="19"/>
+          <w:highlight w:val="white"/>
+        </w:rPr>
+        <w:t>DROP</w:t>
+      </w:r>
+      <w:r>
+        <w:rPr>
+          <w:rFonts w:ascii="Consolas" w:hAnsi="Consolas" w:cs="Consolas"/>
+          <w:color w:val="000000"/>
+          <w:sz w:val="19"/>
+          <w:szCs w:val="19"/>
+          <w:highlight w:val="white"/>
+        </w:rPr>
+        <w:t xml:space="preserve"> </w:t>
+      </w:r>
+      <w:r>
+        <w:rPr>
+          <w:rFonts w:ascii="Consolas" w:hAnsi="Consolas" w:cs="Consolas"/>
+          <w:color w:val="0000FF"/>
+          <w:sz w:val="19"/>
+          <w:szCs w:val="19"/>
+          <w:highlight w:val="white"/>
+        </w:rPr>
+        <w:t>CONSTRAINT</w:t>
+      </w:r>
+      <w:r>
+        <w:rPr>
+          <w:rFonts w:ascii="Consolas" w:hAnsi="Consolas" w:cs="Consolas"/>
+          <w:color w:val="000000"/>
+          <w:sz w:val="19"/>
+          <w:szCs w:val="19"/>
+          <w:highlight w:val="white"/>
+        </w:rPr>
+        <w:t xml:space="preserve"> </w:t>
+      </w:r>
+      <w:proofErr w:type="spellStart"/>
+      <w:r>
+        <w:rPr>
+          <w:rFonts w:ascii="Consolas" w:hAnsi="Consolas" w:cs="Consolas"/>
+          <w:color w:val="000000"/>
+          <w:sz w:val="19"/>
+          <w:szCs w:val="19"/>
+          <w:highlight w:val="white"/>
+        </w:rPr>
+        <w:t>ofr_unq</w:t>
+      </w:r>
+      <w:proofErr w:type="spellEnd"/>
+    </w:p>
+    <w:p>
+      <w:pPr>
+        <w:autoSpaceDE w:val="0"/>
+        <w:autoSpaceDN w:val="0"/>
+        <w:adjustRightInd w:val="0"/>
+        <w:spacing w:after="0" w:line="240" w:lineRule="auto"/>
+        <w:rPr>
+          <w:rFonts w:ascii="Consolas" w:hAnsi="Consolas" w:cs="Consolas"/>
+          <w:color w:val="000000"/>
+          <w:sz w:val="19"/>
+          <w:szCs w:val="19"/>
+          <w:highlight w:val="white"/>
+        </w:rPr>
+      </w:pPr>
+    </w:p>
+    <w:p>
+      <w:pPr>
+        <w:autoSpaceDE w:val="0"/>
+        <w:autoSpaceDN w:val="0"/>
+        <w:adjustRightInd w:val="0"/>
+        <w:spacing w:after="0" w:line="240" w:lineRule="auto"/>
+        <w:rPr>
+          <w:rFonts w:ascii="Consolas" w:hAnsi="Consolas" w:cs="Consolas"/>
+          <w:color w:val="000000"/>
+          <w:sz w:val="19"/>
+          <w:szCs w:val="19"/>
+          <w:highlight w:val="white"/>
+        </w:rPr>
+      </w:pPr>
+      <w:r>
+        <w:rPr>
+          <w:rFonts w:ascii="Consolas" w:hAnsi="Consolas" w:cs="Consolas"/>
+          <w:color w:val="0000FF"/>
+          <w:sz w:val="19"/>
+          <w:szCs w:val="19"/>
+          <w:highlight w:val="white"/>
+        </w:rPr>
+        <w:t>GO</w:t>
+      </w:r>
+    </w:p>
+    <w:p>
+      <w:pPr>
+        <w:autoSpaceDE w:val="0"/>
+        <w:autoSpaceDN w:val="0"/>
+        <w:adjustRightInd w:val="0"/>
+        <w:spacing w:after="0" w:line="240" w:lineRule="auto"/>
+        <w:rPr>
+          <w:rFonts w:ascii="Consolas" w:hAnsi="Consolas" w:cs="Consolas"/>
+          <w:color w:val="000000"/>
+          <w:sz w:val="19"/>
+          <w:szCs w:val="19"/>
+          <w:highlight w:val="white"/>
+        </w:rPr>
+      </w:pPr>
+      <w:r>
+        <w:rPr>
+          <w:rFonts w:ascii="Consolas" w:hAnsi="Consolas" w:cs="Consolas"/>
+          <w:color w:val="0000FF"/>
+          <w:sz w:val="19"/>
+          <w:szCs w:val="19"/>
+          <w:highlight w:val="white"/>
+        </w:rPr>
+        <w:t>CREATE</w:t>
+      </w:r>
+      <w:r>
+        <w:rPr>
+          <w:rFonts w:ascii="Consolas" w:hAnsi="Consolas" w:cs="Consolas"/>
+          <w:color w:val="000000"/>
+          <w:sz w:val="19"/>
+          <w:szCs w:val="19"/>
+          <w:highlight w:val="white"/>
+        </w:rPr>
+        <w:t xml:space="preserve"> </w:t>
+      </w:r>
+      <w:r>
+        <w:rPr>
+          <w:rFonts w:ascii="Consolas" w:hAnsi="Consolas" w:cs="Consolas"/>
+          <w:color w:val="808080"/>
+          <w:sz w:val="19"/>
+          <w:szCs w:val="19"/>
+          <w:highlight w:val="white"/>
+        </w:rPr>
+        <w:t>OR</w:t>
+      </w:r>
+      <w:r>
+        <w:rPr>
+          <w:rFonts w:ascii="Consolas" w:hAnsi="Consolas" w:cs="Consolas"/>
+          <w:color w:val="000000"/>
+          <w:sz w:val="19"/>
+          <w:szCs w:val="19"/>
+          <w:highlight w:val="white"/>
+        </w:rPr>
+        <w:t xml:space="preserve"> </w:t>
+      </w:r>
+      <w:r>
+        <w:rPr>
+          <w:rFonts w:ascii="Consolas" w:hAnsi="Consolas" w:cs="Consolas"/>
+          <w:color w:val="0000FF"/>
+          <w:sz w:val="19"/>
+          <w:szCs w:val="19"/>
+          <w:highlight w:val="white"/>
+        </w:rPr>
+        <w:t>ALTER</w:t>
+      </w:r>
+      <w:r>
+        <w:rPr>
+          <w:rFonts w:ascii="Consolas" w:hAnsi="Consolas" w:cs="Consolas"/>
+          <w:color w:val="000000"/>
+          <w:sz w:val="19"/>
+          <w:szCs w:val="19"/>
+          <w:highlight w:val="white"/>
+        </w:rPr>
+        <w:t xml:space="preserve"> </w:t>
+      </w:r>
+      <w:r>
+        <w:rPr>
+          <w:rFonts w:ascii="Consolas" w:hAnsi="Consolas" w:cs="Consolas"/>
+          <w:color w:val="0000FF"/>
+          <w:sz w:val="19"/>
+          <w:szCs w:val="19"/>
+          <w:highlight w:val="white"/>
+        </w:rPr>
+        <w:t>TRIGGER</w:t>
+      </w:r>
+      <w:r>
+        <w:rPr>
+          <w:rFonts w:ascii="Consolas" w:hAnsi="Consolas" w:cs="Consolas"/>
+          <w:color w:val="000000"/>
+          <w:sz w:val="19"/>
+          <w:szCs w:val="19"/>
+          <w:highlight w:val="white"/>
+        </w:rPr>
+        <w:t xml:space="preserve"> </w:t>
+      </w:r>
+      <w:proofErr w:type="spellStart"/>
+      <w:r>
+        <w:rPr>
+          <w:rFonts w:ascii="Consolas" w:hAnsi="Consolas" w:cs="Consolas"/>
+          <w:color w:val="000000"/>
+          <w:sz w:val="19"/>
+          <w:szCs w:val="19"/>
+          <w:highlight w:val="white"/>
+        </w:rPr>
+        <w:t>utr_UniqueStartTrainer</w:t>
+      </w:r>
+      <w:proofErr w:type="spellEnd"/>
+    </w:p>
+    <w:p>
+      <w:pPr>
+        <w:autoSpaceDE w:val="0"/>
+        <w:autoSpaceDN w:val="0"/>
+        <w:adjustRightInd w:val="0"/>
+        <w:spacing w:after="0" w:line="240" w:lineRule="auto"/>
+        <w:rPr>
+          <w:rFonts w:ascii="Consolas" w:hAnsi="Consolas" w:cs="Consolas"/>
+          <w:color w:val="000000"/>
+          <w:sz w:val="19"/>
+          <w:szCs w:val="19"/>
+          <w:highlight w:val="white"/>
+        </w:rPr>
+      </w:pPr>
+      <w:r>
+        <w:rPr>
+          <w:rFonts w:ascii="Consolas" w:hAnsi="Consolas" w:cs="Consolas"/>
+          <w:color w:val="000000"/>
+          <w:sz w:val="19"/>
+          <w:szCs w:val="19"/>
+          <w:highlight w:val="white"/>
+        </w:rPr>
+        <w:tab/>
+      </w:r>
+      <w:r>
+        <w:rPr>
+          <w:rFonts w:ascii="Consolas" w:hAnsi="Consolas" w:cs="Consolas"/>
+          <w:color w:val="0000FF"/>
+          <w:sz w:val="19"/>
+          <w:szCs w:val="19"/>
+          <w:highlight w:val="white"/>
+        </w:rPr>
+        <w:t>ON</w:t>
+      </w:r>
+      <w:r>
+        <w:rPr>
+          <w:rFonts w:ascii="Consolas" w:hAnsi="Consolas" w:cs="Consolas"/>
+          <w:color w:val="000000"/>
+          <w:sz w:val="19"/>
+          <w:szCs w:val="19"/>
+          <w:highlight w:val="white"/>
+        </w:rPr>
+        <w:t xml:space="preserve"> </w:t>
+      </w:r>
+      <w:proofErr w:type="spellStart"/>
+      <w:r>
+        <w:rPr>
+          <w:rFonts w:ascii="Consolas" w:hAnsi="Consolas" w:cs="Consolas"/>
+          <w:color w:val="000000"/>
+          <w:sz w:val="19"/>
+          <w:szCs w:val="19"/>
+          <w:highlight w:val="white"/>
+        </w:rPr>
+        <w:t>offr</w:t>
+      </w:r>
+      <w:proofErr w:type="spellEnd"/>
+    </w:p>
+    <w:p>
+      <w:pPr>
+        <w:autoSpaceDE w:val="0"/>
+        <w:autoSpaceDN w:val="0"/>
+        <w:adjustRightInd w:val="0"/>
+        <w:spacing w:after="0" w:line="240" w:lineRule="auto"/>
+        <w:rPr>
+          <w:rFonts w:ascii="Consolas" w:hAnsi="Consolas" w:cs="Consolas"/>
+          <w:color w:val="000000"/>
+          <w:sz w:val="19"/>
+          <w:szCs w:val="19"/>
+          <w:highlight w:val="white"/>
+        </w:rPr>
+      </w:pPr>
+      <w:r>
+        <w:rPr>
+          <w:rFonts w:ascii="Consolas" w:hAnsi="Consolas" w:cs="Consolas"/>
+          <w:color w:val="000000"/>
+          <w:sz w:val="19"/>
+          <w:szCs w:val="19"/>
+          <w:highlight w:val="white"/>
+        </w:rPr>
+        <w:tab/>
+      </w:r>
+      <w:r>
+        <w:rPr>
+          <w:rFonts w:ascii="Consolas" w:hAnsi="Consolas" w:cs="Consolas"/>
+          <w:color w:val="0000FF"/>
+          <w:sz w:val="19"/>
+          <w:szCs w:val="19"/>
+          <w:highlight w:val="white"/>
+        </w:rPr>
+        <w:t>AFTER</w:t>
+      </w:r>
+      <w:r>
+        <w:rPr>
+          <w:rFonts w:ascii="Consolas" w:hAnsi="Consolas" w:cs="Consolas"/>
+          <w:color w:val="000000"/>
+          <w:sz w:val="19"/>
+          <w:szCs w:val="19"/>
+          <w:highlight w:val="white"/>
+        </w:rPr>
+        <w:t xml:space="preserve"> </w:t>
+      </w:r>
+      <w:r>
+        <w:rPr>
+          <w:rFonts w:ascii="Consolas" w:hAnsi="Consolas" w:cs="Consolas"/>
+          <w:color w:val="0000FF"/>
+          <w:sz w:val="19"/>
+          <w:szCs w:val="19"/>
+          <w:highlight w:val="white"/>
+        </w:rPr>
+        <w:t>INSERT</w:t>
+      </w:r>
+      <w:r>
+        <w:rPr>
+          <w:rFonts w:ascii="Consolas" w:hAnsi="Consolas" w:cs="Consolas"/>
+          <w:color w:val="808080"/>
+          <w:sz w:val="19"/>
+          <w:szCs w:val="19"/>
+          <w:highlight w:val="white"/>
+        </w:rPr>
+        <w:t>,</w:t>
+      </w:r>
+      <w:r>
+        <w:rPr>
+          <w:rFonts w:ascii="Consolas" w:hAnsi="Consolas" w:cs="Consolas"/>
+          <w:color w:val="000000"/>
+          <w:sz w:val="19"/>
+          <w:szCs w:val="19"/>
+          <w:highlight w:val="white"/>
+        </w:rPr>
+        <w:t xml:space="preserve"> </w:t>
+      </w:r>
+      <w:r>
+        <w:rPr>
+          <w:rFonts w:ascii="Consolas" w:hAnsi="Consolas" w:cs="Consolas"/>
+          <w:color w:val="FF00FF"/>
+          <w:sz w:val="19"/>
+          <w:szCs w:val="19"/>
+          <w:highlight w:val="white"/>
+        </w:rPr>
+        <w:t>UPDATE</w:t>
+      </w:r>
+    </w:p>
+    <w:p>
+      <w:pPr>
+        <w:autoSpaceDE w:val="0"/>
+        <w:autoSpaceDN w:val="0"/>
+        <w:adjustRightInd w:val="0"/>
+        <w:spacing w:after="0" w:line="240" w:lineRule="auto"/>
+        <w:rPr>
+          <w:rFonts w:ascii="Consolas" w:hAnsi="Consolas" w:cs="Consolas"/>
+          <w:color w:val="000000"/>
+          <w:sz w:val="19"/>
+          <w:szCs w:val="19"/>
+          <w:highlight w:val="white"/>
+        </w:rPr>
+      </w:pPr>
+      <w:r>
+        <w:rPr>
+          <w:rFonts w:ascii="Consolas" w:hAnsi="Consolas" w:cs="Consolas"/>
+          <w:color w:val="0000FF"/>
+          <w:sz w:val="19"/>
+          <w:szCs w:val="19"/>
+          <w:highlight w:val="white"/>
+        </w:rPr>
+        <w:t>AS</w:t>
+      </w:r>
+    </w:p>
+    <w:p>
+      <w:pPr>
+        <w:autoSpaceDE w:val="0"/>
+        <w:autoSpaceDN w:val="0"/>
+        <w:adjustRightInd w:val="0"/>
+        <w:spacing w:after="0" w:line="240" w:lineRule="auto"/>
+        <w:rPr>
+          <w:rFonts w:ascii="Consolas" w:hAnsi="Consolas" w:cs="Consolas"/>
+          <w:color w:val="000000"/>
+          <w:sz w:val="19"/>
+          <w:szCs w:val="19"/>
+          <w:highlight w:val="white"/>
+        </w:rPr>
+      </w:pPr>
+      <w:r>
+        <w:rPr>
+          <w:rFonts w:ascii="Consolas" w:hAnsi="Consolas" w:cs="Consolas"/>
+          <w:color w:val="0000FF"/>
+          <w:sz w:val="19"/>
+          <w:szCs w:val="19"/>
+          <w:highlight w:val="white"/>
+        </w:rPr>
+        <w:t>BEGIN</w:t>
+      </w:r>
+      <w:r>
+        <w:rPr>
+          <w:rFonts w:ascii="Consolas" w:hAnsi="Consolas" w:cs="Consolas"/>
+          <w:color w:val="000000"/>
+          <w:sz w:val="19"/>
+          <w:szCs w:val="19"/>
+          <w:highlight w:val="white"/>
+        </w:rPr>
+        <w:t xml:space="preserve"> </w:t>
+      </w:r>
+    </w:p>
+    <w:p>
+      <w:pPr>
+        <w:autoSpaceDE w:val="0"/>
+        <w:autoSpaceDN w:val="0"/>
+        <w:adjustRightInd w:val="0"/>
+        <w:spacing w:after="0" w:line="240" w:lineRule="auto"/>
+        <w:rPr>
+          <w:rFonts w:ascii="Consolas" w:hAnsi="Consolas" w:cs="Consolas"/>
+          <w:color w:val="000000"/>
+          <w:sz w:val="19"/>
+          <w:szCs w:val="19"/>
+          <w:highlight w:val="white"/>
+        </w:rPr>
+      </w:pPr>
+      <w:r>
+        <w:rPr>
+          <w:rFonts w:ascii="Consolas" w:hAnsi="Consolas" w:cs="Consolas"/>
+          <w:color w:val="000000"/>
+          <w:sz w:val="19"/>
+          <w:szCs w:val="19"/>
+          <w:highlight w:val="white"/>
+        </w:rPr>
+        <w:tab/>
+      </w:r>
+      <w:r>
+        <w:rPr>
+          <w:rFonts w:ascii="Consolas" w:hAnsi="Consolas" w:cs="Consolas"/>
+          <w:color w:val="0000FF"/>
+          <w:sz w:val="19"/>
+          <w:szCs w:val="19"/>
+          <w:highlight w:val="white"/>
+        </w:rPr>
+        <w:t>BEGIN</w:t>
+      </w:r>
+      <w:r>
+        <w:rPr>
+          <w:rFonts w:ascii="Consolas" w:hAnsi="Consolas" w:cs="Consolas"/>
+          <w:color w:val="000000"/>
+          <w:sz w:val="19"/>
+          <w:szCs w:val="19"/>
+          <w:highlight w:val="white"/>
+        </w:rPr>
+        <w:t xml:space="preserve"> </w:t>
+      </w:r>
+      <w:r>
+        <w:rPr>
+          <w:rFonts w:ascii="Consolas" w:hAnsi="Consolas" w:cs="Consolas"/>
+          <w:color w:val="0000FF"/>
+          <w:sz w:val="19"/>
+          <w:szCs w:val="19"/>
+          <w:highlight w:val="white"/>
+        </w:rPr>
+        <w:t>TRY</w:t>
+      </w:r>
+    </w:p>
+    <w:p>
+      <w:pPr>
+        <w:autoSpaceDE w:val="0"/>
+        <w:autoSpaceDN w:val="0"/>
+        <w:adjustRightInd w:val="0"/>
+        <w:spacing w:after="0" w:line="240" w:lineRule="auto"/>
+        <w:rPr>
+          <w:rFonts w:ascii="Consolas" w:hAnsi="Consolas" w:cs="Consolas"/>
+          <w:color w:val="000000"/>
+          <w:sz w:val="19"/>
+          <w:szCs w:val="19"/>
+          <w:highlight w:val="white"/>
+        </w:rPr>
+      </w:pPr>
+      <w:r>
+        <w:rPr>
+          <w:rFonts w:ascii="Consolas" w:hAnsi="Consolas" w:cs="Consolas"/>
+          <w:color w:val="000000"/>
+          <w:sz w:val="19"/>
+          <w:szCs w:val="19"/>
+          <w:highlight w:val="white"/>
+        </w:rPr>
+        <w:tab/>
+      </w:r>
+      <w:r>
+        <w:rPr>
+          <w:rFonts w:ascii="Consolas" w:hAnsi="Consolas" w:cs="Consolas"/>
+          <w:color w:val="000000"/>
+          <w:sz w:val="19"/>
+          <w:szCs w:val="19"/>
+          <w:highlight w:val="white"/>
+        </w:rPr>
+        <w:tab/>
+      </w:r>
+      <w:r>
+        <w:rPr>
+          <w:rFonts w:ascii="Consolas" w:hAnsi="Consolas" w:cs="Consolas"/>
+          <w:color w:val="0000FF"/>
+          <w:sz w:val="19"/>
+          <w:szCs w:val="19"/>
+          <w:highlight w:val="white"/>
+        </w:rPr>
+        <w:t>SET</w:t>
+      </w:r>
+      <w:r>
+        <w:rPr>
+          <w:rFonts w:ascii="Consolas" w:hAnsi="Consolas" w:cs="Consolas"/>
+          <w:color w:val="000000"/>
+          <w:sz w:val="19"/>
+          <w:szCs w:val="19"/>
+          <w:highlight w:val="white"/>
+        </w:rPr>
+        <w:t xml:space="preserve"> </w:t>
+      </w:r>
+      <w:r>
+        <w:rPr>
+          <w:rFonts w:ascii="Consolas" w:hAnsi="Consolas" w:cs="Consolas"/>
+          <w:color w:val="0000FF"/>
+          <w:sz w:val="19"/>
+          <w:szCs w:val="19"/>
+          <w:highlight w:val="white"/>
+        </w:rPr>
+        <w:t>NOCOUNT</w:t>
+      </w:r>
+      <w:r>
+        <w:rPr>
+          <w:rFonts w:ascii="Consolas" w:hAnsi="Consolas" w:cs="Consolas"/>
+          <w:color w:val="000000"/>
+          <w:sz w:val="19"/>
+          <w:szCs w:val="19"/>
+          <w:highlight w:val="white"/>
+        </w:rPr>
+        <w:t xml:space="preserve"> </w:t>
+      </w:r>
+      <w:r>
+        <w:rPr>
+          <w:rFonts w:ascii="Consolas" w:hAnsi="Consolas" w:cs="Consolas"/>
+          <w:color w:val="0000FF"/>
+          <w:sz w:val="19"/>
+          <w:szCs w:val="19"/>
+          <w:highlight w:val="white"/>
+        </w:rPr>
+        <w:t>ON</w:t>
+      </w:r>
+    </w:p>
+    <w:p>
+      <w:pPr>
+        <w:autoSpaceDE w:val="0"/>
+        <w:autoSpaceDN w:val="0"/>
+        <w:adjustRightInd w:val="0"/>
+        <w:spacing w:after="0" w:line="240" w:lineRule="auto"/>
+        <w:rPr>
+          <w:rFonts w:ascii="Consolas" w:hAnsi="Consolas" w:cs="Consolas"/>
+          <w:color w:val="000000"/>
+          <w:sz w:val="19"/>
+          <w:szCs w:val="19"/>
+          <w:highlight w:val="white"/>
+        </w:rPr>
+      </w:pPr>
+      <w:r>
+        <w:rPr>
+          <w:rFonts w:ascii="Consolas" w:hAnsi="Consolas" w:cs="Consolas"/>
+          <w:color w:val="000000"/>
+          <w:sz w:val="19"/>
+          <w:szCs w:val="19"/>
+          <w:highlight w:val="white"/>
+        </w:rPr>
+        <w:tab/>
+      </w:r>
+      <w:r>
+        <w:rPr>
+          <w:rFonts w:ascii="Consolas" w:hAnsi="Consolas" w:cs="Consolas"/>
+          <w:color w:val="000000"/>
+          <w:sz w:val="19"/>
+          <w:szCs w:val="19"/>
+          <w:highlight w:val="white"/>
+        </w:rPr>
+        <w:tab/>
+      </w:r>
+    </w:p>
+    <w:p>
+      <w:pPr>
+        <w:autoSpaceDE w:val="0"/>
+        <w:autoSpaceDN w:val="0"/>
+        <w:adjustRightInd w:val="0"/>
+        <w:spacing w:after="0" w:line="240" w:lineRule="auto"/>
+        <w:rPr>
+          <w:rFonts w:ascii="Consolas" w:hAnsi="Consolas" w:cs="Consolas"/>
+          <w:color w:val="000000"/>
+          <w:sz w:val="19"/>
+          <w:szCs w:val="19"/>
+          <w:highlight w:val="white"/>
+        </w:rPr>
+      </w:pPr>
+      <w:r>
+        <w:rPr>
+          <w:rFonts w:ascii="Consolas" w:hAnsi="Consolas" w:cs="Consolas"/>
+          <w:color w:val="000000"/>
+          <w:sz w:val="19"/>
+          <w:szCs w:val="19"/>
+          <w:highlight w:val="white"/>
+        </w:rPr>
+        <w:tab/>
+      </w:r>
+      <w:r>
+        <w:rPr>
+          <w:rFonts w:ascii="Consolas" w:hAnsi="Consolas" w:cs="Consolas"/>
+          <w:color w:val="000000"/>
+          <w:sz w:val="19"/>
+          <w:szCs w:val="19"/>
+          <w:highlight w:val="white"/>
+        </w:rPr>
+        <w:tab/>
+      </w:r>
+      <w:r>
+        <w:rPr>
+          <w:rFonts w:ascii="Consolas" w:hAnsi="Consolas" w:cs="Consolas"/>
+          <w:color w:val="0000FF"/>
+          <w:sz w:val="19"/>
+          <w:szCs w:val="19"/>
+          <w:highlight w:val="white"/>
+        </w:rPr>
+        <w:t xml:space="preserve">IF </w:t>
+      </w:r>
+      <w:r>
+        <w:rPr>
+          <w:rFonts w:ascii="Consolas" w:hAnsi="Consolas" w:cs="Consolas"/>
+          <w:color w:val="808080"/>
+          <w:sz w:val="19"/>
+          <w:szCs w:val="19"/>
+          <w:highlight w:val="white"/>
+        </w:rPr>
+        <w:t>(</w:t>
+      </w:r>
+      <w:r>
+        <w:rPr>
+          <w:rFonts w:ascii="Consolas" w:hAnsi="Consolas" w:cs="Consolas"/>
+          <w:color w:val="FF00FF"/>
+          <w:sz w:val="19"/>
+          <w:szCs w:val="19"/>
+          <w:highlight w:val="white"/>
+        </w:rPr>
+        <w:t>UPDATE</w:t>
+      </w:r>
+      <w:r>
+        <w:rPr>
+          <w:rFonts w:ascii="Consolas" w:hAnsi="Consolas" w:cs="Consolas"/>
+          <w:color w:val="808080"/>
+          <w:sz w:val="19"/>
+          <w:szCs w:val="19"/>
+          <w:highlight w:val="white"/>
+        </w:rPr>
+        <w:t>(</w:t>
+      </w:r>
+      <w:r>
+        <w:rPr>
+          <w:rFonts w:ascii="Consolas" w:hAnsi="Consolas" w:cs="Consolas"/>
+          <w:color w:val="000000"/>
+          <w:sz w:val="19"/>
+          <w:szCs w:val="19"/>
+          <w:highlight w:val="white"/>
+        </w:rPr>
+        <w:t>starts</w:t>
+      </w:r>
+      <w:r>
+        <w:rPr>
+          <w:rFonts w:ascii="Consolas" w:hAnsi="Consolas" w:cs="Consolas"/>
+          <w:color w:val="808080"/>
+          <w:sz w:val="19"/>
+          <w:szCs w:val="19"/>
+          <w:highlight w:val="white"/>
+        </w:rPr>
+        <w:t>)</w:t>
+      </w:r>
+      <w:r>
+        <w:rPr>
+          <w:rFonts w:ascii="Consolas" w:hAnsi="Consolas" w:cs="Consolas"/>
+          <w:color w:val="000000"/>
+          <w:sz w:val="19"/>
+          <w:szCs w:val="19"/>
+          <w:highlight w:val="white"/>
+        </w:rPr>
+        <w:t xml:space="preserve"> </w:t>
+      </w:r>
+      <w:r>
+        <w:rPr>
+          <w:rFonts w:ascii="Consolas" w:hAnsi="Consolas" w:cs="Consolas"/>
+          <w:color w:val="808080"/>
+          <w:sz w:val="19"/>
+          <w:szCs w:val="19"/>
+          <w:highlight w:val="white"/>
+        </w:rPr>
+        <w:t>OR</w:t>
+      </w:r>
+      <w:r>
+        <w:rPr>
+          <w:rFonts w:ascii="Consolas" w:hAnsi="Consolas" w:cs="Consolas"/>
+          <w:color w:val="000000"/>
+          <w:sz w:val="19"/>
+          <w:szCs w:val="19"/>
+          <w:highlight w:val="white"/>
+        </w:rPr>
+        <w:t xml:space="preserve"> </w:t>
+      </w:r>
+      <w:r>
+        <w:rPr>
+          <w:rFonts w:ascii="Consolas" w:hAnsi="Consolas" w:cs="Consolas"/>
+          <w:color w:val="FF00FF"/>
+          <w:sz w:val="19"/>
+          <w:szCs w:val="19"/>
+          <w:highlight w:val="white"/>
+        </w:rPr>
+        <w:t>UPDATE</w:t>
+      </w:r>
+      <w:r>
+        <w:rPr>
+          <w:rFonts w:ascii="Consolas" w:hAnsi="Consolas" w:cs="Consolas"/>
+          <w:color w:val="808080"/>
+          <w:sz w:val="19"/>
+          <w:szCs w:val="19"/>
+          <w:highlight w:val="white"/>
+        </w:rPr>
+        <w:t>(</w:t>
+      </w:r>
+      <w:r>
+        <w:rPr>
+          <w:rFonts w:ascii="Consolas" w:hAnsi="Consolas" w:cs="Consolas"/>
+          <w:color w:val="000000"/>
+          <w:sz w:val="19"/>
+          <w:szCs w:val="19"/>
+          <w:highlight w:val="white"/>
+        </w:rPr>
+        <w:t>trainer</w:t>
+      </w:r>
+      <w:r>
+        <w:rPr>
+          <w:rFonts w:ascii="Consolas" w:hAnsi="Consolas" w:cs="Consolas"/>
+          <w:color w:val="808080"/>
+          <w:sz w:val="19"/>
+          <w:szCs w:val="19"/>
+          <w:highlight w:val="white"/>
+        </w:rPr>
+        <w:t>))</w:t>
+      </w:r>
+    </w:p>
+    <w:p>
+      <w:pPr>
+        <w:autoSpaceDE w:val="0"/>
+        <w:autoSpaceDN w:val="0"/>
+        <w:adjustRightInd w:val="0"/>
+        <w:spacing w:after="0" w:line="240" w:lineRule="auto"/>
+        <w:rPr>
+          <w:rFonts w:ascii="Consolas" w:hAnsi="Consolas" w:cs="Consolas"/>
+          <w:color w:val="000000"/>
+          <w:sz w:val="19"/>
+          <w:szCs w:val="19"/>
+          <w:highlight w:val="white"/>
+        </w:rPr>
+      </w:pPr>
+      <w:r>
+        <w:rPr>
+          <w:rFonts w:ascii="Consolas" w:hAnsi="Consolas" w:cs="Consolas"/>
+          <w:color w:val="000000"/>
+          <w:sz w:val="19"/>
+          <w:szCs w:val="19"/>
+          <w:highlight w:val="white"/>
+        </w:rPr>
+        <w:tab/>
+      </w:r>
+      <w:r>
+        <w:rPr>
+          <w:rFonts w:ascii="Consolas" w:hAnsi="Consolas" w:cs="Consolas"/>
+          <w:color w:val="000000"/>
+          <w:sz w:val="19"/>
+          <w:szCs w:val="19"/>
+          <w:highlight w:val="white"/>
+        </w:rPr>
+        <w:tab/>
+      </w:r>
+      <w:r>
+        <w:rPr>
+          <w:rFonts w:ascii="Consolas" w:hAnsi="Consolas" w:cs="Consolas"/>
+          <w:color w:val="0000FF"/>
+          <w:sz w:val="19"/>
+          <w:szCs w:val="19"/>
+          <w:highlight w:val="white"/>
+        </w:rPr>
+        <w:t>BEGIN</w:t>
+      </w:r>
+    </w:p>
+    <w:p>
+      <w:pPr>
+        <w:autoSpaceDE w:val="0"/>
+        <w:autoSpaceDN w:val="0"/>
+        <w:adjustRightInd w:val="0"/>
+        <w:spacing w:after="0" w:line="240" w:lineRule="auto"/>
+        <w:rPr>
+          <w:rFonts w:ascii="Consolas" w:hAnsi="Consolas" w:cs="Consolas"/>
+          <w:color w:val="000000"/>
+          <w:sz w:val="19"/>
+          <w:szCs w:val="19"/>
+          <w:highlight w:val="white"/>
+        </w:rPr>
+      </w:pPr>
+      <w:r>
+        <w:rPr>
+          <w:rFonts w:ascii="Consolas" w:hAnsi="Consolas" w:cs="Consolas"/>
+          <w:color w:val="000000"/>
+          <w:sz w:val="19"/>
+          <w:szCs w:val="19"/>
+          <w:highlight w:val="white"/>
+        </w:rPr>
+        <w:tab/>
+      </w:r>
+      <w:r>
+        <w:rPr>
+          <w:rFonts w:ascii="Consolas" w:hAnsi="Consolas" w:cs="Consolas"/>
+          <w:color w:val="000000"/>
+          <w:sz w:val="19"/>
+          <w:szCs w:val="19"/>
+          <w:highlight w:val="white"/>
+        </w:rPr>
+        <w:tab/>
+      </w:r>
+      <w:r>
+        <w:rPr>
+          <w:rFonts w:ascii="Consolas" w:hAnsi="Consolas" w:cs="Consolas"/>
+          <w:color w:val="000000"/>
+          <w:sz w:val="19"/>
+          <w:szCs w:val="19"/>
+          <w:highlight w:val="white"/>
+        </w:rPr>
+        <w:tab/>
+      </w:r>
+      <w:r>
+        <w:rPr>
+          <w:rFonts w:ascii="Consolas" w:hAnsi="Consolas" w:cs="Consolas"/>
+          <w:color w:val="0000FF"/>
+          <w:sz w:val="19"/>
+          <w:szCs w:val="19"/>
+          <w:highlight w:val="white"/>
+        </w:rPr>
+        <w:t>IF</w:t>
+      </w:r>
+      <w:r>
+        <w:rPr>
+          <w:rFonts w:ascii="Consolas" w:hAnsi="Consolas" w:cs="Consolas"/>
+          <w:color w:val="000000"/>
+          <w:sz w:val="19"/>
+          <w:szCs w:val="19"/>
+          <w:highlight w:val="white"/>
+        </w:rPr>
+        <w:t xml:space="preserve"> </w:t>
+      </w:r>
+      <w:r>
+        <w:rPr>
+          <w:rFonts w:ascii="Consolas" w:hAnsi="Consolas" w:cs="Consolas"/>
+          <w:color w:val="808080"/>
+          <w:sz w:val="19"/>
+          <w:szCs w:val="19"/>
+          <w:highlight w:val="white"/>
+        </w:rPr>
+        <w:t>EXISTS</w:t>
+      </w:r>
+      <w:r>
+        <w:rPr>
+          <w:rFonts w:ascii="Consolas" w:hAnsi="Consolas" w:cs="Consolas"/>
+          <w:color w:val="0000FF"/>
+          <w:sz w:val="19"/>
+          <w:szCs w:val="19"/>
+          <w:highlight w:val="white"/>
+        </w:rPr>
+        <w:t xml:space="preserve"> </w:t>
+      </w:r>
+      <w:r>
+        <w:rPr>
+          <w:rFonts w:ascii="Consolas" w:hAnsi="Consolas" w:cs="Consolas"/>
+          <w:color w:val="808080"/>
+          <w:sz w:val="19"/>
+          <w:szCs w:val="19"/>
+          <w:highlight w:val="white"/>
+        </w:rPr>
+        <w:t>(</w:t>
+      </w:r>
+    </w:p>
+    <w:p>
+      <w:pPr>
+        <w:autoSpaceDE w:val="0"/>
+        <w:autoSpaceDN w:val="0"/>
+        <w:adjustRightInd w:val="0"/>
+        <w:spacing w:after="0" w:line="240" w:lineRule="auto"/>
+        <w:rPr>
+          <w:rFonts w:ascii="Consolas" w:hAnsi="Consolas" w:cs="Consolas"/>
+          <w:color w:val="000000"/>
+          <w:sz w:val="19"/>
+          <w:szCs w:val="19"/>
+          <w:highlight w:val="white"/>
+        </w:rPr>
+      </w:pPr>
+      <w:r>
+        <w:rPr>
+          <w:rFonts w:ascii="Consolas" w:hAnsi="Consolas" w:cs="Consolas"/>
+          <w:color w:val="000000"/>
+          <w:sz w:val="19"/>
+          <w:szCs w:val="19"/>
+          <w:highlight w:val="white"/>
+        </w:rPr>
+        <w:tab/>
+      </w:r>
+      <w:r>
+        <w:rPr>
+          <w:rFonts w:ascii="Consolas" w:hAnsi="Consolas" w:cs="Consolas"/>
+          <w:color w:val="000000"/>
+          <w:sz w:val="19"/>
+          <w:szCs w:val="19"/>
+          <w:highlight w:val="white"/>
+        </w:rPr>
+        <w:tab/>
+      </w:r>
+      <w:r>
+        <w:rPr>
+          <w:rFonts w:ascii="Consolas" w:hAnsi="Consolas" w:cs="Consolas"/>
+          <w:color w:val="000000"/>
+          <w:sz w:val="19"/>
+          <w:szCs w:val="19"/>
+          <w:highlight w:val="white"/>
+        </w:rPr>
+        <w:tab/>
+      </w:r>
+      <w:r>
+        <w:rPr>
+          <w:rFonts w:ascii="Consolas" w:hAnsi="Consolas" w:cs="Consolas"/>
+          <w:color w:val="000000"/>
+          <w:sz w:val="19"/>
+          <w:szCs w:val="19"/>
+          <w:highlight w:val="white"/>
+        </w:rPr>
+        <w:tab/>
+      </w:r>
+      <w:r>
+        <w:rPr>
+          <w:rFonts w:ascii="Consolas" w:hAnsi="Consolas" w:cs="Consolas"/>
+          <w:color w:val="0000FF"/>
+          <w:sz w:val="19"/>
+          <w:szCs w:val="19"/>
+          <w:highlight w:val="white"/>
+        </w:rPr>
+        <w:t>SELECT</w:t>
+      </w:r>
+      <w:r>
+        <w:rPr>
+          <w:rFonts w:ascii="Consolas" w:hAnsi="Consolas" w:cs="Consolas"/>
+          <w:color w:val="000000"/>
+          <w:sz w:val="19"/>
+          <w:szCs w:val="19"/>
+          <w:highlight w:val="white"/>
+        </w:rPr>
+        <w:t xml:space="preserve"> 1</w:t>
+      </w:r>
+    </w:p>
+    <w:p>
+      <w:pPr>
+        <w:autoSpaceDE w:val="0"/>
+        <w:autoSpaceDN w:val="0"/>
+        <w:adjustRightInd w:val="0"/>
+        <w:spacing w:after="0" w:line="240" w:lineRule="auto"/>
+        <w:rPr>
+          <w:rFonts w:ascii="Consolas" w:hAnsi="Consolas" w:cs="Consolas"/>
+          <w:color w:val="000000"/>
+          <w:sz w:val="19"/>
+          <w:szCs w:val="19"/>
+          <w:highlight w:val="white"/>
+        </w:rPr>
+      </w:pPr>
+      <w:r>
+        <w:rPr>
+          <w:rFonts w:ascii="Consolas" w:hAnsi="Consolas" w:cs="Consolas"/>
+          <w:color w:val="000000"/>
+          <w:sz w:val="19"/>
+          <w:szCs w:val="19"/>
+          <w:highlight w:val="white"/>
+        </w:rPr>
+        <w:tab/>
+      </w:r>
+      <w:r>
+        <w:rPr>
+          <w:rFonts w:ascii="Consolas" w:hAnsi="Consolas" w:cs="Consolas"/>
+          <w:color w:val="000000"/>
+          <w:sz w:val="19"/>
+          <w:szCs w:val="19"/>
+          <w:highlight w:val="white"/>
+        </w:rPr>
+        <w:tab/>
+      </w:r>
+      <w:r>
+        <w:rPr>
+          <w:rFonts w:ascii="Consolas" w:hAnsi="Consolas" w:cs="Consolas"/>
+          <w:color w:val="000000"/>
+          <w:sz w:val="19"/>
+          <w:szCs w:val="19"/>
+          <w:highlight w:val="white"/>
+        </w:rPr>
+        <w:tab/>
+      </w:r>
+      <w:r>
+        <w:rPr>
+          <w:rFonts w:ascii="Consolas" w:hAnsi="Consolas" w:cs="Consolas"/>
+          <w:color w:val="000000"/>
+          <w:sz w:val="19"/>
+          <w:szCs w:val="19"/>
+          <w:highlight w:val="white"/>
+        </w:rPr>
+        <w:tab/>
+      </w:r>
+      <w:r>
+        <w:rPr>
+          <w:rFonts w:ascii="Consolas" w:hAnsi="Consolas" w:cs="Consolas"/>
+          <w:color w:val="0000FF"/>
+          <w:sz w:val="19"/>
+          <w:szCs w:val="19"/>
+          <w:highlight w:val="white"/>
+        </w:rPr>
+        <w:t>FROM</w:t>
+      </w:r>
+      <w:r>
+        <w:rPr>
+          <w:rFonts w:ascii="Consolas" w:hAnsi="Consolas" w:cs="Consolas"/>
+          <w:color w:val="000000"/>
+          <w:sz w:val="19"/>
+          <w:szCs w:val="19"/>
+          <w:highlight w:val="white"/>
+        </w:rPr>
+        <w:t xml:space="preserve"> </w:t>
+      </w:r>
+      <w:proofErr w:type="spellStart"/>
+      <w:r>
+        <w:rPr>
+          <w:rFonts w:ascii="Consolas" w:hAnsi="Consolas" w:cs="Consolas"/>
+          <w:color w:val="000000"/>
+          <w:sz w:val="19"/>
+          <w:szCs w:val="19"/>
+          <w:highlight w:val="white"/>
+        </w:rPr>
+        <w:t>inserted</w:t>
+      </w:r>
+      <w:proofErr w:type="spellEnd"/>
+      <w:r>
+        <w:rPr>
+          <w:rFonts w:ascii="Consolas" w:hAnsi="Consolas" w:cs="Consolas"/>
+          <w:color w:val="000000"/>
+          <w:sz w:val="19"/>
+          <w:szCs w:val="19"/>
+          <w:highlight w:val="white"/>
+        </w:rPr>
+        <w:t xml:space="preserve"> I</w:t>
+      </w:r>
+    </w:p>
+    <w:p>
+      <w:pPr>
+        <w:autoSpaceDE w:val="0"/>
+        <w:autoSpaceDN w:val="0"/>
+        <w:adjustRightInd w:val="0"/>
+        <w:spacing w:after="0" w:line="240" w:lineRule="auto"/>
+        <w:rPr>
+          <w:rFonts w:ascii="Consolas" w:hAnsi="Consolas" w:cs="Consolas"/>
+          <w:color w:val="000000"/>
+          <w:sz w:val="19"/>
+          <w:szCs w:val="19"/>
+          <w:highlight w:val="white"/>
+        </w:rPr>
+      </w:pPr>
+      <w:r>
+        <w:rPr>
+          <w:rFonts w:ascii="Consolas" w:hAnsi="Consolas" w:cs="Consolas"/>
+          <w:color w:val="000000"/>
+          <w:sz w:val="19"/>
+          <w:szCs w:val="19"/>
+          <w:highlight w:val="white"/>
+        </w:rPr>
+        <w:tab/>
+      </w:r>
+      <w:r>
+        <w:rPr>
+          <w:rFonts w:ascii="Consolas" w:hAnsi="Consolas" w:cs="Consolas"/>
+          <w:color w:val="000000"/>
+          <w:sz w:val="19"/>
+          <w:szCs w:val="19"/>
+          <w:highlight w:val="white"/>
+        </w:rPr>
+        <w:tab/>
+      </w:r>
+      <w:r>
+        <w:rPr>
+          <w:rFonts w:ascii="Consolas" w:hAnsi="Consolas" w:cs="Consolas"/>
+          <w:color w:val="000000"/>
+          <w:sz w:val="19"/>
+          <w:szCs w:val="19"/>
+          <w:highlight w:val="white"/>
+        </w:rPr>
+        <w:tab/>
+      </w:r>
+      <w:r>
+        <w:rPr>
+          <w:rFonts w:ascii="Consolas" w:hAnsi="Consolas" w:cs="Consolas"/>
+          <w:color w:val="000000"/>
+          <w:sz w:val="19"/>
+          <w:szCs w:val="19"/>
+          <w:highlight w:val="white"/>
+        </w:rPr>
+        <w:tab/>
+      </w:r>
+      <w:r>
+        <w:rPr>
+          <w:rFonts w:ascii="Consolas" w:hAnsi="Consolas" w:cs="Consolas"/>
+          <w:color w:val="0000FF"/>
+          <w:sz w:val="19"/>
+          <w:szCs w:val="19"/>
+          <w:highlight w:val="white"/>
+        </w:rPr>
+        <w:t>WHERE</w:t>
+      </w:r>
+      <w:r>
+        <w:rPr>
+          <w:rFonts w:ascii="Consolas" w:hAnsi="Consolas" w:cs="Consolas"/>
+          <w:color w:val="000000"/>
+          <w:sz w:val="19"/>
+          <w:szCs w:val="19"/>
+          <w:highlight w:val="white"/>
+        </w:rPr>
+        <w:t xml:space="preserve"> </w:t>
+      </w:r>
+      <w:r>
+        <w:rPr>
+          <w:rFonts w:ascii="Consolas" w:hAnsi="Consolas" w:cs="Consolas"/>
+          <w:color w:val="808080"/>
+          <w:sz w:val="19"/>
+          <w:szCs w:val="19"/>
+          <w:highlight w:val="white"/>
+        </w:rPr>
+        <w:t>EXISTS</w:t>
+      </w:r>
+      <w:r>
+        <w:rPr>
+          <w:rFonts w:ascii="Consolas" w:hAnsi="Consolas" w:cs="Consolas"/>
+          <w:color w:val="0000FF"/>
+          <w:sz w:val="19"/>
+          <w:szCs w:val="19"/>
+          <w:highlight w:val="white"/>
+        </w:rPr>
+        <w:t xml:space="preserve"> </w:t>
+      </w:r>
+      <w:r>
+        <w:rPr>
+          <w:rFonts w:ascii="Consolas" w:hAnsi="Consolas" w:cs="Consolas"/>
+          <w:color w:val="808080"/>
+          <w:sz w:val="19"/>
+          <w:szCs w:val="19"/>
+          <w:highlight w:val="white"/>
+        </w:rPr>
+        <w:t>(</w:t>
+      </w:r>
+    </w:p>
+    <w:p>
+      <w:pPr>
+        <w:autoSpaceDE w:val="0"/>
+        <w:autoSpaceDN w:val="0"/>
+        <w:adjustRightInd w:val="0"/>
+        <w:spacing w:after="0" w:line="240" w:lineRule="auto"/>
+        <w:rPr>
+          <w:rFonts w:ascii="Consolas" w:hAnsi="Consolas" w:cs="Consolas"/>
+          <w:color w:val="000000"/>
+          <w:sz w:val="19"/>
+          <w:szCs w:val="19"/>
+          <w:highlight w:val="white"/>
+        </w:rPr>
+      </w:pPr>
+      <w:r>
+        <w:rPr>
+          <w:rFonts w:ascii="Consolas" w:hAnsi="Consolas" w:cs="Consolas"/>
+          <w:color w:val="000000"/>
+          <w:sz w:val="19"/>
+          <w:szCs w:val="19"/>
+          <w:highlight w:val="white"/>
+        </w:rPr>
+        <w:tab/>
+      </w:r>
+      <w:r>
+        <w:rPr>
+          <w:rFonts w:ascii="Consolas" w:hAnsi="Consolas" w:cs="Consolas"/>
+          <w:color w:val="000000"/>
+          <w:sz w:val="19"/>
+          <w:szCs w:val="19"/>
+          <w:highlight w:val="white"/>
+        </w:rPr>
+        <w:tab/>
+      </w:r>
+      <w:r>
+        <w:rPr>
+          <w:rFonts w:ascii="Consolas" w:hAnsi="Consolas" w:cs="Consolas"/>
+          <w:color w:val="000000"/>
+          <w:sz w:val="19"/>
+          <w:szCs w:val="19"/>
+          <w:highlight w:val="white"/>
+        </w:rPr>
+        <w:tab/>
+      </w:r>
+      <w:r>
+        <w:rPr>
+          <w:rFonts w:ascii="Consolas" w:hAnsi="Consolas" w:cs="Consolas"/>
+          <w:color w:val="000000"/>
+          <w:sz w:val="19"/>
+          <w:szCs w:val="19"/>
+          <w:highlight w:val="white"/>
+        </w:rPr>
+        <w:tab/>
+      </w:r>
+      <w:r>
+        <w:rPr>
+          <w:rFonts w:ascii="Consolas" w:hAnsi="Consolas" w:cs="Consolas"/>
+          <w:color w:val="000000"/>
+          <w:sz w:val="19"/>
+          <w:szCs w:val="19"/>
+          <w:highlight w:val="white"/>
+        </w:rPr>
+        <w:tab/>
+      </w:r>
+      <w:r>
+        <w:rPr>
+          <w:rFonts w:ascii="Consolas" w:hAnsi="Consolas" w:cs="Consolas"/>
+          <w:color w:val="0000FF"/>
+          <w:sz w:val="19"/>
+          <w:szCs w:val="19"/>
+          <w:highlight w:val="white"/>
+        </w:rPr>
+        <w:t>SELECT</w:t>
+      </w:r>
+      <w:r>
+        <w:rPr>
+          <w:rFonts w:ascii="Consolas" w:hAnsi="Consolas" w:cs="Consolas"/>
+          <w:color w:val="000000"/>
+          <w:sz w:val="19"/>
+          <w:szCs w:val="19"/>
+          <w:highlight w:val="white"/>
+        </w:rPr>
+        <w:t xml:space="preserve"> 1</w:t>
+      </w:r>
+    </w:p>
+    <w:p>
+      <w:pPr>
+        <w:autoSpaceDE w:val="0"/>
+        <w:autoSpaceDN w:val="0"/>
+        <w:adjustRightInd w:val="0"/>
+        <w:spacing w:after="0" w:line="240" w:lineRule="auto"/>
+        <w:rPr>
+          <w:rFonts w:ascii="Consolas" w:hAnsi="Consolas" w:cs="Consolas"/>
+          <w:color w:val="000000"/>
+          <w:sz w:val="19"/>
+          <w:szCs w:val="19"/>
+          <w:highlight w:val="white"/>
+        </w:rPr>
+      </w:pPr>
+      <w:r>
+        <w:rPr>
+          <w:rFonts w:ascii="Consolas" w:hAnsi="Consolas" w:cs="Consolas"/>
+          <w:color w:val="000000"/>
+          <w:sz w:val="19"/>
+          <w:szCs w:val="19"/>
+          <w:highlight w:val="white"/>
+        </w:rPr>
+        <w:tab/>
+      </w:r>
+      <w:r>
+        <w:rPr>
+          <w:rFonts w:ascii="Consolas" w:hAnsi="Consolas" w:cs="Consolas"/>
+          <w:color w:val="000000"/>
+          <w:sz w:val="19"/>
+          <w:szCs w:val="19"/>
+          <w:highlight w:val="white"/>
+        </w:rPr>
+        <w:tab/>
+      </w:r>
+      <w:r>
+        <w:rPr>
+          <w:rFonts w:ascii="Consolas" w:hAnsi="Consolas" w:cs="Consolas"/>
+          <w:color w:val="000000"/>
+          <w:sz w:val="19"/>
+          <w:szCs w:val="19"/>
+          <w:highlight w:val="white"/>
+        </w:rPr>
+        <w:tab/>
+      </w:r>
+      <w:r>
+        <w:rPr>
+          <w:rFonts w:ascii="Consolas" w:hAnsi="Consolas" w:cs="Consolas"/>
+          <w:color w:val="000000"/>
+          <w:sz w:val="19"/>
+          <w:szCs w:val="19"/>
+          <w:highlight w:val="white"/>
+        </w:rPr>
+        <w:tab/>
+      </w:r>
+      <w:r>
+        <w:rPr>
+          <w:rFonts w:ascii="Consolas" w:hAnsi="Consolas" w:cs="Consolas"/>
+          <w:color w:val="000000"/>
+          <w:sz w:val="19"/>
+          <w:szCs w:val="19"/>
+          <w:highlight w:val="white"/>
+        </w:rPr>
+        <w:tab/>
+      </w:r>
+      <w:r>
+        <w:rPr>
+          <w:rFonts w:ascii="Consolas" w:hAnsi="Consolas" w:cs="Consolas"/>
+          <w:color w:val="0000FF"/>
+          <w:sz w:val="19"/>
+          <w:szCs w:val="19"/>
+          <w:highlight w:val="white"/>
+        </w:rPr>
+        <w:t>FROM</w:t>
+      </w:r>
+      <w:r>
+        <w:rPr>
+          <w:rFonts w:ascii="Consolas" w:hAnsi="Consolas" w:cs="Consolas"/>
+          <w:color w:val="000000"/>
+          <w:sz w:val="19"/>
+          <w:szCs w:val="19"/>
+          <w:highlight w:val="white"/>
+        </w:rPr>
+        <w:t xml:space="preserve"> </w:t>
+      </w:r>
+      <w:proofErr w:type="spellStart"/>
+      <w:r>
+        <w:rPr>
+          <w:rFonts w:ascii="Consolas" w:hAnsi="Consolas" w:cs="Consolas"/>
+          <w:color w:val="000000"/>
+          <w:sz w:val="19"/>
+          <w:szCs w:val="19"/>
+          <w:highlight w:val="white"/>
+        </w:rPr>
+        <w:t>offr</w:t>
+      </w:r>
+      <w:proofErr w:type="spellEnd"/>
+      <w:r>
+        <w:rPr>
+          <w:rFonts w:ascii="Consolas" w:hAnsi="Consolas" w:cs="Consolas"/>
+          <w:color w:val="000000"/>
+          <w:sz w:val="19"/>
+          <w:szCs w:val="19"/>
+          <w:highlight w:val="white"/>
+        </w:rPr>
+        <w:t xml:space="preserve"> O</w:t>
+      </w:r>
+    </w:p>
+    <w:p>
+      <w:pPr>
+        <w:autoSpaceDE w:val="0"/>
+        <w:autoSpaceDN w:val="0"/>
+        <w:adjustRightInd w:val="0"/>
+        <w:spacing w:after="0" w:line="240" w:lineRule="auto"/>
+        <w:rPr>
+          <w:rFonts w:ascii="Consolas" w:hAnsi="Consolas" w:cs="Consolas"/>
+          <w:color w:val="000000"/>
+          <w:sz w:val="19"/>
+          <w:szCs w:val="19"/>
+          <w:highlight w:val="white"/>
+        </w:rPr>
+      </w:pPr>
+      <w:r>
+        <w:rPr>
+          <w:rFonts w:ascii="Consolas" w:hAnsi="Consolas" w:cs="Consolas"/>
+          <w:color w:val="000000"/>
+          <w:sz w:val="19"/>
+          <w:szCs w:val="19"/>
+          <w:highlight w:val="white"/>
+        </w:rPr>
+        <w:tab/>
+      </w:r>
+      <w:r>
+        <w:rPr>
+          <w:rFonts w:ascii="Consolas" w:hAnsi="Consolas" w:cs="Consolas"/>
+          <w:color w:val="000000"/>
+          <w:sz w:val="19"/>
+          <w:szCs w:val="19"/>
+          <w:highlight w:val="white"/>
+        </w:rPr>
+        <w:tab/>
+      </w:r>
+      <w:r>
+        <w:rPr>
+          <w:rFonts w:ascii="Consolas" w:hAnsi="Consolas" w:cs="Consolas"/>
+          <w:color w:val="000000"/>
+          <w:sz w:val="19"/>
+          <w:szCs w:val="19"/>
+          <w:highlight w:val="white"/>
+        </w:rPr>
+        <w:tab/>
+      </w:r>
+      <w:r>
+        <w:rPr>
+          <w:rFonts w:ascii="Consolas" w:hAnsi="Consolas" w:cs="Consolas"/>
+          <w:color w:val="000000"/>
+          <w:sz w:val="19"/>
+          <w:szCs w:val="19"/>
+          <w:highlight w:val="white"/>
+        </w:rPr>
+        <w:tab/>
+      </w:r>
+      <w:r>
+        <w:rPr>
+          <w:rFonts w:ascii="Consolas" w:hAnsi="Consolas" w:cs="Consolas"/>
+          <w:color w:val="000000"/>
+          <w:sz w:val="19"/>
+          <w:szCs w:val="19"/>
+          <w:highlight w:val="white"/>
+        </w:rPr>
+        <w:tab/>
+      </w:r>
+      <w:r>
+        <w:rPr>
+          <w:rFonts w:ascii="Consolas" w:hAnsi="Consolas" w:cs="Consolas"/>
+          <w:color w:val="0000FF"/>
+          <w:sz w:val="19"/>
+          <w:szCs w:val="19"/>
+          <w:highlight w:val="white"/>
+        </w:rPr>
+        <w:t>WHERE</w:t>
+      </w:r>
+      <w:r>
+        <w:rPr>
+          <w:rFonts w:ascii="Consolas" w:hAnsi="Consolas" w:cs="Consolas"/>
+          <w:color w:val="000000"/>
+          <w:sz w:val="19"/>
+          <w:szCs w:val="19"/>
+          <w:highlight w:val="white"/>
+        </w:rPr>
+        <w:t xml:space="preserve"> </w:t>
+      </w:r>
+      <w:proofErr w:type="spellStart"/>
+      <w:r>
+        <w:rPr>
+          <w:rFonts w:ascii="Consolas" w:hAnsi="Consolas" w:cs="Consolas"/>
+          <w:color w:val="000000"/>
+          <w:sz w:val="19"/>
+          <w:szCs w:val="19"/>
+          <w:highlight w:val="white"/>
+        </w:rPr>
+        <w:t>I</w:t>
+      </w:r>
+      <w:r>
+        <w:rPr>
+          <w:rFonts w:ascii="Consolas" w:hAnsi="Consolas" w:cs="Consolas"/>
+          <w:color w:val="808080"/>
+          <w:sz w:val="19"/>
+          <w:szCs w:val="19"/>
+          <w:highlight w:val="white"/>
+        </w:rPr>
+        <w:t>.</w:t>
+      </w:r>
+      <w:r>
+        <w:rPr>
+          <w:rFonts w:ascii="Consolas" w:hAnsi="Consolas" w:cs="Consolas"/>
+          <w:color w:val="000000"/>
+          <w:sz w:val="19"/>
+          <w:szCs w:val="19"/>
+          <w:highlight w:val="white"/>
+        </w:rPr>
+        <w:t>trainer</w:t>
+      </w:r>
+      <w:proofErr w:type="spellEnd"/>
+      <w:r>
+        <w:rPr>
+          <w:rFonts w:ascii="Consolas" w:hAnsi="Consolas" w:cs="Consolas"/>
+          <w:color w:val="000000"/>
+          <w:sz w:val="19"/>
+          <w:szCs w:val="19"/>
+          <w:highlight w:val="white"/>
+        </w:rPr>
+        <w:t xml:space="preserve"> </w:t>
+      </w:r>
+      <w:r>
+        <w:rPr>
+          <w:rFonts w:ascii="Consolas" w:hAnsi="Consolas" w:cs="Consolas"/>
+          <w:color w:val="808080"/>
+          <w:sz w:val="19"/>
+          <w:szCs w:val="19"/>
+          <w:highlight w:val="white"/>
+        </w:rPr>
+        <w:t>=</w:t>
+      </w:r>
+      <w:r>
+        <w:rPr>
+          <w:rFonts w:ascii="Consolas" w:hAnsi="Consolas" w:cs="Consolas"/>
+          <w:color w:val="000000"/>
+          <w:sz w:val="19"/>
+          <w:szCs w:val="19"/>
+          <w:highlight w:val="white"/>
+        </w:rPr>
+        <w:t xml:space="preserve"> </w:t>
+      </w:r>
+      <w:proofErr w:type="spellStart"/>
+      <w:r>
+        <w:rPr>
+          <w:rFonts w:ascii="Consolas" w:hAnsi="Consolas" w:cs="Consolas"/>
+          <w:color w:val="000000"/>
+          <w:sz w:val="19"/>
+          <w:szCs w:val="19"/>
+          <w:highlight w:val="white"/>
+        </w:rPr>
+        <w:t>O</w:t>
+      </w:r>
+      <w:r>
+        <w:rPr>
+          <w:rFonts w:ascii="Consolas" w:hAnsi="Consolas" w:cs="Consolas"/>
+          <w:color w:val="808080"/>
+          <w:sz w:val="19"/>
+          <w:szCs w:val="19"/>
+          <w:highlight w:val="white"/>
+        </w:rPr>
+        <w:t>.</w:t>
+      </w:r>
+      <w:r>
+        <w:rPr>
+          <w:rFonts w:ascii="Consolas" w:hAnsi="Consolas" w:cs="Consolas"/>
+          <w:color w:val="000000"/>
+          <w:sz w:val="19"/>
+          <w:szCs w:val="19"/>
+          <w:highlight w:val="white"/>
+        </w:rPr>
+        <w:t>trainer</w:t>
+      </w:r>
+      <w:proofErr w:type="spellEnd"/>
+      <w:r>
+        <w:rPr>
+          <w:rFonts w:ascii="Consolas" w:hAnsi="Consolas" w:cs="Consolas"/>
+          <w:color w:val="000000"/>
+          <w:sz w:val="19"/>
+          <w:szCs w:val="19"/>
+          <w:highlight w:val="white"/>
+        </w:rPr>
+        <w:t xml:space="preserve"> </w:t>
+      </w:r>
+      <w:r>
+        <w:rPr>
+          <w:rFonts w:ascii="Consolas" w:hAnsi="Consolas" w:cs="Consolas"/>
+          <w:color w:val="808080"/>
+          <w:sz w:val="19"/>
+          <w:szCs w:val="19"/>
+          <w:highlight w:val="white"/>
+        </w:rPr>
+        <w:t>AND</w:t>
+      </w:r>
+      <w:r>
+        <w:rPr>
+          <w:rFonts w:ascii="Consolas" w:hAnsi="Consolas" w:cs="Consolas"/>
+          <w:color w:val="000000"/>
+          <w:sz w:val="19"/>
+          <w:szCs w:val="19"/>
+          <w:highlight w:val="white"/>
+        </w:rPr>
+        <w:t xml:space="preserve"> </w:t>
+      </w:r>
+      <w:proofErr w:type="spellStart"/>
+      <w:r>
+        <w:rPr>
+          <w:rFonts w:ascii="Consolas" w:hAnsi="Consolas" w:cs="Consolas"/>
+          <w:color w:val="000000"/>
+          <w:sz w:val="19"/>
+          <w:szCs w:val="19"/>
+          <w:highlight w:val="white"/>
+        </w:rPr>
+        <w:t>I</w:t>
+      </w:r>
+      <w:r>
+        <w:rPr>
+          <w:rFonts w:ascii="Consolas" w:hAnsi="Consolas" w:cs="Consolas"/>
+          <w:color w:val="808080"/>
+          <w:sz w:val="19"/>
+          <w:szCs w:val="19"/>
+          <w:highlight w:val="white"/>
+        </w:rPr>
+        <w:t>.</w:t>
+      </w:r>
+      <w:r>
+        <w:rPr>
+          <w:rFonts w:ascii="Consolas" w:hAnsi="Consolas" w:cs="Consolas"/>
+          <w:color w:val="000000"/>
+          <w:sz w:val="19"/>
+          <w:szCs w:val="19"/>
+          <w:highlight w:val="white"/>
+        </w:rPr>
+        <w:t>starts</w:t>
+      </w:r>
+      <w:proofErr w:type="spellEnd"/>
+      <w:r>
+        <w:rPr>
+          <w:rFonts w:ascii="Consolas" w:hAnsi="Consolas" w:cs="Consolas"/>
+          <w:color w:val="000000"/>
+          <w:sz w:val="19"/>
+          <w:szCs w:val="19"/>
+          <w:highlight w:val="white"/>
+        </w:rPr>
+        <w:t xml:space="preserve"> </w:t>
+      </w:r>
+      <w:r>
+        <w:rPr>
+          <w:rFonts w:ascii="Consolas" w:hAnsi="Consolas" w:cs="Consolas"/>
+          <w:color w:val="808080"/>
+          <w:sz w:val="19"/>
+          <w:szCs w:val="19"/>
+          <w:highlight w:val="white"/>
+        </w:rPr>
+        <w:t>=</w:t>
+      </w:r>
+      <w:r>
+        <w:rPr>
+          <w:rFonts w:ascii="Consolas" w:hAnsi="Consolas" w:cs="Consolas"/>
+          <w:color w:val="000000"/>
+          <w:sz w:val="19"/>
+          <w:szCs w:val="19"/>
+          <w:highlight w:val="white"/>
+        </w:rPr>
+        <w:t xml:space="preserve"> </w:t>
+      </w:r>
+      <w:proofErr w:type="spellStart"/>
+      <w:r>
+        <w:rPr>
+          <w:rFonts w:ascii="Consolas" w:hAnsi="Consolas" w:cs="Consolas"/>
+          <w:color w:val="000000"/>
+          <w:sz w:val="19"/>
+          <w:szCs w:val="19"/>
+          <w:highlight w:val="white"/>
+        </w:rPr>
+        <w:t>O</w:t>
+      </w:r>
+      <w:r>
+        <w:rPr>
+          <w:rFonts w:ascii="Consolas" w:hAnsi="Consolas" w:cs="Consolas"/>
+          <w:color w:val="808080"/>
+          <w:sz w:val="19"/>
+          <w:szCs w:val="19"/>
+          <w:highlight w:val="white"/>
+        </w:rPr>
+        <w:t>.</w:t>
+      </w:r>
+      <w:r>
+        <w:rPr>
+          <w:rFonts w:ascii="Consolas" w:hAnsi="Consolas" w:cs="Consolas"/>
+          <w:color w:val="000000"/>
+          <w:sz w:val="19"/>
+          <w:szCs w:val="19"/>
+          <w:highlight w:val="white"/>
+        </w:rPr>
+        <w:t>starts</w:t>
+      </w:r>
+      <w:proofErr w:type="spellEnd"/>
+    </w:p>
+    <w:p>
+      <w:pPr>
+        <w:autoSpaceDE w:val="0"/>
+        <w:autoSpaceDN w:val="0"/>
+        <w:adjustRightInd w:val="0"/>
+        <w:spacing w:after="0" w:line="240" w:lineRule="auto"/>
+        <w:rPr>
+          <w:rFonts w:ascii="Consolas" w:hAnsi="Consolas" w:cs="Consolas"/>
+          <w:color w:val="000000"/>
+          <w:sz w:val="19"/>
+          <w:szCs w:val="19"/>
+          <w:highlight w:val="white"/>
+        </w:rPr>
+      </w:pPr>
+      <w:r>
+        <w:rPr>
+          <w:rFonts w:ascii="Consolas" w:hAnsi="Consolas" w:cs="Consolas"/>
+          <w:color w:val="000000"/>
+          <w:sz w:val="19"/>
+          <w:szCs w:val="19"/>
+          <w:highlight w:val="white"/>
+        </w:rPr>
+        <w:tab/>
+      </w:r>
+      <w:r>
+        <w:rPr>
+          <w:rFonts w:ascii="Consolas" w:hAnsi="Consolas" w:cs="Consolas"/>
+          <w:color w:val="000000"/>
+          <w:sz w:val="19"/>
+          <w:szCs w:val="19"/>
+          <w:highlight w:val="white"/>
+        </w:rPr>
+        <w:tab/>
+      </w:r>
+      <w:r>
+        <w:rPr>
+          <w:rFonts w:ascii="Consolas" w:hAnsi="Consolas" w:cs="Consolas"/>
+          <w:color w:val="000000"/>
+          <w:sz w:val="19"/>
+          <w:szCs w:val="19"/>
+          <w:highlight w:val="white"/>
+        </w:rPr>
+        <w:tab/>
+      </w:r>
+      <w:r>
+        <w:rPr>
+          <w:rFonts w:ascii="Consolas" w:hAnsi="Consolas" w:cs="Consolas"/>
+          <w:color w:val="000000"/>
+          <w:sz w:val="19"/>
+          <w:szCs w:val="19"/>
+          <w:highlight w:val="white"/>
+        </w:rPr>
+        <w:tab/>
+      </w:r>
+      <w:r>
+        <w:rPr>
+          <w:rFonts w:ascii="Consolas" w:hAnsi="Consolas" w:cs="Consolas"/>
+          <w:color w:val="000000"/>
+          <w:sz w:val="19"/>
+          <w:szCs w:val="19"/>
+          <w:highlight w:val="white"/>
+        </w:rPr>
+        <w:tab/>
+      </w:r>
+      <w:r>
+        <w:rPr>
+          <w:rFonts w:ascii="Consolas" w:hAnsi="Consolas" w:cs="Consolas"/>
+          <w:color w:val="0000FF"/>
+          <w:sz w:val="19"/>
+          <w:szCs w:val="19"/>
+          <w:highlight w:val="white"/>
+        </w:rPr>
+        <w:t>HAVING</w:t>
+      </w:r>
+      <w:r>
+        <w:rPr>
+          <w:rFonts w:ascii="Consolas" w:hAnsi="Consolas" w:cs="Consolas"/>
+          <w:color w:val="000000"/>
+          <w:sz w:val="19"/>
+          <w:szCs w:val="19"/>
+          <w:highlight w:val="white"/>
+        </w:rPr>
+        <w:t xml:space="preserve"> </w:t>
+      </w:r>
+      <w:proofErr w:type="spellStart"/>
+      <w:r>
+        <w:rPr>
+          <w:rFonts w:ascii="Consolas" w:hAnsi="Consolas" w:cs="Consolas"/>
+          <w:color w:val="FF00FF"/>
+          <w:sz w:val="19"/>
+          <w:szCs w:val="19"/>
+          <w:highlight w:val="white"/>
+        </w:rPr>
+        <w:t>count</w:t>
+      </w:r>
+      <w:proofErr w:type="spellEnd"/>
+      <w:r>
+        <w:rPr>
+          <w:rFonts w:ascii="Consolas" w:hAnsi="Consolas" w:cs="Consolas"/>
+          <w:color w:val="808080"/>
+          <w:sz w:val="19"/>
+          <w:szCs w:val="19"/>
+          <w:highlight w:val="white"/>
+        </w:rPr>
+        <w:t>(*)</w:t>
+      </w:r>
+      <w:r>
+        <w:rPr>
+          <w:rFonts w:ascii="Consolas" w:hAnsi="Consolas" w:cs="Consolas"/>
+          <w:color w:val="000000"/>
+          <w:sz w:val="19"/>
+          <w:szCs w:val="19"/>
+          <w:highlight w:val="white"/>
+        </w:rPr>
+        <w:t xml:space="preserve"> </w:t>
+      </w:r>
+      <w:r>
+        <w:rPr>
+          <w:rFonts w:ascii="Consolas" w:hAnsi="Consolas" w:cs="Consolas"/>
+          <w:color w:val="808080"/>
+          <w:sz w:val="19"/>
+          <w:szCs w:val="19"/>
+          <w:highlight w:val="white"/>
+        </w:rPr>
+        <w:t>&gt;</w:t>
+      </w:r>
+      <w:r>
+        <w:rPr>
+          <w:rFonts w:ascii="Consolas" w:hAnsi="Consolas" w:cs="Consolas"/>
+          <w:color w:val="000000"/>
+          <w:sz w:val="19"/>
+          <w:szCs w:val="19"/>
+          <w:highlight w:val="white"/>
+        </w:rPr>
+        <w:t xml:space="preserve"> 1</w:t>
+      </w:r>
+    </w:p>
+    <w:p>
+      <w:pPr>
+        <w:autoSpaceDE w:val="0"/>
+        <w:autoSpaceDN w:val="0"/>
+        <w:adjustRightInd w:val="0"/>
+        <w:spacing w:after="0" w:line="240" w:lineRule="auto"/>
+        <w:rPr>
+          <w:rFonts w:ascii="Consolas" w:hAnsi="Consolas" w:cs="Consolas"/>
+          <w:color w:val="000000"/>
+          <w:sz w:val="19"/>
+          <w:szCs w:val="19"/>
+          <w:highlight w:val="white"/>
+        </w:rPr>
+      </w:pPr>
+      <w:r>
+        <w:rPr>
+          <w:rFonts w:ascii="Consolas" w:hAnsi="Consolas" w:cs="Consolas"/>
+          <w:color w:val="000000"/>
+          <w:sz w:val="19"/>
+          <w:szCs w:val="19"/>
+          <w:highlight w:val="white"/>
+        </w:rPr>
+        <w:tab/>
+      </w:r>
+      <w:r>
+        <w:rPr>
+          <w:rFonts w:ascii="Consolas" w:hAnsi="Consolas" w:cs="Consolas"/>
+          <w:color w:val="000000"/>
+          <w:sz w:val="19"/>
+          <w:szCs w:val="19"/>
+          <w:highlight w:val="white"/>
+        </w:rPr>
+        <w:tab/>
+      </w:r>
+      <w:r>
+        <w:rPr>
+          <w:rFonts w:ascii="Consolas" w:hAnsi="Consolas" w:cs="Consolas"/>
+          <w:color w:val="000000"/>
+          <w:sz w:val="19"/>
+          <w:szCs w:val="19"/>
+          <w:highlight w:val="white"/>
+        </w:rPr>
+        <w:tab/>
+      </w:r>
+      <w:r>
+        <w:rPr>
+          <w:rFonts w:ascii="Consolas" w:hAnsi="Consolas" w:cs="Consolas"/>
+          <w:color w:val="000000"/>
+          <w:sz w:val="19"/>
+          <w:szCs w:val="19"/>
+          <w:highlight w:val="white"/>
+        </w:rPr>
+        <w:tab/>
+      </w:r>
+      <w:r>
+        <w:rPr>
+          <w:rFonts w:ascii="Consolas" w:hAnsi="Consolas" w:cs="Consolas"/>
+          <w:color w:val="808080"/>
+          <w:sz w:val="19"/>
+          <w:szCs w:val="19"/>
+          <w:highlight w:val="white"/>
+        </w:rPr>
+        <w:t>)</w:t>
+      </w:r>
+    </w:p>
+    <w:p>
+      <w:pPr>
+        <w:autoSpaceDE w:val="0"/>
+        <w:autoSpaceDN w:val="0"/>
+        <w:adjustRightInd w:val="0"/>
+        <w:spacing w:after="0" w:line="240" w:lineRule="auto"/>
+        <w:rPr>
+          <w:rFonts w:ascii="Consolas" w:hAnsi="Consolas" w:cs="Consolas"/>
+          <w:color w:val="000000"/>
+          <w:sz w:val="19"/>
+          <w:szCs w:val="19"/>
+          <w:highlight w:val="white"/>
+        </w:rPr>
+      </w:pPr>
+      <w:r>
+        <w:rPr>
+          <w:rFonts w:ascii="Consolas" w:hAnsi="Consolas" w:cs="Consolas"/>
+          <w:color w:val="000000"/>
+          <w:sz w:val="19"/>
+          <w:szCs w:val="19"/>
+          <w:highlight w:val="white"/>
+        </w:rPr>
+        <w:tab/>
+      </w:r>
+      <w:r>
+        <w:rPr>
+          <w:rFonts w:ascii="Consolas" w:hAnsi="Consolas" w:cs="Consolas"/>
+          <w:color w:val="000000"/>
+          <w:sz w:val="19"/>
+          <w:szCs w:val="19"/>
+          <w:highlight w:val="white"/>
+        </w:rPr>
+        <w:tab/>
+      </w:r>
+      <w:r>
+        <w:rPr>
+          <w:rFonts w:ascii="Consolas" w:hAnsi="Consolas" w:cs="Consolas"/>
+          <w:color w:val="000000"/>
+          <w:sz w:val="19"/>
+          <w:szCs w:val="19"/>
+          <w:highlight w:val="white"/>
+        </w:rPr>
+        <w:tab/>
+      </w:r>
+      <w:r>
+        <w:rPr>
+          <w:rFonts w:ascii="Consolas" w:hAnsi="Consolas" w:cs="Consolas"/>
+          <w:color w:val="808080"/>
+          <w:sz w:val="19"/>
+          <w:szCs w:val="19"/>
+          <w:highlight w:val="white"/>
+        </w:rPr>
+        <w:t>)</w:t>
+      </w:r>
+    </w:p>
+    <w:p>
+      <w:pPr>
+        <w:autoSpaceDE w:val="0"/>
+        <w:autoSpaceDN w:val="0"/>
+        <w:adjustRightInd w:val="0"/>
+        <w:spacing w:after="0" w:line="240" w:lineRule="auto"/>
+        <w:rPr>
+          <w:rFonts w:ascii="Consolas" w:hAnsi="Consolas" w:cs="Consolas"/>
+          <w:color w:val="000000"/>
+          <w:sz w:val="19"/>
+          <w:szCs w:val="19"/>
+          <w:highlight w:val="white"/>
+        </w:rPr>
+      </w:pPr>
+      <w:r>
+        <w:rPr>
+          <w:rFonts w:ascii="Consolas" w:hAnsi="Consolas" w:cs="Consolas"/>
+          <w:color w:val="000000"/>
+          <w:sz w:val="19"/>
+          <w:szCs w:val="19"/>
+          <w:highlight w:val="white"/>
+        </w:rPr>
+        <w:tab/>
+      </w:r>
+      <w:r>
+        <w:rPr>
+          <w:rFonts w:ascii="Consolas" w:hAnsi="Consolas" w:cs="Consolas"/>
+          <w:color w:val="000000"/>
+          <w:sz w:val="19"/>
+          <w:szCs w:val="19"/>
+          <w:highlight w:val="white"/>
+        </w:rPr>
+        <w:tab/>
+      </w:r>
+      <w:r>
+        <w:rPr>
+          <w:rFonts w:ascii="Consolas" w:hAnsi="Consolas" w:cs="Consolas"/>
+          <w:color w:val="000000"/>
+          <w:sz w:val="19"/>
+          <w:szCs w:val="19"/>
+          <w:highlight w:val="white"/>
+        </w:rPr>
+        <w:tab/>
+      </w:r>
+      <w:r>
+        <w:rPr>
+          <w:rFonts w:ascii="Consolas" w:hAnsi="Consolas" w:cs="Consolas"/>
+          <w:color w:val="0000FF"/>
+          <w:sz w:val="19"/>
+          <w:szCs w:val="19"/>
+          <w:highlight w:val="white"/>
+        </w:rPr>
+        <w:t>THROW</w:t>
+      </w:r>
+      <w:r>
+        <w:rPr>
+          <w:rFonts w:ascii="Consolas" w:hAnsi="Consolas" w:cs="Consolas"/>
+          <w:color w:val="000000"/>
+          <w:sz w:val="19"/>
+          <w:szCs w:val="19"/>
+          <w:highlight w:val="white"/>
+        </w:rPr>
+        <w:t xml:space="preserve"> 50050</w:t>
+      </w:r>
+      <w:r>
+        <w:rPr>
+          <w:rFonts w:ascii="Consolas" w:hAnsi="Consolas" w:cs="Consolas"/>
+          <w:color w:val="808080"/>
+          <w:sz w:val="19"/>
+          <w:szCs w:val="19"/>
+          <w:highlight w:val="white"/>
+        </w:rPr>
+        <w:t>,</w:t>
+      </w:r>
+      <w:r>
+        <w:rPr>
+          <w:rFonts w:ascii="Consolas" w:hAnsi="Consolas" w:cs="Consolas"/>
+          <w:color w:val="000000"/>
+          <w:sz w:val="19"/>
+          <w:szCs w:val="19"/>
+          <w:highlight w:val="white"/>
+        </w:rPr>
+        <w:t xml:space="preserve"> </w:t>
+      </w:r>
+      <w:r>
+        <w:rPr>
+          <w:rFonts w:ascii="Consolas" w:hAnsi="Consolas" w:cs="Consolas"/>
+          <w:color w:val="FF0000"/>
+          <w:sz w:val="19"/>
+          <w:szCs w:val="19"/>
+          <w:highlight w:val="white"/>
+        </w:rPr>
+        <w:t>'Er mogen geen offers zijn met dezelfde start datum en trainer'</w:t>
+      </w:r>
+      <w:r>
+        <w:rPr>
+          <w:rFonts w:ascii="Consolas" w:hAnsi="Consolas" w:cs="Consolas"/>
+          <w:color w:val="808080"/>
+          <w:sz w:val="19"/>
+          <w:szCs w:val="19"/>
+          <w:highlight w:val="white"/>
+        </w:rPr>
+        <w:t>,</w:t>
+      </w:r>
+      <w:r>
+        <w:rPr>
+          <w:rFonts w:ascii="Consolas" w:hAnsi="Consolas" w:cs="Consolas"/>
+          <w:color w:val="000000"/>
+          <w:sz w:val="19"/>
+          <w:szCs w:val="19"/>
+          <w:highlight w:val="white"/>
+        </w:rPr>
+        <w:t xml:space="preserve"> 1</w:t>
+      </w:r>
+    </w:p>
+    <w:p>
+      <w:pPr>
+        <w:autoSpaceDE w:val="0"/>
+        <w:autoSpaceDN w:val="0"/>
+        <w:adjustRightInd w:val="0"/>
+        <w:spacing w:after="0" w:line="240" w:lineRule="auto"/>
+        <w:rPr>
+          <w:rFonts w:ascii="Consolas" w:hAnsi="Consolas" w:cs="Consolas"/>
+          <w:color w:val="000000"/>
+          <w:sz w:val="19"/>
+          <w:szCs w:val="19"/>
+          <w:highlight w:val="white"/>
+        </w:rPr>
+      </w:pPr>
+      <w:r>
+        <w:rPr>
+          <w:rFonts w:ascii="Consolas" w:hAnsi="Consolas" w:cs="Consolas"/>
+          <w:color w:val="000000"/>
+          <w:sz w:val="19"/>
+          <w:szCs w:val="19"/>
+          <w:highlight w:val="white"/>
+        </w:rPr>
+        <w:tab/>
+      </w:r>
+      <w:r>
+        <w:rPr>
+          <w:rFonts w:ascii="Consolas" w:hAnsi="Consolas" w:cs="Consolas"/>
+          <w:color w:val="000000"/>
+          <w:sz w:val="19"/>
+          <w:szCs w:val="19"/>
+          <w:highlight w:val="white"/>
+        </w:rPr>
+        <w:tab/>
+      </w:r>
+      <w:r>
+        <w:rPr>
+          <w:rFonts w:ascii="Consolas" w:hAnsi="Consolas" w:cs="Consolas"/>
+          <w:color w:val="0000FF"/>
+          <w:sz w:val="19"/>
+          <w:szCs w:val="19"/>
+          <w:highlight w:val="white"/>
+        </w:rPr>
+        <w:t>END</w:t>
+      </w:r>
+    </w:p>
+    <w:p>
+      <w:pPr>
+        <w:autoSpaceDE w:val="0"/>
+        <w:autoSpaceDN w:val="0"/>
+        <w:adjustRightInd w:val="0"/>
+        <w:spacing w:after="0" w:line="240" w:lineRule="auto"/>
+        <w:rPr>
+          <w:rFonts w:ascii="Consolas" w:hAnsi="Consolas" w:cs="Consolas"/>
+          <w:color w:val="000000"/>
+          <w:sz w:val="19"/>
+          <w:szCs w:val="19"/>
+          <w:highlight w:val="white"/>
+        </w:rPr>
+      </w:pPr>
+      <w:r>
+        <w:rPr>
+          <w:rFonts w:ascii="Consolas" w:hAnsi="Consolas" w:cs="Consolas"/>
+          <w:color w:val="000000"/>
+          <w:sz w:val="19"/>
+          <w:szCs w:val="19"/>
+          <w:highlight w:val="white"/>
+        </w:rPr>
+        <w:tab/>
+      </w:r>
+      <w:r>
+        <w:rPr>
+          <w:rFonts w:ascii="Consolas" w:hAnsi="Consolas" w:cs="Consolas"/>
+          <w:color w:val="0000FF"/>
+          <w:sz w:val="19"/>
+          <w:szCs w:val="19"/>
+          <w:highlight w:val="white"/>
+        </w:rPr>
+        <w:t>END</w:t>
+      </w:r>
+      <w:r>
+        <w:rPr>
+          <w:rFonts w:ascii="Consolas" w:hAnsi="Consolas" w:cs="Consolas"/>
+          <w:color w:val="000000"/>
+          <w:sz w:val="19"/>
+          <w:szCs w:val="19"/>
+          <w:highlight w:val="white"/>
+        </w:rPr>
+        <w:t xml:space="preserve"> </w:t>
+      </w:r>
+      <w:r>
+        <w:rPr>
+          <w:rFonts w:ascii="Consolas" w:hAnsi="Consolas" w:cs="Consolas"/>
+          <w:color w:val="0000FF"/>
+          <w:sz w:val="19"/>
+          <w:szCs w:val="19"/>
+          <w:highlight w:val="white"/>
+        </w:rPr>
+        <w:t>TRY</w:t>
+      </w:r>
+    </w:p>
+    <w:p>
+      <w:pPr>
+        <w:autoSpaceDE w:val="0"/>
+        <w:autoSpaceDN w:val="0"/>
+        <w:adjustRightInd w:val="0"/>
+        <w:spacing w:after="0" w:line="240" w:lineRule="auto"/>
+        <w:rPr>
+          <w:rFonts w:ascii="Consolas" w:hAnsi="Consolas" w:cs="Consolas"/>
+          <w:color w:val="000000"/>
+          <w:sz w:val="19"/>
+          <w:szCs w:val="19"/>
+          <w:highlight w:val="white"/>
+        </w:rPr>
+      </w:pPr>
+      <w:r>
+        <w:rPr>
+          <w:rFonts w:ascii="Consolas" w:hAnsi="Consolas" w:cs="Consolas"/>
+          <w:color w:val="000000"/>
+          <w:sz w:val="19"/>
+          <w:szCs w:val="19"/>
+          <w:highlight w:val="white"/>
+        </w:rPr>
+        <w:tab/>
+      </w:r>
+      <w:r>
+        <w:rPr>
+          <w:rFonts w:ascii="Consolas" w:hAnsi="Consolas" w:cs="Consolas"/>
+          <w:color w:val="0000FF"/>
+          <w:sz w:val="19"/>
+          <w:szCs w:val="19"/>
+          <w:highlight w:val="white"/>
+        </w:rPr>
+        <w:t>BEGIN</w:t>
+      </w:r>
+      <w:r>
+        <w:rPr>
+          <w:rFonts w:ascii="Consolas" w:hAnsi="Consolas" w:cs="Consolas"/>
+          <w:color w:val="000000"/>
+          <w:sz w:val="19"/>
+          <w:szCs w:val="19"/>
+          <w:highlight w:val="white"/>
+        </w:rPr>
+        <w:t xml:space="preserve"> </w:t>
+      </w:r>
+      <w:r>
+        <w:rPr>
+          <w:rFonts w:ascii="Consolas" w:hAnsi="Consolas" w:cs="Consolas"/>
+          <w:color w:val="0000FF"/>
+          <w:sz w:val="19"/>
+          <w:szCs w:val="19"/>
+          <w:highlight w:val="white"/>
+        </w:rPr>
+        <w:t>CATCH</w:t>
+      </w:r>
+    </w:p>
+    <w:p>
+      <w:pPr>
+        <w:autoSpaceDE w:val="0"/>
+        <w:autoSpaceDN w:val="0"/>
+        <w:adjustRightInd w:val="0"/>
+        <w:spacing w:after="0" w:line="240" w:lineRule="auto"/>
+        <w:rPr>
+          <w:rFonts w:ascii="Consolas" w:hAnsi="Consolas" w:cs="Consolas"/>
+          <w:color w:val="000000"/>
+          <w:sz w:val="19"/>
+          <w:szCs w:val="19"/>
+          <w:highlight w:val="white"/>
+        </w:rPr>
+      </w:pPr>
+      <w:r>
+        <w:rPr>
+          <w:rFonts w:ascii="Consolas" w:hAnsi="Consolas" w:cs="Consolas"/>
+          <w:color w:val="000000"/>
+          <w:sz w:val="19"/>
+          <w:szCs w:val="19"/>
+          <w:highlight w:val="white"/>
+        </w:rPr>
+        <w:tab/>
+      </w:r>
+      <w:r>
+        <w:rPr>
+          <w:rFonts w:ascii="Consolas" w:hAnsi="Consolas" w:cs="Consolas"/>
+          <w:color w:val="000000"/>
+          <w:sz w:val="19"/>
+          <w:szCs w:val="19"/>
+          <w:highlight w:val="white"/>
+        </w:rPr>
+        <w:tab/>
+      </w:r>
+      <w:r>
+        <w:rPr>
+          <w:rFonts w:ascii="Consolas" w:hAnsi="Consolas" w:cs="Consolas"/>
+          <w:color w:val="0000FF"/>
+          <w:sz w:val="19"/>
+          <w:szCs w:val="19"/>
+          <w:highlight w:val="white"/>
+        </w:rPr>
+        <w:t>THROW</w:t>
+      </w:r>
+    </w:p>
+    <w:p>
+      <w:pPr>
+        <w:autoSpaceDE w:val="0"/>
+        <w:autoSpaceDN w:val="0"/>
+        <w:adjustRightInd w:val="0"/>
+        <w:spacing w:after="0" w:line="240" w:lineRule="auto"/>
+        <w:rPr>
+          <w:rFonts w:ascii="Consolas" w:hAnsi="Consolas" w:cs="Consolas"/>
+          <w:color w:val="000000"/>
+          <w:sz w:val="19"/>
+          <w:szCs w:val="19"/>
+          <w:highlight w:val="white"/>
+        </w:rPr>
+      </w:pPr>
+      <w:r>
+        <w:rPr>
+          <w:rFonts w:ascii="Consolas" w:hAnsi="Consolas" w:cs="Consolas"/>
+          <w:color w:val="000000"/>
+          <w:sz w:val="19"/>
+          <w:szCs w:val="19"/>
+          <w:highlight w:val="white"/>
+        </w:rPr>
+        <w:tab/>
+      </w:r>
+      <w:r>
+        <w:rPr>
+          <w:rFonts w:ascii="Consolas" w:hAnsi="Consolas" w:cs="Consolas"/>
+          <w:color w:val="0000FF"/>
+          <w:sz w:val="19"/>
+          <w:szCs w:val="19"/>
+          <w:highlight w:val="white"/>
+        </w:rPr>
+        <w:t>END</w:t>
+      </w:r>
+      <w:r>
+        <w:rPr>
+          <w:rFonts w:ascii="Consolas" w:hAnsi="Consolas" w:cs="Consolas"/>
+          <w:color w:val="000000"/>
+          <w:sz w:val="19"/>
+          <w:szCs w:val="19"/>
+          <w:highlight w:val="white"/>
+        </w:rPr>
+        <w:t xml:space="preserve"> </w:t>
+      </w:r>
+      <w:r>
+        <w:rPr>
+          <w:rFonts w:ascii="Consolas" w:hAnsi="Consolas" w:cs="Consolas"/>
+          <w:color w:val="0000FF"/>
+          <w:sz w:val="19"/>
+          <w:szCs w:val="19"/>
+          <w:highlight w:val="white"/>
+        </w:rPr>
+        <w:t>CATCH</w:t>
+      </w:r>
+    </w:p>
+    <w:p>
+      <w:pPr>
+        <w:autoSpaceDE w:val="0"/>
+        <w:autoSpaceDN w:val="0"/>
+        <w:adjustRightInd w:val="0"/>
+        <w:spacing w:after="0" w:line="240" w:lineRule="auto"/>
+        <w:rPr>
+          <w:rFonts w:ascii="Consolas" w:hAnsi="Consolas" w:cs="Consolas"/>
+          <w:color w:val="000000"/>
+          <w:sz w:val="19"/>
+          <w:szCs w:val="19"/>
+          <w:highlight w:val="white"/>
+        </w:rPr>
+      </w:pPr>
+      <w:r>
+        <w:rPr>
+          <w:rFonts w:ascii="Consolas" w:hAnsi="Consolas" w:cs="Consolas"/>
+          <w:color w:val="0000FF"/>
+          <w:sz w:val="19"/>
+          <w:szCs w:val="19"/>
+          <w:highlight w:val="white"/>
+        </w:rPr>
+        <w:t>END</w:t>
+      </w:r>
+    </w:p>
+    <w:p>
+      <w:pPr>
+        <w:rPr>
+          <w:rFonts w:ascii="Consolas" w:hAnsi="Consolas" w:cs="Consolas"/>
+          <w:sz w:val="19"/>
+          <w:szCs w:val="19"/>
+        </w:rPr>
+      </w:pPr>
+      <w:r>
+        <w:rPr>
+          <w:rFonts w:ascii="Consolas" w:hAnsi="Consolas" w:cs="Consolas"/>
+          <w:color w:val="0000FF"/>
+          <w:sz w:val="19"/>
+          <w:szCs w:val="19"/>
+          <w:highlight w:val="white"/>
+        </w:rPr>
+        <w:t>GO</w:t>
       </w:r>
     </w:p>
     <w:p>
       <w:pPr>
         <w:pStyle w:val="Kop1"/>
       </w:pPr>
-      <w:bookmarkStart w:id="4" w:name="_Ref4613530"/>
-      <w:bookmarkStart w:id="5" w:name="_Toc4615472"/>
-      <w:r>
-        <w:lastRenderedPageBreak/>
+      <w:bookmarkStart w:id="5" w:name="_Ref4613530"/>
+      <w:bookmarkStart w:id="6" w:name="_Toc4615472"/>
+      <w:r>
         <w:t>Opdracht C</w:t>
       </w:r>
-      <w:bookmarkEnd w:id="4"/>
       <w:bookmarkEnd w:id="5"/>
+      <w:bookmarkEnd w:id="6"/>
     </w:p>
     <w:p>
       <w:pPr>
@@ -12598,6 +16513,7 @@
     </w:p>
     <w:p>
       <w:r>
+        <w:lastRenderedPageBreak/>
         <w:t xml:space="preserve">Voor deze opdracht hebben wij gekeken naar twee van onze constraints. Met gebruik van tabellen, waarin twee connecties / transacties zich bevinden, tonen wij aan hoe het zit met de </w:t>
       </w:r>
       <w:proofErr w:type="spellStart"/>
@@ -12613,7 +16529,7 @@
       <w:pPr>
         <w:pStyle w:val="Kop2"/>
       </w:pPr>
-      <w:bookmarkStart w:id="6" w:name="_Toc4615473"/>
+      <w:bookmarkStart w:id="7" w:name="_Toc4615473"/>
       <w:proofErr w:type="spellStart"/>
       <w:r>
         <w:t>Constraint</w:t>
@@ -12630,7 +16546,7 @@
       <w:r>
         <w:t xml:space="preserve"> problemen</w:t>
       </w:r>
-      <w:bookmarkEnd w:id="6"/>
+      <w:bookmarkEnd w:id="7"/>
     </w:p>
     <w:p>
       <w:r>
@@ -13314,7 +17230,7 @@
       <w:pPr>
         <w:pStyle w:val="Kop2"/>
       </w:pPr>
-      <w:bookmarkStart w:id="7" w:name="_Toc4615474"/>
+      <w:bookmarkStart w:id="8" w:name="_Toc4615474"/>
       <w:proofErr w:type="spellStart"/>
       <w:r>
         <w:lastRenderedPageBreak/>
@@ -13332,7 +17248,7 @@
       <w:r>
         <w:t xml:space="preserve"> Read</w:t>
       </w:r>
-      <w:bookmarkEnd w:id="7"/>
+      <w:bookmarkEnd w:id="8"/>
     </w:p>
     <w:p>
       <w:r>
@@ -15265,12 +19181,12 @@
       <w:pPr>
         <w:pStyle w:val="Kop1"/>
       </w:pPr>
-      <w:bookmarkStart w:id="8" w:name="_Toc4615475"/>
+      <w:bookmarkStart w:id="9" w:name="_Toc4615475"/>
       <w:r>
         <w:lastRenderedPageBreak/>
         <w:t>Opdracht D</w:t>
       </w:r>
-      <w:bookmarkEnd w:id="8"/>
+      <w:bookmarkEnd w:id="9"/>
     </w:p>
     <w:p>
       <w:pPr>
@@ -16379,12 +20295,12 @@
       <w:pPr>
         <w:pStyle w:val="Kop1"/>
       </w:pPr>
-      <w:bookmarkStart w:id="9" w:name="_Toc4615476"/>
+      <w:bookmarkStart w:id="10" w:name="_Toc4615476"/>
       <w:r>
         <w:lastRenderedPageBreak/>
         <w:t>Opdracht E</w:t>
       </w:r>
-      <w:bookmarkEnd w:id="9"/>
+      <w:bookmarkEnd w:id="10"/>
     </w:p>
     <w:p>
       <w:pPr>
@@ -27833,8 +31749,6 @@
       <w:r>
         <w:t xml:space="preserve"> uitvoert met de juiste tabelnamen.</w:t>
       </w:r>
-      <w:bookmarkStart w:id="10" w:name="_GoBack"/>
-      <w:bookmarkEnd w:id="10"/>
     </w:p>
     <w:p>
       <w:pPr>
@@ -28357,6 +32271,146 @@
     </w:lvl>
   </w:abstractNum>
   <w:abstractNum w:abstractNumId="2" w15:restartNumberingAfterBreak="0">
+    <w:nsid w:val="283A053A"/>
+    <w:multiLevelType w:val="hybridMultilevel"/>
+    <w:tmpl w:val="67B60EFA"/>
+    <w:lvl w:ilvl="0" w:tplc="0413000F">
+      <w:start w:val="1"/>
+      <w:numFmt w:val="decimal"/>
+      <w:lvlText w:val="%1."/>
+      <w:lvlJc w:val="left"/>
+      <w:pPr>
+        <w:tabs>
+          <w:tab w:val="num" w:pos="1077"/>
+        </w:tabs>
+        <w:ind w:left="1077" w:hanging="340"/>
+      </w:pPr>
+      <w:rPr>
+        <w:rFonts w:hint="default"/>
+      </w:rPr>
+    </w:lvl>
+    <w:lvl w:ilvl="1" w:tplc="F21CDA5E">
+      <w:start w:val="1"/>
+      <w:numFmt w:val="bullet"/>
+      <w:lvlText w:val="–"/>
+      <w:lvlJc w:val="left"/>
+      <w:pPr>
+        <w:tabs>
+          <w:tab w:val="num" w:pos="-377"/>
+        </w:tabs>
+        <w:ind w:left="-377" w:firstLine="720"/>
+      </w:pPr>
+      <w:rPr>
+        <w:rFonts w:ascii="Arial" w:hAnsi="Arial" w:hint="default"/>
+      </w:rPr>
+    </w:lvl>
+    <w:lvl w:ilvl="2" w:tplc="F63E3ABC">
+      <w:start w:val="1"/>
+      <w:numFmt w:val="bullet"/>
+      <w:lvlText w:val=""/>
+      <w:lvlJc w:val="left"/>
+      <w:pPr>
+        <w:tabs>
+          <w:tab w:val="num" w:pos="1423"/>
+        </w:tabs>
+        <w:ind w:left="1423" w:hanging="360"/>
+      </w:pPr>
+      <w:rPr>
+        <w:rFonts w:ascii="Wingdings" w:hAnsi="Wingdings" w:hint="default"/>
+      </w:rPr>
+    </w:lvl>
+    <w:lvl w:ilvl="3" w:tplc="BF800FA0">
+      <w:start w:val="1"/>
+      <w:numFmt w:val="bullet"/>
+      <w:lvlText w:val=""/>
+      <w:lvlJc w:val="left"/>
+      <w:pPr>
+        <w:tabs>
+          <w:tab w:val="num" w:pos="2143"/>
+        </w:tabs>
+        <w:ind w:left="2143" w:hanging="360"/>
+      </w:pPr>
+      <w:rPr>
+        <w:rFonts w:ascii="Symbol" w:hAnsi="Symbol" w:hint="default"/>
+      </w:rPr>
+    </w:lvl>
+    <w:lvl w:ilvl="4" w:tplc="EFE84536">
+      <w:start w:val="1"/>
+      <w:numFmt w:val="bullet"/>
+      <w:lvlText w:val="o"/>
+      <w:lvlJc w:val="left"/>
+      <w:pPr>
+        <w:tabs>
+          <w:tab w:val="num" w:pos="2863"/>
+        </w:tabs>
+        <w:ind w:left="2863" w:hanging="360"/>
+      </w:pPr>
+      <w:rPr>
+        <w:rFonts w:ascii="Courier New" w:hAnsi="Courier New" w:cs="Arial" w:hint="default"/>
+      </w:rPr>
+    </w:lvl>
+    <w:lvl w:ilvl="5" w:tplc="AD366C38" w:tentative="1">
+      <w:start w:val="1"/>
+      <w:numFmt w:val="bullet"/>
+      <w:lvlText w:val=""/>
+      <w:lvlJc w:val="left"/>
+      <w:pPr>
+        <w:tabs>
+          <w:tab w:val="num" w:pos="3583"/>
+        </w:tabs>
+        <w:ind w:left="3583" w:hanging="360"/>
+      </w:pPr>
+      <w:rPr>
+        <w:rFonts w:ascii="Wingdings" w:hAnsi="Wingdings" w:hint="default"/>
+      </w:rPr>
+    </w:lvl>
+    <w:lvl w:ilvl="6" w:tplc="FAD68A38" w:tentative="1">
+      <w:start w:val="1"/>
+      <w:numFmt w:val="bullet"/>
+      <w:lvlText w:val=""/>
+      <w:lvlJc w:val="left"/>
+      <w:pPr>
+        <w:tabs>
+          <w:tab w:val="num" w:pos="4303"/>
+        </w:tabs>
+        <w:ind w:left="4303" w:hanging="360"/>
+      </w:pPr>
+      <w:rPr>
+        <w:rFonts w:ascii="Symbol" w:hAnsi="Symbol" w:hint="default"/>
+      </w:rPr>
+    </w:lvl>
+    <w:lvl w:ilvl="7" w:tplc="EE34F5B4" w:tentative="1">
+      <w:start w:val="1"/>
+      <w:numFmt w:val="bullet"/>
+      <w:lvlText w:val="o"/>
+      <w:lvlJc w:val="left"/>
+      <w:pPr>
+        <w:tabs>
+          <w:tab w:val="num" w:pos="5023"/>
+        </w:tabs>
+        <w:ind w:left="5023" w:hanging="360"/>
+      </w:pPr>
+      <w:rPr>
+        <w:rFonts w:ascii="Courier New" w:hAnsi="Courier New" w:cs="Arial" w:hint="default"/>
+      </w:rPr>
+    </w:lvl>
+    <w:lvl w:ilvl="8" w:tplc="C21C326A" w:tentative="1">
+      <w:start w:val="1"/>
+      <w:numFmt w:val="bullet"/>
+      <w:lvlText w:val=""/>
+      <w:lvlJc w:val="left"/>
+      <w:pPr>
+        <w:tabs>
+          <w:tab w:val="num" w:pos="5743"/>
+        </w:tabs>
+        <w:ind w:left="5743" w:hanging="360"/>
+      </w:pPr>
+      <w:rPr>
+        <w:rFonts w:ascii="Wingdings" w:hAnsi="Wingdings" w:hint="default"/>
+      </w:rPr>
+    </w:lvl>
+  </w:abstractNum>
+  <w:abstractNum w:abstractNumId="3" w15:restartNumberingAfterBreak="0">
     <w:nsid w:val="2DF54557"/>
     <w:multiLevelType w:val="multilevel"/>
     <w:tmpl w:val="93829064"/>
@@ -28442,7 +32496,7 @@
       </w:pPr>
     </w:lvl>
   </w:abstractNum>
-  <w:abstractNum w:abstractNumId="3" w15:restartNumberingAfterBreak="0">
+  <w:abstractNum w:abstractNumId="4" w15:restartNumberingAfterBreak="0">
     <w:nsid w:val="3BB255F0"/>
     <w:multiLevelType w:val="hybridMultilevel"/>
     <w:tmpl w:val="1DD6E142"/>
@@ -28556,7 +32610,7 @@
       </w:rPr>
     </w:lvl>
   </w:abstractNum>
-  <w:abstractNum w:abstractNumId="4" w15:restartNumberingAfterBreak="0">
+  <w:abstractNum w:abstractNumId="5" w15:restartNumberingAfterBreak="0">
     <w:nsid w:val="490038E9"/>
     <w:multiLevelType w:val="hybridMultilevel"/>
     <w:tmpl w:val="1C3232CE"/>
@@ -28646,16 +32700,19 @@
     <w:abstractNumId w:val="0"/>
   </w:num>
   <w:num w:numId="2">
-    <w:abstractNumId w:val="2"/>
+    <w:abstractNumId w:val="3"/>
   </w:num>
   <w:num w:numId="3">
-    <w:abstractNumId w:val="3"/>
+    <w:abstractNumId w:val="4"/>
   </w:num>
   <w:num w:numId="4">
-    <w:abstractNumId w:val="4"/>
+    <w:abstractNumId w:val="5"/>
   </w:num>
   <w:num w:numId="5">
     <w:abstractNumId w:val="1"/>
+  </w:num>
+  <w:num w:numId="6">
+    <w:abstractNumId w:val="2"/>
   </w:num>
 </w:numbering>
 </file>
@@ -29892,19 +33949,12 @@
     <w:pitch w:val="variable"/>
     <w:sig w:usb0="E0002EFF" w:usb1="C000785B" w:usb2="00000009" w:usb3="00000000" w:csb0="000001FF" w:csb1="00000000"/>
   </w:font>
-  <w:font w:name="Calibri">
-    <w:panose1 w:val="020F0502020204030204"/>
+  <w:font w:name="Arial">
+    <w:panose1 w:val="020B0604020202020204"/>
     <w:charset w:val="00"/>
     <w:family w:val="swiss"/>
     <w:pitch w:val="variable"/>
-    <w:sig w:usb0="E0002EFF" w:usb1="C000247B" w:usb2="00000009" w:usb3="00000000" w:csb0="000001FF" w:csb1="00000000"/>
-  </w:font>
-  <w:font w:name="Courier New">
-    <w:panose1 w:val="02070309020205020404"/>
-    <w:charset w:val="00"/>
-    <w:family w:val="modern"/>
-    <w:pitch w:val="fixed"/>
-    <w:sig w:usb0="E0002EFF" w:usb1="C0007843" w:usb2="00000009" w:usb3="00000000" w:csb0="000001FF" w:csb1="00000000"/>
+    <w:sig w:usb0="E0002EFF" w:usb1="C000785B" w:usb2="00000009" w:usb3="00000000" w:csb0="000001FF" w:csb1="00000000"/>
   </w:font>
   <w:font w:name="Wingdings">
     <w:panose1 w:val="05000000000000000000"/>
@@ -29920,19 +33970,26 @@
     <w:pitch w:val="variable"/>
     <w:sig w:usb0="00000000" w:usb1="10000000" w:usb2="00000000" w:usb3="00000000" w:csb0="80000000" w:csb1="00000000"/>
   </w:font>
+  <w:font w:name="Courier New">
+    <w:panose1 w:val="02070309020205020404"/>
+    <w:charset w:val="00"/>
+    <w:family w:val="modern"/>
+    <w:pitch w:val="fixed"/>
+    <w:sig w:usb0="E0002EFF" w:usb1="C0007843" w:usb2="00000009" w:usb3="00000000" w:csb0="000001FF" w:csb1="00000000"/>
+  </w:font>
+  <w:font w:name="Calibri">
+    <w:panose1 w:val="020F0502020204030204"/>
+    <w:charset w:val="00"/>
+    <w:family w:val="swiss"/>
+    <w:pitch w:val="variable"/>
+    <w:sig w:usb0="E0002EFF" w:usb1="C000247B" w:usb2="00000009" w:usb3="00000000" w:csb0="000001FF" w:csb1="00000000"/>
+  </w:font>
   <w:font w:name="Calibri Light">
     <w:panose1 w:val="020F0302020204030204"/>
     <w:charset w:val="00"/>
     <w:family w:val="swiss"/>
     <w:pitch w:val="variable"/>
     <w:sig w:usb0="E0002AFF" w:usb1="C000247B" w:usb2="00000009" w:usb3="00000000" w:csb0="000001FF" w:csb1="00000000"/>
-  </w:font>
-  <w:font w:name="Arial">
-    <w:panose1 w:val="020B0604020202020204"/>
-    <w:charset w:val="00"/>
-    <w:family w:val="swiss"/>
-    <w:pitch w:val="variable"/>
-    <w:sig w:usb0="E0002EFF" w:usb1="C000785B" w:usb2="00000009" w:usb3="00000000" w:csb0="000001FF" w:csb1="00000000"/>
   </w:font>
   <w:font w:name="Consolas">
     <w:panose1 w:val="020B0609020204030204"/>
@@ -29964,8 +34021,8 @@
     <w:rsid w:val="000C7236"/>
     <w:rsid w:val="002849DA"/>
     <w:rsid w:val="003B40B0"/>
+    <w:rsid w:val="006209F8"/>
     <w:rsid w:val="0066089F"/>
-    <w:rsid w:val="009149EC"/>
     <w:rsid w:val="00A44A2D"/>
     <w:rsid w:val="00C7042B"/>
     <w:rsid w:val="00CC079B"/>
@@ -30746,7 +34803,7 @@
 </file>
 
 <file path=customXml/itemProps1.xml><?xml version="1.0" encoding="utf-8"?>
-<ds:datastoreItem xmlns:ds="http://schemas.openxmlformats.org/officeDocument/2006/customXml" ds:itemID="{4D2212BB-5DB4-4659-B6F4-A66AD809A813}">
+<ds:datastoreItem xmlns:ds="http://schemas.openxmlformats.org/officeDocument/2006/customXml" ds:itemID="{E8A346A6-6658-453E-8AF8-9B8CEE2E1BBE}">
   <ds:schemaRefs>
     <ds:schemaRef ds:uri="http://schemas.openxmlformats.org/officeDocument/2006/bibliography"/>
   </ds:schemaRefs>

</xml_diff>

<commit_message>
B voorbeeld declaratieve constraint
</commit_message>
<xml_diff>
--- a/Casus DI verslag Erik Knaake en Jannick Joosten.docx
+++ b/Casus DI verslag Erik Knaake en Jannick Joosten.docx
@@ -11817,8 +11817,6 @@
       <w:r>
         <w:t xml:space="preserve"> gedropt en is er een trigger voor in de plaats geïmplementeerd.</w:t>
       </w:r>
-      <w:bookmarkStart w:id="4" w:name="_GoBack"/>
-      <w:bookmarkEnd w:id="4"/>
     </w:p>
     <w:p>
       <w:pPr>
@@ -15653,6 +15651,7 @@
       <w:pPr>
         <w:rPr>
           <w:rFonts w:ascii="Consolas" w:hAnsi="Consolas" w:cs="Consolas"/>
+          <w:color w:val="0000FF"/>
           <w:sz w:val="19"/>
           <w:szCs w:val="19"/>
         </w:rPr>
@@ -15666,6 +15665,1019 @@
           <w:highlight w:val="white"/>
         </w:rPr>
         <w:t>GO</w:t>
+      </w:r>
+    </w:p>
+    <w:p>
+      <w:r>
+        <w:t xml:space="preserve">Uiteraard zijn hiervoor ook met behulp van </w:t>
+      </w:r>
+      <w:proofErr w:type="spellStart"/>
+      <w:r>
+        <w:t>tSQLt</w:t>
+      </w:r>
+      <w:proofErr w:type="spellEnd"/>
+      <w:r>
+        <w:t xml:space="preserve"> tests geschreven, maar wij vinden dat de bovenstaande voorbeelden van </w:t>
+      </w:r>
+      <w:proofErr w:type="spellStart"/>
+      <w:r>
+        <w:t>tSQLt</w:t>
+      </w:r>
+      <w:proofErr w:type="spellEnd"/>
+      <w:r>
+        <w:t xml:space="preserve"> code representatief zijn voor alle andere testen.</w:t>
+      </w:r>
+    </w:p>
+    <w:p>
+      <w:r>
+        <w:t xml:space="preserve">Als laatste nemen we hier als voorbeeld een </w:t>
+      </w:r>
+      <w:proofErr w:type="spellStart"/>
+      <w:r>
+        <w:t>constraint</w:t>
+      </w:r>
+      <w:proofErr w:type="spellEnd"/>
+      <w:r>
+        <w:t xml:space="preserve"> op die als declaratieve </w:t>
+      </w:r>
+      <w:proofErr w:type="spellStart"/>
+      <w:r>
+        <w:t>constraint</w:t>
+      </w:r>
+      <w:proofErr w:type="spellEnd"/>
+      <w:r>
+        <w:t xml:space="preserve"> is opgenomen, omdat deze constraints de voorkeur moeten krijgen wanneer mogelijk.</w:t>
+      </w:r>
+    </w:p>
+    <w:p>
+      <w:pPr>
+        <w:autoSpaceDE w:val="0"/>
+        <w:autoSpaceDN w:val="0"/>
+        <w:adjustRightInd w:val="0"/>
+        <w:spacing w:after="0" w:line="240" w:lineRule="auto"/>
+        <w:rPr>
+          <w:rFonts w:ascii="Consolas" w:hAnsi="Consolas" w:cs="Consolas"/>
+          <w:color w:val="000000"/>
+          <w:sz w:val="19"/>
+          <w:szCs w:val="19"/>
+          <w:highlight w:val="white"/>
+        </w:rPr>
+      </w:pPr>
+      <w:r>
+        <w:rPr>
+          <w:rFonts w:ascii="Consolas" w:hAnsi="Consolas" w:cs="Consolas"/>
+          <w:color w:val="008000"/>
+          <w:sz w:val="19"/>
+          <w:szCs w:val="19"/>
+          <w:highlight w:val="white"/>
+        </w:rPr>
+        <w:t>/*******************************************************************************************</w:t>
+      </w:r>
+    </w:p>
+    <w:p>
+      <w:pPr>
+        <w:autoSpaceDE w:val="0"/>
+        <w:autoSpaceDN w:val="0"/>
+        <w:adjustRightInd w:val="0"/>
+        <w:spacing w:after="0" w:line="240" w:lineRule="auto"/>
+        <w:rPr>
+          <w:rFonts w:ascii="Consolas" w:hAnsi="Consolas" w:cs="Consolas"/>
+          <w:color w:val="000000"/>
+          <w:sz w:val="19"/>
+          <w:szCs w:val="19"/>
+          <w:highlight w:val="white"/>
+        </w:rPr>
+      </w:pPr>
+      <w:r>
+        <w:rPr>
+          <w:rFonts w:ascii="Consolas" w:hAnsi="Consolas" w:cs="Consolas"/>
+          <w:color w:val="008000"/>
+          <w:sz w:val="19"/>
+          <w:szCs w:val="19"/>
+          <w:highlight w:val="white"/>
+        </w:rPr>
+        <w:tab/>
+        <w:t>3.</w:t>
+      </w:r>
+      <w:r>
+        <w:rPr>
+          <w:rFonts w:ascii="Consolas" w:hAnsi="Consolas" w:cs="Consolas"/>
+          <w:color w:val="008000"/>
+          <w:sz w:val="19"/>
+          <w:szCs w:val="19"/>
+          <w:highlight w:val="white"/>
+        </w:rPr>
+        <w:tab/>
+        <w:t xml:space="preserve">The company </w:t>
+      </w:r>
+      <w:proofErr w:type="spellStart"/>
+      <w:r>
+        <w:rPr>
+          <w:rFonts w:ascii="Consolas" w:hAnsi="Consolas" w:cs="Consolas"/>
+          <w:color w:val="008000"/>
+          <w:sz w:val="19"/>
+          <w:szCs w:val="19"/>
+          <w:highlight w:val="white"/>
+        </w:rPr>
+        <w:t>hires</w:t>
+      </w:r>
+      <w:proofErr w:type="spellEnd"/>
+      <w:r>
+        <w:rPr>
+          <w:rFonts w:ascii="Consolas" w:hAnsi="Consolas" w:cs="Consolas"/>
+          <w:color w:val="008000"/>
+          <w:sz w:val="19"/>
+          <w:szCs w:val="19"/>
+          <w:highlight w:val="white"/>
+        </w:rPr>
+        <w:t xml:space="preserve"> adult </w:t>
+      </w:r>
+      <w:proofErr w:type="spellStart"/>
+      <w:r>
+        <w:rPr>
+          <w:rFonts w:ascii="Consolas" w:hAnsi="Consolas" w:cs="Consolas"/>
+          <w:color w:val="008000"/>
+          <w:sz w:val="19"/>
+          <w:szCs w:val="19"/>
+          <w:highlight w:val="white"/>
+        </w:rPr>
+        <w:t>personnel</w:t>
+      </w:r>
+      <w:proofErr w:type="spellEnd"/>
+      <w:r>
+        <w:rPr>
+          <w:rFonts w:ascii="Consolas" w:hAnsi="Consolas" w:cs="Consolas"/>
+          <w:color w:val="008000"/>
+          <w:sz w:val="19"/>
+          <w:szCs w:val="19"/>
+          <w:highlight w:val="white"/>
+        </w:rPr>
+        <w:t xml:space="preserve"> </w:t>
+      </w:r>
+      <w:proofErr w:type="spellStart"/>
+      <w:r>
+        <w:rPr>
+          <w:rFonts w:ascii="Consolas" w:hAnsi="Consolas" w:cs="Consolas"/>
+          <w:color w:val="008000"/>
+          <w:sz w:val="19"/>
+          <w:szCs w:val="19"/>
+          <w:highlight w:val="white"/>
+        </w:rPr>
+        <w:t>only</w:t>
+      </w:r>
+      <w:proofErr w:type="spellEnd"/>
+      <w:r>
+        <w:rPr>
+          <w:rFonts w:ascii="Consolas" w:hAnsi="Consolas" w:cs="Consolas"/>
+          <w:color w:val="008000"/>
+          <w:sz w:val="19"/>
+          <w:szCs w:val="19"/>
+          <w:highlight w:val="white"/>
+        </w:rPr>
+        <w:t>.</w:t>
+      </w:r>
+    </w:p>
+    <w:p>
+      <w:pPr>
+        <w:autoSpaceDE w:val="0"/>
+        <w:autoSpaceDN w:val="0"/>
+        <w:adjustRightInd w:val="0"/>
+        <w:spacing w:after="0" w:line="240" w:lineRule="auto"/>
+        <w:rPr>
+          <w:rFonts w:ascii="Consolas" w:hAnsi="Consolas" w:cs="Consolas"/>
+          <w:color w:val="000000"/>
+          <w:sz w:val="19"/>
+          <w:szCs w:val="19"/>
+          <w:highlight w:val="white"/>
+        </w:rPr>
+      </w:pPr>
+      <w:r>
+        <w:rPr>
+          <w:rFonts w:ascii="Consolas" w:hAnsi="Consolas" w:cs="Consolas"/>
+          <w:color w:val="008000"/>
+          <w:sz w:val="19"/>
+          <w:szCs w:val="19"/>
+          <w:highlight w:val="white"/>
+        </w:rPr>
+        <w:tab/>
+      </w:r>
+      <w:proofErr w:type="spellStart"/>
+      <w:r>
+        <w:rPr>
+          <w:rFonts w:ascii="Consolas" w:hAnsi="Consolas" w:cs="Consolas"/>
+          <w:color w:val="008000"/>
+          <w:sz w:val="19"/>
+          <w:szCs w:val="19"/>
+          <w:highlight w:val="white"/>
+        </w:rPr>
+        <w:t>age</w:t>
+      </w:r>
+      <w:proofErr w:type="spellEnd"/>
+      <w:r>
+        <w:rPr>
+          <w:rFonts w:ascii="Consolas" w:hAnsi="Consolas" w:cs="Consolas"/>
+          <w:color w:val="008000"/>
+          <w:sz w:val="19"/>
+          <w:szCs w:val="19"/>
+          <w:highlight w:val="white"/>
+        </w:rPr>
+        <w:t xml:space="preserve"> &gt;= 18 OK</w:t>
+      </w:r>
+    </w:p>
+    <w:p>
+      <w:pPr>
+        <w:autoSpaceDE w:val="0"/>
+        <w:autoSpaceDN w:val="0"/>
+        <w:adjustRightInd w:val="0"/>
+        <w:spacing w:after="0" w:line="240" w:lineRule="auto"/>
+        <w:rPr>
+          <w:rFonts w:ascii="Consolas" w:hAnsi="Consolas" w:cs="Consolas"/>
+          <w:color w:val="000000"/>
+          <w:sz w:val="19"/>
+          <w:szCs w:val="19"/>
+          <w:highlight w:val="white"/>
+        </w:rPr>
+      </w:pPr>
+      <w:r>
+        <w:rPr>
+          <w:rFonts w:ascii="Consolas" w:hAnsi="Consolas" w:cs="Consolas"/>
+          <w:color w:val="008000"/>
+          <w:sz w:val="19"/>
+          <w:szCs w:val="19"/>
+          <w:highlight w:val="white"/>
+        </w:rPr>
+        <w:tab/>
+      </w:r>
+      <w:proofErr w:type="spellStart"/>
+      <w:r>
+        <w:rPr>
+          <w:rFonts w:ascii="Consolas" w:hAnsi="Consolas" w:cs="Consolas"/>
+          <w:color w:val="008000"/>
+          <w:sz w:val="19"/>
+          <w:szCs w:val="19"/>
+          <w:highlight w:val="white"/>
+        </w:rPr>
+        <w:t>age</w:t>
+      </w:r>
+      <w:proofErr w:type="spellEnd"/>
+      <w:r>
+        <w:rPr>
+          <w:rFonts w:ascii="Consolas" w:hAnsi="Consolas" w:cs="Consolas"/>
+          <w:color w:val="008000"/>
+          <w:sz w:val="19"/>
+          <w:szCs w:val="19"/>
+          <w:highlight w:val="white"/>
+        </w:rPr>
+        <w:t xml:space="preserve"> &lt; 18 NOT OK</w:t>
+      </w:r>
+    </w:p>
+    <w:p>
+      <w:pPr>
+        <w:autoSpaceDE w:val="0"/>
+        <w:autoSpaceDN w:val="0"/>
+        <w:adjustRightInd w:val="0"/>
+        <w:spacing w:after="0" w:line="240" w:lineRule="auto"/>
+        <w:rPr>
+          <w:rFonts w:ascii="Consolas" w:hAnsi="Consolas" w:cs="Consolas"/>
+          <w:color w:val="000000"/>
+          <w:sz w:val="19"/>
+          <w:szCs w:val="19"/>
+          <w:highlight w:val="white"/>
+        </w:rPr>
+      </w:pPr>
+      <w:r>
+        <w:rPr>
+          <w:rFonts w:ascii="Consolas" w:hAnsi="Consolas" w:cs="Consolas"/>
+          <w:color w:val="008000"/>
+          <w:sz w:val="19"/>
+          <w:szCs w:val="19"/>
+          <w:highlight w:val="white"/>
+        </w:rPr>
+        <w:t>*******************************************************************************************/</w:t>
+      </w:r>
+    </w:p>
+    <w:p>
+      <w:pPr>
+        <w:autoSpaceDE w:val="0"/>
+        <w:autoSpaceDN w:val="0"/>
+        <w:adjustRightInd w:val="0"/>
+        <w:spacing w:after="0" w:line="240" w:lineRule="auto"/>
+        <w:rPr>
+          <w:rFonts w:ascii="Consolas" w:hAnsi="Consolas" w:cs="Consolas"/>
+          <w:color w:val="000000"/>
+          <w:sz w:val="19"/>
+          <w:szCs w:val="19"/>
+          <w:highlight w:val="white"/>
+        </w:rPr>
+      </w:pPr>
+      <w:r>
+        <w:rPr>
+          <w:rFonts w:ascii="Consolas" w:hAnsi="Consolas" w:cs="Consolas"/>
+          <w:color w:val="0000FF"/>
+          <w:sz w:val="19"/>
+          <w:szCs w:val="19"/>
+          <w:highlight w:val="white"/>
+        </w:rPr>
+        <w:t>IF</w:t>
+      </w:r>
+      <w:r>
+        <w:rPr>
+          <w:rFonts w:ascii="Consolas" w:hAnsi="Consolas" w:cs="Consolas"/>
+          <w:color w:val="000000"/>
+          <w:sz w:val="19"/>
+          <w:szCs w:val="19"/>
+          <w:highlight w:val="white"/>
+        </w:rPr>
+        <w:t xml:space="preserve"> </w:t>
+      </w:r>
+      <w:r>
+        <w:rPr>
+          <w:rFonts w:ascii="Consolas" w:hAnsi="Consolas" w:cs="Consolas"/>
+          <w:color w:val="FF00FF"/>
+          <w:sz w:val="19"/>
+          <w:szCs w:val="19"/>
+          <w:highlight w:val="white"/>
+        </w:rPr>
+        <w:t>OBJECT_ID</w:t>
+      </w:r>
+      <w:r>
+        <w:rPr>
+          <w:rFonts w:ascii="Consolas" w:hAnsi="Consolas" w:cs="Consolas"/>
+          <w:color w:val="808080"/>
+          <w:sz w:val="19"/>
+          <w:szCs w:val="19"/>
+          <w:highlight w:val="white"/>
+        </w:rPr>
+        <w:t>(</w:t>
+      </w:r>
+      <w:r>
+        <w:rPr>
+          <w:rFonts w:ascii="Consolas" w:hAnsi="Consolas" w:cs="Consolas"/>
+          <w:color w:val="FF0000"/>
+          <w:sz w:val="19"/>
+          <w:szCs w:val="19"/>
+          <w:highlight w:val="white"/>
+        </w:rPr>
+        <w:t>'</w:t>
+      </w:r>
+      <w:proofErr w:type="spellStart"/>
+      <w:r>
+        <w:rPr>
+          <w:rFonts w:ascii="Consolas" w:hAnsi="Consolas" w:cs="Consolas"/>
+          <w:color w:val="FF0000"/>
+          <w:sz w:val="19"/>
+          <w:szCs w:val="19"/>
+          <w:highlight w:val="white"/>
+        </w:rPr>
+        <w:t>dbo.CHK_employee_age</w:t>
+      </w:r>
+      <w:proofErr w:type="spellEnd"/>
+      <w:r>
+        <w:rPr>
+          <w:rFonts w:ascii="Consolas" w:hAnsi="Consolas" w:cs="Consolas"/>
+          <w:color w:val="FF0000"/>
+          <w:sz w:val="19"/>
+          <w:szCs w:val="19"/>
+          <w:highlight w:val="white"/>
+        </w:rPr>
+        <w:t>'</w:t>
+      </w:r>
+      <w:r>
+        <w:rPr>
+          <w:rFonts w:ascii="Consolas" w:hAnsi="Consolas" w:cs="Consolas"/>
+          <w:color w:val="808080"/>
+          <w:sz w:val="19"/>
+          <w:szCs w:val="19"/>
+          <w:highlight w:val="white"/>
+        </w:rPr>
+        <w:t>,</w:t>
+      </w:r>
+      <w:r>
+        <w:rPr>
+          <w:rFonts w:ascii="Consolas" w:hAnsi="Consolas" w:cs="Consolas"/>
+          <w:color w:val="000000"/>
+          <w:sz w:val="19"/>
+          <w:szCs w:val="19"/>
+          <w:highlight w:val="white"/>
+        </w:rPr>
+        <w:t xml:space="preserve"> </w:t>
+      </w:r>
+      <w:r>
+        <w:rPr>
+          <w:rFonts w:ascii="Consolas" w:hAnsi="Consolas" w:cs="Consolas"/>
+          <w:color w:val="FF0000"/>
+          <w:sz w:val="19"/>
+          <w:szCs w:val="19"/>
+          <w:highlight w:val="white"/>
+        </w:rPr>
+        <w:t>'C'</w:t>
+      </w:r>
+      <w:r>
+        <w:rPr>
+          <w:rFonts w:ascii="Consolas" w:hAnsi="Consolas" w:cs="Consolas"/>
+          <w:color w:val="808080"/>
+          <w:sz w:val="19"/>
+          <w:szCs w:val="19"/>
+          <w:highlight w:val="white"/>
+        </w:rPr>
+        <w:t>)</w:t>
+      </w:r>
+      <w:r>
+        <w:rPr>
+          <w:rFonts w:ascii="Consolas" w:hAnsi="Consolas" w:cs="Consolas"/>
+          <w:color w:val="000000"/>
+          <w:sz w:val="19"/>
+          <w:szCs w:val="19"/>
+          <w:highlight w:val="white"/>
+        </w:rPr>
+        <w:t xml:space="preserve"> </w:t>
+      </w:r>
+      <w:r>
+        <w:rPr>
+          <w:rFonts w:ascii="Consolas" w:hAnsi="Consolas" w:cs="Consolas"/>
+          <w:color w:val="808080"/>
+          <w:sz w:val="19"/>
+          <w:szCs w:val="19"/>
+          <w:highlight w:val="white"/>
+        </w:rPr>
+        <w:t>IS</w:t>
+      </w:r>
+      <w:r>
+        <w:rPr>
+          <w:rFonts w:ascii="Consolas" w:hAnsi="Consolas" w:cs="Consolas"/>
+          <w:color w:val="000000"/>
+          <w:sz w:val="19"/>
+          <w:szCs w:val="19"/>
+          <w:highlight w:val="white"/>
+        </w:rPr>
+        <w:t xml:space="preserve"> </w:t>
+      </w:r>
+      <w:r>
+        <w:rPr>
+          <w:rFonts w:ascii="Consolas" w:hAnsi="Consolas" w:cs="Consolas"/>
+          <w:color w:val="808080"/>
+          <w:sz w:val="19"/>
+          <w:szCs w:val="19"/>
+          <w:highlight w:val="white"/>
+        </w:rPr>
+        <w:t>NOT</w:t>
+      </w:r>
+      <w:r>
+        <w:rPr>
+          <w:rFonts w:ascii="Consolas" w:hAnsi="Consolas" w:cs="Consolas"/>
+          <w:color w:val="000000"/>
+          <w:sz w:val="19"/>
+          <w:szCs w:val="19"/>
+          <w:highlight w:val="white"/>
+        </w:rPr>
+        <w:t xml:space="preserve"> </w:t>
+      </w:r>
+      <w:r>
+        <w:rPr>
+          <w:rFonts w:ascii="Consolas" w:hAnsi="Consolas" w:cs="Consolas"/>
+          <w:color w:val="808080"/>
+          <w:sz w:val="19"/>
+          <w:szCs w:val="19"/>
+          <w:highlight w:val="white"/>
+        </w:rPr>
+        <w:t>NULL</w:t>
+      </w:r>
+      <w:r>
+        <w:rPr>
+          <w:rFonts w:ascii="Consolas" w:hAnsi="Consolas" w:cs="Consolas"/>
+          <w:color w:val="000000"/>
+          <w:sz w:val="19"/>
+          <w:szCs w:val="19"/>
+          <w:highlight w:val="white"/>
+        </w:rPr>
+        <w:t xml:space="preserve"> </w:t>
+      </w:r>
+    </w:p>
+    <w:p>
+      <w:pPr>
+        <w:autoSpaceDE w:val="0"/>
+        <w:autoSpaceDN w:val="0"/>
+        <w:adjustRightInd w:val="0"/>
+        <w:spacing w:after="0" w:line="240" w:lineRule="auto"/>
+        <w:rPr>
+          <w:rFonts w:ascii="Consolas" w:hAnsi="Consolas" w:cs="Consolas"/>
+          <w:color w:val="000000"/>
+          <w:sz w:val="19"/>
+          <w:szCs w:val="19"/>
+          <w:highlight w:val="white"/>
+        </w:rPr>
+      </w:pPr>
+      <w:r>
+        <w:rPr>
+          <w:rFonts w:ascii="Consolas" w:hAnsi="Consolas" w:cs="Consolas"/>
+          <w:color w:val="000000"/>
+          <w:sz w:val="19"/>
+          <w:szCs w:val="19"/>
+          <w:highlight w:val="white"/>
+        </w:rPr>
+        <w:lastRenderedPageBreak/>
+        <w:t xml:space="preserve">    </w:t>
+      </w:r>
+      <w:r>
+        <w:rPr>
+          <w:rFonts w:ascii="Consolas" w:hAnsi="Consolas" w:cs="Consolas"/>
+          <w:color w:val="0000FF"/>
+          <w:sz w:val="19"/>
+          <w:szCs w:val="19"/>
+          <w:highlight w:val="white"/>
+        </w:rPr>
+        <w:t>ALTER</w:t>
+      </w:r>
+      <w:r>
+        <w:rPr>
+          <w:rFonts w:ascii="Consolas" w:hAnsi="Consolas" w:cs="Consolas"/>
+          <w:color w:val="000000"/>
+          <w:sz w:val="19"/>
+          <w:szCs w:val="19"/>
+          <w:highlight w:val="white"/>
+        </w:rPr>
+        <w:t xml:space="preserve"> </w:t>
+      </w:r>
+      <w:r>
+        <w:rPr>
+          <w:rFonts w:ascii="Consolas" w:hAnsi="Consolas" w:cs="Consolas"/>
+          <w:color w:val="0000FF"/>
+          <w:sz w:val="19"/>
+          <w:szCs w:val="19"/>
+          <w:highlight w:val="white"/>
+        </w:rPr>
+        <w:t>TABLE</w:t>
+      </w:r>
+      <w:r>
+        <w:rPr>
+          <w:rFonts w:ascii="Consolas" w:hAnsi="Consolas" w:cs="Consolas"/>
+          <w:color w:val="000000"/>
+          <w:sz w:val="19"/>
+          <w:szCs w:val="19"/>
+          <w:highlight w:val="white"/>
+        </w:rPr>
+        <w:t xml:space="preserve"> </w:t>
+      </w:r>
+      <w:proofErr w:type="spellStart"/>
+      <w:r>
+        <w:rPr>
+          <w:rFonts w:ascii="Consolas" w:hAnsi="Consolas" w:cs="Consolas"/>
+          <w:color w:val="000000"/>
+          <w:sz w:val="19"/>
+          <w:szCs w:val="19"/>
+          <w:highlight w:val="white"/>
+        </w:rPr>
+        <w:t>dbo</w:t>
+      </w:r>
+      <w:r>
+        <w:rPr>
+          <w:rFonts w:ascii="Consolas" w:hAnsi="Consolas" w:cs="Consolas"/>
+          <w:color w:val="808080"/>
+          <w:sz w:val="19"/>
+          <w:szCs w:val="19"/>
+          <w:highlight w:val="white"/>
+        </w:rPr>
+        <w:t>.</w:t>
+      </w:r>
+      <w:r>
+        <w:rPr>
+          <w:rFonts w:ascii="Consolas" w:hAnsi="Consolas" w:cs="Consolas"/>
+          <w:color w:val="000000"/>
+          <w:sz w:val="19"/>
+          <w:szCs w:val="19"/>
+          <w:highlight w:val="white"/>
+        </w:rPr>
+        <w:t>emp</w:t>
+      </w:r>
+      <w:proofErr w:type="spellEnd"/>
+      <w:r>
+        <w:rPr>
+          <w:rFonts w:ascii="Consolas" w:hAnsi="Consolas" w:cs="Consolas"/>
+          <w:color w:val="000000"/>
+          <w:sz w:val="19"/>
+          <w:szCs w:val="19"/>
+          <w:highlight w:val="white"/>
+        </w:rPr>
+        <w:t xml:space="preserve"> </w:t>
+      </w:r>
+      <w:r>
+        <w:rPr>
+          <w:rFonts w:ascii="Consolas" w:hAnsi="Consolas" w:cs="Consolas"/>
+          <w:color w:val="0000FF"/>
+          <w:sz w:val="19"/>
+          <w:szCs w:val="19"/>
+          <w:highlight w:val="white"/>
+        </w:rPr>
+        <w:t>DROP</w:t>
+      </w:r>
+      <w:r>
+        <w:rPr>
+          <w:rFonts w:ascii="Consolas" w:hAnsi="Consolas" w:cs="Consolas"/>
+          <w:color w:val="000000"/>
+          <w:sz w:val="19"/>
+          <w:szCs w:val="19"/>
+          <w:highlight w:val="white"/>
+        </w:rPr>
+        <w:t xml:space="preserve"> </w:t>
+      </w:r>
+      <w:r>
+        <w:rPr>
+          <w:rFonts w:ascii="Consolas" w:hAnsi="Consolas" w:cs="Consolas"/>
+          <w:color w:val="0000FF"/>
+          <w:sz w:val="19"/>
+          <w:szCs w:val="19"/>
+          <w:highlight w:val="white"/>
+        </w:rPr>
+        <w:t>CONSTRAINT</w:t>
+      </w:r>
+      <w:r>
+        <w:rPr>
+          <w:rFonts w:ascii="Consolas" w:hAnsi="Consolas" w:cs="Consolas"/>
+          <w:color w:val="000000"/>
+          <w:sz w:val="19"/>
+          <w:szCs w:val="19"/>
+          <w:highlight w:val="white"/>
+        </w:rPr>
+        <w:t xml:space="preserve"> </w:t>
+      </w:r>
+      <w:proofErr w:type="spellStart"/>
+      <w:r>
+        <w:rPr>
+          <w:rFonts w:ascii="Consolas" w:hAnsi="Consolas" w:cs="Consolas"/>
+          <w:color w:val="000000"/>
+          <w:sz w:val="19"/>
+          <w:szCs w:val="19"/>
+          <w:highlight w:val="white"/>
+        </w:rPr>
+        <w:t>CHK_employee_age</w:t>
+      </w:r>
+      <w:proofErr w:type="spellEnd"/>
+      <w:r>
+        <w:rPr>
+          <w:rFonts w:ascii="Consolas" w:hAnsi="Consolas" w:cs="Consolas"/>
+          <w:color w:val="000000"/>
+          <w:sz w:val="19"/>
+          <w:szCs w:val="19"/>
+          <w:highlight w:val="white"/>
+        </w:rPr>
+        <w:t xml:space="preserve"> </w:t>
+      </w:r>
+    </w:p>
+    <w:p>
+      <w:pPr>
+        <w:autoSpaceDE w:val="0"/>
+        <w:autoSpaceDN w:val="0"/>
+        <w:adjustRightInd w:val="0"/>
+        <w:spacing w:after="0" w:line="240" w:lineRule="auto"/>
+        <w:rPr>
+          <w:rFonts w:ascii="Consolas" w:hAnsi="Consolas" w:cs="Consolas"/>
+          <w:color w:val="000000"/>
+          <w:sz w:val="19"/>
+          <w:szCs w:val="19"/>
+          <w:highlight w:val="white"/>
+        </w:rPr>
+      </w:pPr>
+      <w:r>
+        <w:rPr>
+          <w:rFonts w:ascii="Consolas" w:hAnsi="Consolas" w:cs="Consolas"/>
+          <w:color w:val="0000FF"/>
+          <w:sz w:val="19"/>
+          <w:szCs w:val="19"/>
+          <w:highlight w:val="white"/>
+        </w:rPr>
+        <w:t>ALTER</w:t>
+      </w:r>
+      <w:r>
+        <w:rPr>
+          <w:rFonts w:ascii="Consolas" w:hAnsi="Consolas" w:cs="Consolas"/>
+          <w:color w:val="000000"/>
+          <w:sz w:val="19"/>
+          <w:szCs w:val="19"/>
+          <w:highlight w:val="white"/>
+        </w:rPr>
+        <w:t xml:space="preserve"> </w:t>
+      </w:r>
+      <w:r>
+        <w:rPr>
+          <w:rFonts w:ascii="Consolas" w:hAnsi="Consolas" w:cs="Consolas"/>
+          <w:color w:val="0000FF"/>
+          <w:sz w:val="19"/>
+          <w:szCs w:val="19"/>
+          <w:highlight w:val="white"/>
+        </w:rPr>
+        <w:t>TABLE</w:t>
+      </w:r>
+      <w:r>
+        <w:rPr>
+          <w:rFonts w:ascii="Consolas" w:hAnsi="Consolas" w:cs="Consolas"/>
+          <w:color w:val="000000"/>
+          <w:sz w:val="19"/>
+          <w:szCs w:val="19"/>
+          <w:highlight w:val="white"/>
+        </w:rPr>
+        <w:t xml:space="preserve"> </w:t>
+      </w:r>
+      <w:proofErr w:type="spellStart"/>
+      <w:r>
+        <w:rPr>
+          <w:rFonts w:ascii="Consolas" w:hAnsi="Consolas" w:cs="Consolas"/>
+          <w:color w:val="000000"/>
+          <w:sz w:val="19"/>
+          <w:szCs w:val="19"/>
+          <w:highlight w:val="white"/>
+        </w:rPr>
+        <w:t>emp</w:t>
+      </w:r>
+      <w:proofErr w:type="spellEnd"/>
+    </w:p>
+    <w:p>
+      <w:pPr>
+        <w:autoSpaceDE w:val="0"/>
+        <w:autoSpaceDN w:val="0"/>
+        <w:adjustRightInd w:val="0"/>
+        <w:spacing w:after="0" w:line="240" w:lineRule="auto"/>
+        <w:rPr>
+          <w:rFonts w:ascii="Consolas" w:hAnsi="Consolas" w:cs="Consolas"/>
+          <w:color w:val="000000"/>
+          <w:sz w:val="19"/>
+          <w:szCs w:val="19"/>
+          <w:highlight w:val="white"/>
+        </w:rPr>
+      </w:pPr>
+      <w:r>
+        <w:rPr>
+          <w:rFonts w:ascii="Consolas" w:hAnsi="Consolas" w:cs="Consolas"/>
+          <w:color w:val="000000"/>
+          <w:sz w:val="19"/>
+          <w:szCs w:val="19"/>
+          <w:highlight w:val="white"/>
+        </w:rPr>
+        <w:tab/>
+      </w:r>
+      <w:r>
+        <w:rPr>
+          <w:rFonts w:ascii="Consolas" w:hAnsi="Consolas" w:cs="Consolas"/>
+          <w:color w:val="0000FF"/>
+          <w:sz w:val="19"/>
+          <w:szCs w:val="19"/>
+          <w:highlight w:val="white"/>
+        </w:rPr>
+        <w:t>ADD</w:t>
+      </w:r>
+      <w:r>
+        <w:rPr>
+          <w:rFonts w:ascii="Consolas" w:hAnsi="Consolas" w:cs="Consolas"/>
+          <w:color w:val="000000"/>
+          <w:sz w:val="19"/>
+          <w:szCs w:val="19"/>
+          <w:highlight w:val="white"/>
+        </w:rPr>
+        <w:t xml:space="preserve"> </w:t>
+      </w:r>
+      <w:r>
+        <w:rPr>
+          <w:rFonts w:ascii="Consolas" w:hAnsi="Consolas" w:cs="Consolas"/>
+          <w:color w:val="0000FF"/>
+          <w:sz w:val="19"/>
+          <w:szCs w:val="19"/>
+          <w:highlight w:val="white"/>
+        </w:rPr>
+        <w:t>CONSTRAINT</w:t>
+      </w:r>
+      <w:r>
+        <w:rPr>
+          <w:rFonts w:ascii="Consolas" w:hAnsi="Consolas" w:cs="Consolas"/>
+          <w:color w:val="000000"/>
+          <w:sz w:val="19"/>
+          <w:szCs w:val="19"/>
+          <w:highlight w:val="white"/>
+        </w:rPr>
+        <w:t xml:space="preserve"> </w:t>
+      </w:r>
+      <w:proofErr w:type="spellStart"/>
+      <w:r>
+        <w:rPr>
+          <w:rFonts w:ascii="Consolas" w:hAnsi="Consolas" w:cs="Consolas"/>
+          <w:color w:val="000000"/>
+          <w:sz w:val="19"/>
+          <w:szCs w:val="19"/>
+          <w:highlight w:val="white"/>
+        </w:rPr>
+        <w:t>CHK_employee_age</w:t>
+      </w:r>
+      <w:proofErr w:type="spellEnd"/>
+    </w:p>
+    <w:p>
+      <w:pPr>
+        <w:autoSpaceDE w:val="0"/>
+        <w:autoSpaceDN w:val="0"/>
+        <w:adjustRightInd w:val="0"/>
+        <w:spacing w:after="0" w:line="240" w:lineRule="auto"/>
+        <w:rPr>
+          <w:rFonts w:ascii="Consolas" w:hAnsi="Consolas" w:cs="Consolas"/>
+          <w:color w:val="000000"/>
+          <w:sz w:val="19"/>
+          <w:szCs w:val="19"/>
+          <w:highlight w:val="white"/>
+        </w:rPr>
+      </w:pPr>
+      <w:r>
+        <w:rPr>
+          <w:rFonts w:ascii="Consolas" w:hAnsi="Consolas" w:cs="Consolas"/>
+          <w:color w:val="000000"/>
+          <w:sz w:val="19"/>
+          <w:szCs w:val="19"/>
+          <w:highlight w:val="white"/>
+        </w:rPr>
+        <w:tab/>
+      </w:r>
+      <w:r>
+        <w:rPr>
+          <w:rFonts w:ascii="Consolas" w:hAnsi="Consolas" w:cs="Consolas"/>
+          <w:color w:val="0000FF"/>
+          <w:sz w:val="19"/>
+          <w:szCs w:val="19"/>
+          <w:highlight w:val="white"/>
+        </w:rPr>
+        <w:t xml:space="preserve">CHECK </w:t>
+      </w:r>
+      <w:r>
+        <w:rPr>
+          <w:rFonts w:ascii="Consolas" w:hAnsi="Consolas" w:cs="Consolas"/>
+          <w:color w:val="808080"/>
+          <w:sz w:val="19"/>
+          <w:szCs w:val="19"/>
+          <w:highlight w:val="white"/>
+        </w:rPr>
+        <w:t>(</w:t>
+      </w:r>
+      <w:r>
+        <w:rPr>
+          <w:rFonts w:ascii="Consolas" w:hAnsi="Consolas" w:cs="Consolas"/>
+          <w:color w:val="FF00FF"/>
+          <w:sz w:val="19"/>
+          <w:szCs w:val="19"/>
+          <w:highlight w:val="white"/>
+        </w:rPr>
+        <w:t>DATEADD</w:t>
+      </w:r>
+      <w:r>
+        <w:rPr>
+          <w:rFonts w:ascii="Consolas" w:hAnsi="Consolas" w:cs="Consolas"/>
+          <w:color w:val="808080"/>
+          <w:sz w:val="19"/>
+          <w:szCs w:val="19"/>
+          <w:highlight w:val="white"/>
+        </w:rPr>
+        <w:t>(</w:t>
+      </w:r>
+      <w:r>
+        <w:rPr>
+          <w:rFonts w:ascii="Consolas" w:hAnsi="Consolas" w:cs="Consolas"/>
+          <w:color w:val="FF00FF"/>
+          <w:sz w:val="19"/>
+          <w:szCs w:val="19"/>
+          <w:highlight w:val="white"/>
+        </w:rPr>
+        <w:t>YEAR</w:t>
+      </w:r>
+      <w:r>
+        <w:rPr>
+          <w:rFonts w:ascii="Consolas" w:hAnsi="Consolas" w:cs="Consolas"/>
+          <w:color w:val="808080"/>
+          <w:sz w:val="19"/>
+          <w:szCs w:val="19"/>
+          <w:highlight w:val="white"/>
+        </w:rPr>
+        <w:t>,</w:t>
+      </w:r>
+      <w:r>
+        <w:rPr>
+          <w:rFonts w:ascii="Consolas" w:hAnsi="Consolas" w:cs="Consolas"/>
+          <w:color w:val="000000"/>
+          <w:sz w:val="19"/>
+          <w:szCs w:val="19"/>
+          <w:highlight w:val="white"/>
+        </w:rPr>
+        <w:t xml:space="preserve"> 18</w:t>
+      </w:r>
+      <w:r>
+        <w:rPr>
+          <w:rFonts w:ascii="Consolas" w:hAnsi="Consolas" w:cs="Consolas"/>
+          <w:color w:val="808080"/>
+          <w:sz w:val="19"/>
+          <w:szCs w:val="19"/>
+          <w:highlight w:val="white"/>
+        </w:rPr>
+        <w:t>,</w:t>
+      </w:r>
+      <w:r>
+        <w:rPr>
+          <w:rFonts w:ascii="Consolas" w:hAnsi="Consolas" w:cs="Consolas"/>
+          <w:color w:val="000000"/>
+          <w:sz w:val="19"/>
+          <w:szCs w:val="19"/>
+          <w:highlight w:val="white"/>
+        </w:rPr>
+        <w:t xml:space="preserve"> born</w:t>
+      </w:r>
+      <w:r>
+        <w:rPr>
+          <w:rFonts w:ascii="Consolas" w:hAnsi="Consolas" w:cs="Consolas"/>
+          <w:color w:val="808080"/>
+          <w:sz w:val="19"/>
+          <w:szCs w:val="19"/>
+          <w:highlight w:val="white"/>
+        </w:rPr>
+        <w:t>)</w:t>
+      </w:r>
+      <w:r>
+        <w:rPr>
+          <w:rFonts w:ascii="Consolas" w:hAnsi="Consolas" w:cs="Consolas"/>
+          <w:color w:val="000000"/>
+          <w:sz w:val="19"/>
+          <w:szCs w:val="19"/>
+          <w:highlight w:val="white"/>
+        </w:rPr>
+        <w:t xml:space="preserve"> </w:t>
+      </w:r>
+      <w:r>
+        <w:rPr>
+          <w:rFonts w:ascii="Consolas" w:hAnsi="Consolas" w:cs="Consolas"/>
+          <w:color w:val="808080"/>
+          <w:sz w:val="19"/>
+          <w:szCs w:val="19"/>
+          <w:highlight w:val="white"/>
+        </w:rPr>
+        <w:t>&lt;</w:t>
+      </w:r>
+      <w:r>
+        <w:rPr>
+          <w:rFonts w:ascii="Consolas" w:hAnsi="Consolas" w:cs="Consolas"/>
+          <w:color w:val="000000"/>
+          <w:sz w:val="19"/>
+          <w:szCs w:val="19"/>
+          <w:highlight w:val="white"/>
+        </w:rPr>
+        <w:t xml:space="preserve"> </w:t>
+      </w:r>
+      <w:r>
+        <w:rPr>
+          <w:rFonts w:ascii="Consolas" w:hAnsi="Consolas" w:cs="Consolas"/>
+          <w:color w:val="FF00FF"/>
+          <w:sz w:val="19"/>
+          <w:szCs w:val="19"/>
+          <w:highlight w:val="white"/>
+        </w:rPr>
+        <w:t>GETDATE</w:t>
+      </w:r>
+      <w:r>
+        <w:rPr>
+          <w:rFonts w:ascii="Consolas" w:hAnsi="Consolas" w:cs="Consolas"/>
+          <w:color w:val="808080"/>
+          <w:sz w:val="19"/>
+          <w:szCs w:val="19"/>
+          <w:highlight w:val="white"/>
+        </w:rPr>
+        <w:t>())</w:t>
+      </w:r>
+    </w:p>
+    <w:p>
+      <w:pPr>
+        <w:rPr>
+          <w:rFonts w:ascii="Consolas" w:hAnsi="Consolas" w:cs="Consolas"/>
+          <w:color w:val="0000FF"/>
+          <w:sz w:val="19"/>
+          <w:szCs w:val="19"/>
+        </w:rPr>
+      </w:pPr>
+      <w:r>
+        <w:rPr>
+          <w:rFonts w:ascii="Consolas" w:hAnsi="Consolas" w:cs="Consolas"/>
+          <w:color w:val="0000FF"/>
+          <w:sz w:val="19"/>
+          <w:szCs w:val="19"/>
+          <w:highlight w:val="white"/>
+        </w:rPr>
+        <w:t>GO</w:t>
+      </w:r>
+    </w:p>
+    <w:p>
+      <w:r>
+        <w:t xml:space="preserve">Zoals u kunt zien is er ook code aanwezig om de </w:t>
+      </w:r>
+      <w:proofErr w:type="spellStart"/>
+      <w:r>
+        <w:t>constraint</w:t>
+      </w:r>
+      <w:proofErr w:type="spellEnd"/>
+      <w:r>
+        <w:t xml:space="preserve"> de droppen als deze al bestaat, dit is om te zorgen dat het script altijd uitgevoerd kan worden onafhankelijk van de huidige constraints in</w:t>
+      </w:r>
+      <w:bookmarkStart w:id="4" w:name="_GoBack"/>
+      <w:bookmarkEnd w:id="4"/>
+      <w:r>
+        <w:t xml:space="preserve"> de database.</w:t>
       </w:r>
     </w:p>
     <w:p>
@@ -16513,7 +17525,6 @@
     </w:p>
     <w:p>
       <w:r>
-        <w:lastRenderedPageBreak/>
         <w:t xml:space="preserve">Voor deze opdracht hebben wij gekeken naar twee van onze constraints. Met gebruik van tabellen, waarin twee connecties / transacties zich bevinden, tonen wij aan hoe het zit met de </w:t>
       </w:r>
       <w:proofErr w:type="spellStart"/>
@@ -16919,6 +17930,7 @@
           </w:p>
           <w:p>
             <w:r>
+              <w:lastRenderedPageBreak/>
               <w:tab/>
               <w:t>) AND starts IN (</w:t>
             </w:r>
@@ -34021,8 +35033,8 @@
     <w:rsid w:val="000C7236"/>
     <w:rsid w:val="002849DA"/>
     <w:rsid w:val="003B40B0"/>
-    <w:rsid w:val="006209F8"/>
     <w:rsid w:val="0066089F"/>
+    <w:rsid w:val="007B7DEC"/>
     <w:rsid w:val="00A44A2D"/>
     <w:rsid w:val="00C7042B"/>
     <w:rsid w:val="00CC079B"/>
@@ -34803,7 +35815,7 @@
 </file>
 
 <file path=customXml/itemProps1.xml><?xml version="1.0" encoding="utf-8"?>
-<ds:datastoreItem xmlns:ds="http://schemas.openxmlformats.org/officeDocument/2006/customXml" ds:itemID="{E8A346A6-6658-453E-8AF8-9B8CEE2E1BBE}">
+<ds:datastoreItem xmlns:ds="http://schemas.openxmlformats.org/officeDocument/2006/customXml" ds:itemID="{F96B1E9C-7218-484C-9733-1110A6BAECFC}">
   <ds:schemaRefs>
     <ds:schemaRef ds:uri="http://schemas.openxmlformats.org/officeDocument/2006/bibliography"/>
   </ds:schemaRefs>

</xml_diff>

<commit_message>
kleine inconsistentie code en veralg gefixt
</commit_message>
<xml_diff>
--- a/Casus DI verslag Erik Knaake en Jannick Joosten.docx
+++ b/Casus DI verslag Erik Knaake en Jannick Joosten.docx
@@ -21774,7 +21774,18 @@
           <w:highlight w:val="white"/>
           <w:lang w:val="en-US"/>
         </w:rPr>
-        <w:t>NCI_emp</w:t>
+        <w:t>nci</w:t>
+      </w:r>
+      <w:r>
+        <w:rPr>
+          <w:rFonts w:ascii="Consolas" w:hAnsi="Consolas" w:cs="Consolas"/>
+          <w:color w:val="000000"/>
+          <w:sz w:val="19"/>
+          <w:szCs w:val="19"/>
+          <w:highlight w:val="white"/>
+          <w:lang w:val="en-US"/>
+        </w:rPr>
+        <w:t>_emp</w:t>
       </w:r>
       <w:proofErr w:type="spellEnd"/>
     </w:p>
@@ -22286,7 +22297,20 @@
           <w:highlight w:val="white"/>
           <w:lang w:val="en-US"/>
         </w:rPr>
-        <w:t>NCI_offr</w:t>
+        <w:t>nci</w:t>
+      </w:r>
+      <w:bookmarkStart w:id="9" w:name="_GoBack"/>
+      <w:bookmarkEnd w:id="9"/>
+      <w:r>
+        <w:rPr>
+          <w:rFonts w:ascii="Consolas" w:hAnsi="Consolas" w:cs="Consolas"/>
+          <w:color w:val="000000"/>
+          <w:sz w:val="19"/>
+          <w:szCs w:val="19"/>
+          <w:highlight w:val="white"/>
+          <w:lang w:val="en-US"/>
+        </w:rPr>
+        <w:t>_offr</w:t>
       </w:r>
       <w:proofErr w:type="spellEnd"/>
     </w:p>
@@ -22499,8 +22523,6 @@
       <w:r>
         <w:t xml:space="preserve"> op gelegd moesten worden.</w:t>
       </w:r>
-      <w:bookmarkStart w:id="9" w:name="_GoBack"/>
-      <w:bookmarkEnd w:id="9"/>
       <w:r>
         <w:br w:type="page"/>
       </w:r>
@@ -41143,6 +41165,7 @@
     <w:rsid w:val="002849DA"/>
     <w:rsid w:val="003B40B0"/>
     <w:rsid w:val="0066089F"/>
+    <w:rsid w:val="00840271"/>
     <w:rsid w:val="00A44A2D"/>
     <w:rsid w:val="00C7042B"/>
     <w:rsid w:val="00CC079B"/>
@@ -41924,7 +41947,7 @@
 </file>
 
 <file path=customXml/itemProps1.xml><?xml version="1.0" encoding="utf-8"?>
-<ds:datastoreItem xmlns:ds="http://schemas.openxmlformats.org/officeDocument/2006/customXml" ds:itemID="{F5D68924-0E11-4867-9EAC-E86208858038}">
+<ds:datastoreItem xmlns:ds="http://schemas.openxmlformats.org/officeDocument/2006/customXml" ds:itemID="{905A41D2-7B8A-4885-BF5B-20952D2DDAA2}">
   <ds:schemaRefs>
     <ds:schemaRef ds:uri="http://schemas.openxmlformats.org/officeDocument/2006/bibliography"/>
   </ds:schemaRefs>

</xml_diff>